<commit_message>
Finished first half of analysis.pdf
</commit_message>
<xml_diff>
--- a/Analysis.docx
+++ b/Analysis.docx
@@ -15,48 +15,6 @@
           <w:sz w:val="24"/>
         </w:rPr>
         <w:t>Huffman Compression: An Analysis of the Compression Effectiveness</w:t>
-      </w:r>
-    </w:p>
-    <w:p>
-      <w:pPr>
-        <w:rPr>
-          <w:sz w:val="24"/>
-        </w:rPr>
-      </w:pPr>
-      <w:r>
-        <w:rPr>
-          <w:b/>
-          <w:sz w:val="24"/>
-        </w:rPr>
-        <w:t>Introduction</w:t>
-      </w:r>
-    </w:p>
-    <w:p>
-      <w:pPr>
-        <w:ind w:firstLine="720"/>
-        <w:rPr>
-          <w:sz w:val="24"/>
-        </w:rPr>
-      </w:pPr>
-      <w:r>
-        <w:rPr>
-          <w:sz w:val="24"/>
-        </w:rPr>
-        <w:t xml:space="preserve">The Huffman compression algorithm was first published in 1950 by David Huffman, who was then a graduate student at MIT. It relies upon analyzing which bit sequences of a </w:t>
-      </w:r>
-      <w:proofErr w:type="gramStart"/>
-      <w:r>
-        <w:rPr>
-          <w:sz w:val="24"/>
-        </w:rPr>
-        <w:t>file  occur</w:t>
-      </w:r>
-      <w:proofErr w:type="gramEnd"/>
-      <w:r>
-        <w:rPr>
-          <w:sz w:val="24"/>
-        </w:rPr>
-        <w:t xml:space="preserve"> the most frequently, so that they can then be compressed the most in order to save the most disk space possible.</w:t>
       </w:r>
     </w:p>
     <w:p>
@@ -89,13 +47,381 @@
           <w:sz w:val="24"/>
         </w:rPr>
         <w:tab/>
-        <w:t>Using this compression algorithm, we were able to compress practically any file that could be stored on a computer. An interesting question can then be posed by this wide-range of possible file types; do certain types of files compress better than others? In order to address this problem most analytically, we chose to assess the differences in compression between binary and text files.</w:t>
+        <w:t xml:space="preserve">Using this compression algorithm, we were able to compress practically any file that could be stored on a computer. An interesting question can then be posed by this wide-range of possible file types; do certain types of files compress better than others? In order to address this problem most analytically, we chose to assess the differences in compression between </w:t>
       </w:r>
+      <w:r>
+        <w:rPr>
+          <w:sz w:val="24"/>
+        </w:rPr>
+        <w:t xml:space="preserve">.tiff and .txt files. </w:t>
+      </w:r>
+    </w:p>
+    <w:p>
+      <w:pPr>
+        <w:rPr>
+          <w:sz w:val="24"/>
+        </w:rPr>
+      </w:pPr>
+      <w:r>
+        <w:rPr>
+          <w:sz w:val="24"/>
+        </w:rPr>
+        <w:tab/>
+        <w:t xml:space="preserve">We found that </w:t>
+      </w:r>
+      <w:r>
+        <w:rPr>
+          <w:sz w:val="24"/>
+        </w:rPr>
+        <w:t xml:space="preserve">.txt files actually compress better than .tiff files on average. Figure 1 shows the spectrum of compression degree as the number of characters (out of the 256 possible for the 8 bits per letter that we used) increases. Whenever the files use a similar number of the binary sequences out of the possible 256. As competent reader might notice, the low letter count TIFF files compress about as much as the average TXT files, but most TIFF files are high letter count files, so the average compression rate is much lower than the average TXT file compression rate. Table 1 outlines the basic statistics that were calculated during the analysis of the two different file formats. </w:t>
+      </w:r>
+    </w:p>
+    <w:p>
+      <w:pPr>
+        <w:keepNext/>
+      </w:pPr>
+      <w:r>
+        <w:rPr>
+          <w:noProof/>
+        </w:rPr>
+        <w:drawing>
+          <wp:inline distT="0" distB="0" distL="0" distR="0" wp14:anchorId="432A4278" wp14:editId="4744C505">
+            <wp:extent cx="6044540" cy="2564765"/>
+            <wp:effectExtent l="0" t="0" r="13970" b="6985"/>
+            <wp:docPr id="1" name="Chart 1"/>
+            <wp:cNvGraphicFramePr/>
+            <a:graphic xmlns:a="http://schemas.openxmlformats.org/drawingml/2006/main">
+              <a:graphicData uri="http://schemas.openxmlformats.org/drawingml/2006/chart">
+                <c:chart xmlns:c="http://schemas.openxmlformats.org/drawingml/2006/chart" xmlns:r="http://schemas.openxmlformats.org/officeDocument/2006/relationships" r:id="rId7"/>
+              </a:graphicData>
+            </a:graphic>
+          </wp:inline>
+        </w:drawing>
+      </w:r>
+    </w:p>
+    <w:p>
+      <w:pPr>
+        <w:pStyle w:val="Caption"/>
+        <w:jc w:val="center"/>
+      </w:pPr>
+      <w:r>
+        <w:t xml:space="preserve">Figure </w:t>
+      </w:r>
+      <w:fldSimple w:instr=" SEQ Figure \* ARABIC ">
+        <w:r>
+          <w:rPr>
+            <w:noProof/>
+          </w:rPr>
+          <w:t>1</w:t>
+        </w:r>
+      </w:fldSimple>
+      <w:r>
+        <w:t>: Comparison of Compression as a Function of Letter Count</w:t>
+      </w:r>
+    </w:p>
+    <w:p/>
+    <w:tbl>
+      <w:tblPr>
+        <w:tblStyle w:val="TableGrid"/>
+        <w:tblW w:w="0" w:type="auto"/>
+        <w:tblLook w:val="04A0" w:firstRow="1" w:lastRow="0" w:firstColumn="1" w:lastColumn="0" w:noHBand="0" w:noVBand="1"/>
+      </w:tblPr>
+      <w:tblGrid>
+        <w:gridCol w:w="3116"/>
+        <w:gridCol w:w="3117"/>
+        <w:gridCol w:w="3117"/>
+      </w:tblGrid>
+      <w:tr>
+        <w:tc>
+          <w:tcPr>
+            <w:tcW w:w="3116" w:type="dxa"/>
+          </w:tcPr>
+          <w:p>
+            <w:pPr>
+              <w:rPr>
+                <w:sz w:val="24"/>
+              </w:rPr>
+            </w:pPr>
+          </w:p>
+        </w:tc>
+        <w:tc>
+          <w:tcPr>
+            <w:tcW w:w="3117" w:type="dxa"/>
+          </w:tcPr>
+          <w:p>
+            <w:pPr>
+              <w:rPr>
+                <w:sz w:val="24"/>
+              </w:rPr>
+            </w:pPr>
+            <w:r>
+              <w:rPr>
+                <w:sz w:val="24"/>
+              </w:rPr>
+              <w:t>TXT Files</w:t>
+            </w:r>
+          </w:p>
+        </w:tc>
+        <w:tc>
+          <w:tcPr>
+            <w:tcW w:w="3117" w:type="dxa"/>
+          </w:tcPr>
+          <w:p>
+            <w:pPr>
+              <w:rPr>
+                <w:sz w:val="24"/>
+              </w:rPr>
+            </w:pPr>
+            <w:r>
+              <w:rPr>
+                <w:sz w:val="24"/>
+              </w:rPr>
+              <w:t>TIFF Files</w:t>
+            </w:r>
+          </w:p>
+        </w:tc>
+      </w:tr>
+      <w:tr>
+        <w:tc>
+          <w:tcPr>
+            <w:tcW w:w="3116" w:type="dxa"/>
+            <w:vAlign w:val="bottom"/>
+          </w:tcPr>
+          <w:p>
+            <w:pPr>
+              <w:rPr>
+                <w:rFonts w:ascii="Calibri" w:hAnsi="Calibri"/>
+                <w:color w:val="000000"/>
+              </w:rPr>
+            </w:pPr>
+            <w:r>
+              <w:rPr>
+                <w:rFonts w:ascii="Calibri" w:hAnsi="Calibri"/>
+                <w:color w:val="000000"/>
+              </w:rPr>
+              <w:t>total % compression:</w:t>
+            </w:r>
+          </w:p>
+        </w:tc>
+        <w:tc>
+          <w:tcPr>
+            <w:tcW w:w="3117" w:type="dxa"/>
+            <w:vAlign w:val="bottom"/>
+          </w:tcPr>
+          <w:p>
+            <w:pPr>
+              <w:jc w:val="right"/>
+              <w:rPr>
+                <w:rFonts w:ascii="Calibri" w:hAnsi="Calibri"/>
+                <w:color w:val="000000"/>
+              </w:rPr>
+            </w:pPr>
+            <w:r>
+              <w:rPr>
+                <w:rFonts w:ascii="Calibri" w:hAnsi="Calibri"/>
+                <w:color w:val="000000"/>
+              </w:rPr>
+              <w:t>43.241</w:t>
+            </w:r>
+          </w:p>
+        </w:tc>
+        <w:tc>
+          <w:tcPr>
+            <w:tcW w:w="3117" w:type="dxa"/>
+            <w:vAlign w:val="bottom"/>
+          </w:tcPr>
+          <w:p>
+            <w:pPr>
+              <w:jc w:val="right"/>
+              <w:rPr>
+                <w:rFonts w:ascii="Calibri" w:hAnsi="Calibri"/>
+                <w:color w:val="000000"/>
+              </w:rPr>
+            </w:pPr>
+            <w:r>
+              <w:rPr>
+                <w:rFonts w:ascii="Calibri" w:hAnsi="Calibri"/>
+                <w:color w:val="000000"/>
+              </w:rPr>
+              <w:t>18.137</w:t>
+            </w:r>
+          </w:p>
+        </w:tc>
+      </w:tr>
+      <w:tr>
+        <w:tc>
+          <w:tcPr>
+            <w:tcW w:w="3116" w:type="dxa"/>
+            <w:vAlign w:val="bottom"/>
+          </w:tcPr>
+          <w:p>
+            <w:pPr>
+              <w:rPr>
+                <w:rFonts w:ascii="Calibri" w:hAnsi="Calibri"/>
+                <w:color w:val="000000"/>
+              </w:rPr>
+            </w:pPr>
+            <w:r>
+              <w:rPr>
+                <w:rFonts w:ascii="Calibri" w:hAnsi="Calibri"/>
+                <w:color w:val="000000"/>
+              </w:rPr>
+              <w:t>Compress bits / sec</w:t>
+            </w:r>
+          </w:p>
+        </w:tc>
+        <w:tc>
+          <w:tcPr>
+            <w:tcW w:w="3117" w:type="dxa"/>
+            <w:vAlign w:val="bottom"/>
+          </w:tcPr>
+          <w:p>
+            <w:pPr>
+              <w:jc w:val="right"/>
+              <w:rPr>
+                <w:rFonts w:ascii="Calibri" w:hAnsi="Calibri"/>
+                <w:color w:val="000000"/>
+              </w:rPr>
+            </w:pPr>
+            <w:r>
+              <w:rPr>
+                <w:rFonts w:ascii="Calibri" w:hAnsi="Calibri"/>
+                <w:color w:val="000000"/>
+              </w:rPr>
+              <w:t>158037</w:t>
+            </w:r>
+          </w:p>
+        </w:tc>
+        <w:tc>
+          <w:tcPr>
+            <w:tcW w:w="3117" w:type="dxa"/>
+            <w:vAlign w:val="bottom"/>
+          </w:tcPr>
+          <w:p>
+            <w:pPr>
+              <w:jc w:val="right"/>
+              <w:rPr>
+                <w:rFonts w:ascii="Calibri" w:hAnsi="Calibri"/>
+                <w:color w:val="000000"/>
+              </w:rPr>
+            </w:pPr>
+            <w:r>
+              <w:rPr>
+                <w:rFonts w:ascii="Calibri" w:hAnsi="Calibri"/>
+                <w:color w:val="000000"/>
+              </w:rPr>
+              <w:t>384205</w:t>
+            </w:r>
+          </w:p>
+        </w:tc>
+      </w:tr>
+    </w:tbl>
+    <w:p>
+      <w:pPr>
+        <w:jc w:val="center"/>
+        <w:rPr>
+          <w:i/>
+          <w:color w:val="323E4F" w:themeColor="text2" w:themeShade="BF"/>
+          <w:sz w:val="18"/>
+          <w:szCs w:val="18"/>
+        </w:rPr>
+      </w:pPr>
+      <w:r>
+        <w:rPr>
+          <w:i/>
+          <w:color w:val="323E4F" w:themeColor="text2" w:themeShade="BF"/>
+          <w:sz w:val="18"/>
+          <w:szCs w:val="18"/>
+        </w:rPr>
+        <w:t xml:space="preserve">Table </w:t>
+      </w:r>
+      <w:r>
+        <w:rPr>
+          <w:i/>
+          <w:color w:val="323E4F" w:themeColor="text2" w:themeShade="BF"/>
+          <w:sz w:val="18"/>
+          <w:szCs w:val="18"/>
+        </w:rPr>
+        <w:fldChar w:fldCharType="begin"/>
+      </w:r>
+      <w:r>
+        <w:rPr>
+          <w:i/>
+          <w:color w:val="323E4F" w:themeColor="text2" w:themeShade="BF"/>
+          <w:sz w:val="18"/>
+          <w:szCs w:val="18"/>
+        </w:rPr>
+        <w:instrText xml:space="preserve"> SEQ Table \* ARABIC </w:instrText>
+      </w:r>
+      <w:r>
+        <w:rPr>
+          <w:i/>
+          <w:color w:val="323E4F" w:themeColor="text2" w:themeShade="BF"/>
+          <w:sz w:val="18"/>
+          <w:szCs w:val="18"/>
+        </w:rPr>
+        <w:fldChar w:fldCharType="separate"/>
+      </w:r>
+      <w:r>
+        <w:rPr>
+          <w:i/>
+          <w:noProof/>
+          <w:color w:val="323E4F" w:themeColor="text2" w:themeShade="BF"/>
+          <w:sz w:val="18"/>
+          <w:szCs w:val="18"/>
+        </w:rPr>
+        <w:t>1</w:t>
+      </w:r>
+      <w:r>
+        <w:rPr>
+          <w:i/>
+          <w:color w:val="323E4F" w:themeColor="text2" w:themeShade="BF"/>
+          <w:sz w:val="18"/>
+          <w:szCs w:val="18"/>
+        </w:rPr>
+        <w:fldChar w:fldCharType="end"/>
+      </w:r>
+      <w:r>
+        <w:rPr>
+          <w:i/>
+          <w:color w:val="323E4F" w:themeColor="text2" w:themeShade="BF"/>
+          <w:sz w:val="18"/>
+          <w:szCs w:val="18"/>
+        </w:rPr>
+        <w:t xml:space="preserve">: Comparison of Compression Statistics </w:t>
+      </w:r>
+      <w:proofErr w:type="gramStart"/>
+      <w:r>
+        <w:rPr>
+          <w:i/>
+          <w:color w:val="323E4F" w:themeColor="text2" w:themeShade="BF"/>
+          <w:sz w:val="18"/>
+          <w:szCs w:val="18"/>
+        </w:rPr>
+        <w:t>Between</w:t>
+      </w:r>
+      <w:proofErr w:type="gramEnd"/>
+      <w:r>
+        <w:rPr>
+          <w:i/>
+          <w:color w:val="323E4F" w:themeColor="text2" w:themeShade="BF"/>
+          <w:sz w:val="18"/>
+          <w:szCs w:val="18"/>
+        </w:rPr>
+        <w:t xml:space="preserve"> File Formats</w:t>
+      </w:r>
+    </w:p>
+    <w:p>
+      <w:pPr>
+        <w:rPr>
+          <w:sz w:val="24"/>
+        </w:rPr>
+      </w:pPr>
       <w:bookmarkStart w:id="1" w:name="_GoBack"/>
       <w:bookmarkEnd w:id="1"/>
     </w:p>
     <w:sectPr>
-      <w:headerReference w:type="default" r:id="rId7"/>
+      <w:headerReference w:type="default" r:id="rId8"/>
       <w:pgSz w:w="12240" w:h="15840"/>
       <w:pgMar w:top="1440" w:right="1440" w:bottom="1440" w:left="1440" w:header="720" w:footer="720" w:gutter="0"/>
       <w:cols w:space="720"/>
@@ -726,7 +1052,1284 @@
       <w:szCs w:val="18"/>
     </w:rPr>
   </w:style>
+  <w:style w:type="table" w:styleId="TableGrid">
+    <w:name w:val="Table Grid"/>
+    <w:basedOn w:val="TableNormal"/>
+    <w:uiPriority w:val="39"/>
+    <w:rsid w:val="009D257F"/>
+    <w:pPr>
+      <w:spacing w:after="0" w:line="240" w:lineRule="auto"/>
+    </w:pPr>
+    <w:tblPr>
+      <w:tblInd w:w="0" w:type="dxa"/>
+      <w:tblBorders>
+        <w:top w:val="single" w:sz="4" w:space="0" w:color="auto"/>
+        <w:left w:val="single" w:sz="4" w:space="0" w:color="auto"/>
+        <w:bottom w:val="single" w:sz="4" w:space="0" w:color="auto"/>
+        <w:right w:val="single" w:sz="4" w:space="0" w:color="auto"/>
+        <w:insideH w:val="single" w:sz="4" w:space="0" w:color="auto"/>
+        <w:insideV w:val="single" w:sz="4" w:space="0" w:color="auto"/>
+      </w:tblBorders>
+      <w:tblCellMar>
+        <w:top w:w="0" w:type="dxa"/>
+        <w:left w:w="108" w:type="dxa"/>
+        <w:bottom w:w="0" w:type="dxa"/>
+        <w:right w:w="108" w:type="dxa"/>
+      </w:tblCellMar>
+    </w:tblPr>
+  </w:style>
+  <w:style w:type="paragraph" w:styleId="Caption">
+    <w:name w:val="caption"/>
+    <w:basedOn w:val="Normal"/>
+    <w:next w:val="Normal"/>
+    <w:uiPriority w:val="35"/>
+    <w:unhideWhenUsed/>
+    <w:qFormat/>
+    <w:rsid w:val="009D257F"/>
+    <w:pPr>
+      <w:spacing w:after="200" w:line="240" w:lineRule="auto"/>
+    </w:pPr>
+    <w:rPr>
+      <w:i/>
+      <w:iCs/>
+      <w:color w:val="44546A" w:themeColor="text2"/>
+      <w:sz w:val="18"/>
+      <w:szCs w:val="18"/>
+    </w:rPr>
+  </w:style>
 </w:styles>
+</file>
+
+<file path=word/charts/chart1.xml><?xml version="1.0" encoding="utf-8"?>
+<c:chartSpace xmlns:c="http://schemas.openxmlformats.org/drawingml/2006/chart" xmlns:a="http://schemas.openxmlformats.org/drawingml/2006/main" xmlns:r="http://schemas.openxmlformats.org/officeDocument/2006/relationships">
+  <c:date1904 val="0"/>
+  <c:lang val="en-US"/>
+  <c:roundedCorners val="0"/>
+  <mc:AlternateContent xmlns:mc="http://schemas.openxmlformats.org/markup-compatibility/2006">
+    <mc:Choice xmlns:c14="http://schemas.microsoft.com/office/drawing/2007/8/2/chart" Requires="c14">
+      <c14:style val="102"/>
+    </mc:Choice>
+    <mc:Fallback>
+      <c:style val="2"/>
+    </mc:Fallback>
+  </mc:AlternateContent>
+  <c:chart>
+    <c:title>
+      <c:tx>
+        <c:rich>
+          <a:bodyPr rot="0" spcFirstLastPara="1" vertOverflow="ellipsis" vert="horz" wrap="square" anchor="ctr" anchorCtr="1"/>
+          <a:lstStyle/>
+          <a:p>
+            <a:pPr>
+              <a:defRPr sz="1400" b="0" i="0" u="none" strike="noStrike" kern="1200" spc="0" baseline="0">
+                <a:solidFill>
+                  <a:schemeClr val="tx1">
+                    <a:lumMod val="65000"/>
+                    <a:lumOff val="35000"/>
+                  </a:schemeClr>
+                </a:solidFill>
+                <a:latin typeface="+mn-lt"/>
+                <a:ea typeface="+mn-ea"/>
+                <a:cs typeface="+mn-cs"/>
+              </a:defRPr>
+            </a:pPr>
+            <a:r>
+              <a:rPr lang="en-US"/>
+              <a:t>Comparision of</a:t>
+            </a:r>
+            <a:r>
+              <a:rPr lang="en-US" baseline="0"/>
+              <a:t> Compression on Different File Types</a:t>
+            </a:r>
+            <a:endParaRPr lang="en-US"/>
+          </a:p>
+        </c:rich>
+      </c:tx>
+      <c:overlay val="0"/>
+      <c:spPr>
+        <a:noFill/>
+        <a:ln>
+          <a:noFill/>
+        </a:ln>
+        <a:effectLst/>
+      </c:spPr>
+      <c:txPr>
+        <a:bodyPr rot="0" spcFirstLastPara="1" vertOverflow="ellipsis" vert="horz" wrap="square" anchor="ctr" anchorCtr="1"/>
+        <a:lstStyle/>
+        <a:p>
+          <a:pPr>
+            <a:defRPr sz="1400" b="0" i="0" u="none" strike="noStrike" kern="1200" spc="0" baseline="0">
+              <a:solidFill>
+                <a:schemeClr val="tx1">
+                  <a:lumMod val="65000"/>
+                  <a:lumOff val="35000"/>
+                </a:schemeClr>
+              </a:solidFill>
+              <a:latin typeface="+mn-lt"/>
+              <a:ea typeface="+mn-ea"/>
+              <a:cs typeface="+mn-cs"/>
+            </a:defRPr>
+          </a:pPr>
+          <a:endParaRPr lang="en-US"/>
+        </a:p>
+      </c:txPr>
+    </c:title>
+    <c:autoTitleDeleted val="0"/>
+    <c:plotArea>
+      <c:layout/>
+      <c:scatterChart>
+        <c:scatterStyle val="smoothMarker"/>
+        <c:varyColors val="0"/>
+        <c:ser>
+          <c:idx val="0"/>
+          <c:order val="0"/>
+          <c:tx>
+            <c:strRef>
+              <c:f>'Main Data Set'!$B$2</c:f>
+              <c:strCache>
+                <c:ptCount val="1"/>
+                <c:pt idx="0">
+                  <c:v>.txt</c:v>
+                </c:pt>
+              </c:strCache>
+            </c:strRef>
+          </c:tx>
+          <c:spPr>
+            <a:ln w="19050" cap="rnd">
+              <a:solidFill>
+                <a:schemeClr val="accent1"/>
+              </a:solidFill>
+              <a:round/>
+            </a:ln>
+            <a:effectLst/>
+          </c:spPr>
+          <c:marker>
+            <c:symbol val="circle"/>
+            <c:size val="5"/>
+            <c:spPr>
+              <a:solidFill>
+                <a:schemeClr val="accent1"/>
+              </a:solidFill>
+              <a:ln w="9525">
+                <a:solidFill>
+                  <a:schemeClr val="accent1"/>
+                </a:solidFill>
+              </a:ln>
+              <a:effectLst/>
+            </c:spPr>
+          </c:marker>
+          <c:xVal>
+            <c:numRef>
+              <c:f>'Main Data Set'!$A$3:$A$20</c:f>
+              <c:numCache>
+                <c:formatCode>General</c:formatCode>
+                <c:ptCount val="18"/>
+                <c:pt idx="0">
+                  <c:v>81</c:v>
+                </c:pt>
+                <c:pt idx="1">
+                  <c:v>82</c:v>
+                </c:pt>
+                <c:pt idx="2">
+                  <c:v>83</c:v>
+                </c:pt>
+                <c:pt idx="3">
+                  <c:v>85</c:v>
+                </c:pt>
+                <c:pt idx="4">
+                  <c:v>88</c:v>
+                </c:pt>
+                <c:pt idx="5">
+                  <c:v>90</c:v>
+                </c:pt>
+                <c:pt idx="6">
+                  <c:v>92</c:v>
+                </c:pt>
+                <c:pt idx="7">
+                  <c:v>92</c:v>
+                </c:pt>
+                <c:pt idx="8">
+                  <c:v>93</c:v>
+                </c:pt>
+                <c:pt idx="9">
+                  <c:v>94</c:v>
+                </c:pt>
+                <c:pt idx="10">
+                  <c:v>96</c:v>
+                </c:pt>
+                <c:pt idx="11">
+                  <c:v>97</c:v>
+                </c:pt>
+                <c:pt idx="12">
+                  <c:v>99</c:v>
+                </c:pt>
+                <c:pt idx="13">
+                  <c:v>100</c:v>
+                </c:pt>
+                <c:pt idx="14">
+                  <c:v>160</c:v>
+                </c:pt>
+                <c:pt idx="15">
+                  <c:v>257</c:v>
+                </c:pt>
+                <c:pt idx="16">
+                  <c:v>257</c:v>
+                </c:pt>
+                <c:pt idx="17">
+                  <c:v>257</c:v>
+                </c:pt>
+              </c:numCache>
+            </c:numRef>
+          </c:xVal>
+          <c:yVal>
+            <c:numRef>
+              <c:f>'Main Data Set'!$B$3:$B$20</c:f>
+              <c:numCache>
+                <c:formatCode>General</c:formatCode>
+                <c:ptCount val="18"/>
+                <c:pt idx="0">
+                  <c:v>33.090000000000003</c:v>
+                </c:pt>
+                <c:pt idx="1">
+                  <c:v>33.677568000000001</c:v>
+                </c:pt>
+                <c:pt idx="2">
+                  <c:v>42.84319</c:v>
+                </c:pt>
+                <c:pt idx="3">
+                  <c:v>39.159999999999997</c:v>
+                </c:pt>
+                <c:pt idx="4">
+                  <c:v>38.57</c:v>
+                </c:pt>
+                <c:pt idx="5">
+                  <c:v>36.729999999999997</c:v>
+                </c:pt>
+                <c:pt idx="6">
+                  <c:v>40.82</c:v>
+                </c:pt>
+                <c:pt idx="7">
+                  <c:v>29.22</c:v>
+                </c:pt>
+                <c:pt idx="8">
+                  <c:v>31.98</c:v>
+                </c:pt>
+                <c:pt idx="9">
+                  <c:v>34.25</c:v>
+                </c:pt>
+                <c:pt idx="10">
+                  <c:v>35.352997999999999</c:v>
+                </c:pt>
+                <c:pt idx="11">
+                  <c:v>39.538780000000003</c:v>
+                </c:pt>
+                <c:pt idx="12">
+                  <c:v>34.389260999999998</c:v>
+                </c:pt>
+                <c:pt idx="13">
+                  <c:v>29.29</c:v>
+                </c:pt>
+                <c:pt idx="14">
+                  <c:v>79.040000000000006</c:v>
+                </c:pt>
+                <c:pt idx="15">
+                  <c:v>28.13672</c:v>
+                </c:pt>
+                <c:pt idx="16">
+                  <c:v>20.568266000000001</c:v>
+                </c:pt>
+                <c:pt idx="17">
+                  <c:v>20.942799999999998</c:v>
+                </c:pt>
+              </c:numCache>
+            </c:numRef>
+          </c:yVal>
+          <c:smooth val="1"/>
+        </c:ser>
+        <c:ser>
+          <c:idx val="1"/>
+          <c:order val="1"/>
+          <c:tx>
+            <c:strRef>
+              <c:f>'Main Data Set'!$B$28</c:f>
+              <c:strCache>
+                <c:ptCount val="1"/>
+                <c:pt idx="0">
+                  <c:v>.tiff</c:v>
+                </c:pt>
+              </c:strCache>
+            </c:strRef>
+          </c:tx>
+          <c:spPr>
+            <a:ln w="19050" cap="rnd">
+              <a:solidFill>
+                <a:schemeClr val="accent2"/>
+              </a:solidFill>
+              <a:round/>
+            </a:ln>
+            <a:effectLst/>
+          </c:spPr>
+          <c:marker>
+            <c:symbol val="circle"/>
+            <c:size val="5"/>
+            <c:spPr>
+              <a:solidFill>
+                <a:schemeClr val="accent2"/>
+              </a:solidFill>
+              <a:ln w="9525">
+                <a:solidFill>
+                  <a:schemeClr val="accent2"/>
+                </a:solidFill>
+              </a:ln>
+              <a:effectLst/>
+            </c:spPr>
+          </c:marker>
+          <c:xVal>
+            <c:numRef>
+              <c:f>'Main Data Set'!$A$29:$A$36</c:f>
+              <c:numCache>
+                <c:formatCode>General</c:formatCode>
+                <c:ptCount val="8"/>
+                <c:pt idx="0">
+                  <c:v>186</c:v>
+                </c:pt>
+                <c:pt idx="1">
+                  <c:v>238</c:v>
+                </c:pt>
+                <c:pt idx="2">
+                  <c:v>252</c:v>
+                </c:pt>
+                <c:pt idx="3">
+                  <c:v>254</c:v>
+                </c:pt>
+                <c:pt idx="4">
+                  <c:v>254</c:v>
+                </c:pt>
+                <c:pt idx="5">
+                  <c:v>256</c:v>
+                </c:pt>
+                <c:pt idx="6">
+                  <c:v>257</c:v>
+                </c:pt>
+                <c:pt idx="7">
+                  <c:v>257</c:v>
+                </c:pt>
+              </c:numCache>
+            </c:numRef>
+          </c:xVal>
+          <c:yVal>
+            <c:numRef>
+              <c:f>'Main Data Set'!$B$29:$B$36</c:f>
+              <c:numCache>
+                <c:formatCode>General</c:formatCode>
+                <c:ptCount val="8"/>
+                <c:pt idx="0">
+                  <c:v>40.950000000000003</c:v>
+                </c:pt>
+                <c:pt idx="1">
+                  <c:v>24.74</c:v>
+                </c:pt>
+                <c:pt idx="2">
+                  <c:v>7.99</c:v>
+                </c:pt>
+                <c:pt idx="3">
+                  <c:v>5.92</c:v>
+                </c:pt>
+                <c:pt idx="4">
+                  <c:v>3.72</c:v>
+                </c:pt>
+                <c:pt idx="5">
+                  <c:v>3.76</c:v>
+                </c:pt>
+                <c:pt idx="6">
+                  <c:v>5.33</c:v>
+                </c:pt>
+                <c:pt idx="7">
+                  <c:v>2.6</c:v>
+                </c:pt>
+              </c:numCache>
+            </c:numRef>
+          </c:yVal>
+          <c:smooth val="1"/>
+        </c:ser>
+        <c:dLbls>
+          <c:showLegendKey val="0"/>
+          <c:showVal val="0"/>
+          <c:showCatName val="0"/>
+          <c:showSerName val="0"/>
+          <c:showPercent val="0"/>
+          <c:showBubbleSize val="0"/>
+        </c:dLbls>
+        <c:axId val="707801952"/>
+        <c:axId val="707798688"/>
+      </c:scatterChart>
+      <c:valAx>
+        <c:axId val="707801952"/>
+        <c:scaling>
+          <c:orientation val="minMax"/>
+        </c:scaling>
+        <c:delete val="0"/>
+        <c:axPos val="b"/>
+        <c:majorGridlines>
+          <c:spPr>
+            <a:ln w="9525" cap="flat" cmpd="sng" algn="ctr">
+              <a:solidFill>
+                <a:schemeClr val="tx1">
+                  <a:lumMod val="15000"/>
+                  <a:lumOff val="85000"/>
+                </a:schemeClr>
+              </a:solidFill>
+              <a:round/>
+            </a:ln>
+            <a:effectLst/>
+          </c:spPr>
+        </c:majorGridlines>
+        <c:title>
+          <c:tx>
+            <c:rich>
+              <a:bodyPr rot="0" spcFirstLastPara="1" vertOverflow="ellipsis" vert="horz" wrap="square" anchor="ctr" anchorCtr="1"/>
+              <a:lstStyle/>
+              <a:p>
+                <a:pPr>
+                  <a:defRPr sz="1000" b="0" i="0" u="none" strike="noStrike" kern="1200" baseline="0">
+                    <a:solidFill>
+                      <a:schemeClr val="tx1">
+                        <a:lumMod val="65000"/>
+                        <a:lumOff val="35000"/>
+                      </a:schemeClr>
+                    </a:solidFill>
+                    <a:latin typeface="+mn-lt"/>
+                    <a:ea typeface="+mn-ea"/>
+                    <a:cs typeface="+mn-cs"/>
+                  </a:defRPr>
+                </a:pPr>
+                <a:r>
+                  <a:rPr lang="en-US"/>
+                  <a:t>Number</a:t>
+                </a:r>
+                <a:r>
+                  <a:rPr lang="en-US" baseline="0"/>
+                  <a:t> of "Letters" Detected</a:t>
+                </a:r>
+                <a:endParaRPr lang="en-US"/>
+              </a:p>
+            </c:rich>
+          </c:tx>
+          <c:overlay val="0"/>
+          <c:spPr>
+            <a:noFill/>
+            <a:ln>
+              <a:noFill/>
+            </a:ln>
+            <a:effectLst/>
+          </c:spPr>
+          <c:txPr>
+            <a:bodyPr rot="0" spcFirstLastPara="1" vertOverflow="ellipsis" vert="horz" wrap="square" anchor="ctr" anchorCtr="1"/>
+            <a:lstStyle/>
+            <a:p>
+              <a:pPr>
+                <a:defRPr sz="1000" b="0" i="0" u="none" strike="noStrike" kern="1200" baseline="0">
+                  <a:solidFill>
+                    <a:schemeClr val="tx1">
+                      <a:lumMod val="65000"/>
+                      <a:lumOff val="35000"/>
+                    </a:schemeClr>
+                  </a:solidFill>
+                  <a:latin typeface="+mn-lt"/>
+                  <a:ea typeface="+mn-ea"/>
+                  <a:cs typeface="+mn-cs"/>
+                </a:defRPr>
+              </a:pPr>
+              <a:endParaRPr lang="en-US"/>
+            </a:p>
+          </c:txPr>
+        </c:title>
+        <c:numFmt formatCode="General" sourceLinked="1"/>
+        <c:majorTickMark val="none"/>
+        <c:minorTickMark val="none"/>
+        <c:tickLblPos val="nextTo"/>
+        <c:spPr>
+          <a:noFill/>
+          <a:ln w="9525" cap="flat" cmpd="sng" algn="ctr">
+            <a:solidFill>
+              <a:schemeClr val="tx1">
+                <a:lumMod val="25000"/>
+                <a:lumOff val="75000"/>
+              </a:schemeClr>
+            </a:solidFill>
+            <a:round/>
+          </a:ln>
+          <a:effectLst/>
+        </c:spPr>
+        <c:txPr>
+          <a:bodyPr rot="-60000000" spcFirstLastPara="1" vertOverflow="ellipsis" vert="horz" wrap="square" anchor="ctr" anchorCtr="1"/>
+          <a:lstStyle/>
+          <a:p>
+            <a:pPr>
+              <a:defRPr sz="900" b="0" i="0" u="none" strike="noStrike" kern="1200" baseline="0">
+                <a:solidFill>
+                  <a:schemeClr val="tx1">
+                    <a:lumMod val="65000"/>
+                    <a:lumOff val="35000"/>
+                  </a:schemeClr>
+                </a:solidFill>
+                <a:latin typeface="+mn-lt"/>
+                <a:ea typeface="+mn-ea"/>
+                <a:cs typeface="+mn-cs"/>
+              </a:defRPr>
+            </a:pPr>
+            <a:endParaRPr lang="en-US"/>
+          </a:p>
+        </c:txPr>
+        <c:crossAx val="707798688"/>
+        <c:crosses val="autoZero"/>
+        <c:crossBetween val="midCat"/>
+      </c:valAx>
+      <c:valAx>
+        <c:axId val="707798688"/>
+        <c:scaling>
+          <c:orientation val="minMax"/>
+        </c:scaling>
+        <c:delete val="0"/>
+        <c:axPos val="l"/>
+        <c:majorGridlines>
+          <c:spPr>
+            <a:ln w="9525" cap="flat" cmpd="sng" algn="ctr">
+              <a:solidFill>
+                <a:schemeClr val="tx1">
+                  <a:lumMod val="15000"/>
+                  <a:lumOff val="85000"/>
+                </a:schemeClr>
+              </a:solidFill>
+              <a:round/>
+            </a:ln>
+            <a:effectLst/>
+          </c:spPr>
+        </c:majorGridlines>
+        <c:title>
+          <c:tx>
+            <c:rich>
+              <a:bodyPr rot="-5400000" spcFirstLastPara="1" vertOverflow="ellipsis" vert="horz" wrap="square" anchor="ctr" anchorCtr="1"/>
+              <a:lstStyle/>
+              <a:p>
+                <a:pPr>
+                  <a:defRPr sz="1000" b="0" i="0" u="none" strike="noStrike" kern="1200" baseline="0">
+                    <a:solidFill>
+                      <a:schemeClr val="tx1">
+                        <a:lumMod val="65000"/>
+                        <a:lumOff val="35000"/>
+                      </a:schemeClr>
+                    </a:solidFill>
+                    <a:latin typeface="+mn-lt"/>
+                    <a:ea typeface="+mn-ea"/>
+                    <a:cs typeface="+mn-cs"/>
+                  </a:defRPr>
+                </a:pPr>
+                <a:r>
+                  <a:rPr lang="en-US"/>
+                  <a:t>Percent Compression</a:t>
+                </a:r>
+              </a:p>
+            </c:rich>
+          </c:tx>
+          <c:overlay val="0"/>
+          <c:spPr>
+            <a:noFill/>
+            <a:ln>
+              <a:noFill/>
+            </a:ln>
+            <a:effectLst/>
+          </c:spPr>
+          <c:txPr>
+            <a:bodyPr rot="-5400000" spcFirstLastPara="1" vertOverflow="ellipsis" vert="horz" wrap="square" anchor="ctr" anchorCtr="1"/>
+            <a:lstStyle/>
+            <a:p>
+              <a:pPr>
+                <a:defRPr sz="1000" b="0" i="0" u="none" strike="noStrike" kern="1200" baseline="0">
+                  <a:solidFill>
+                    <a:schemeClr val="tx1">
+                      <a:lumMod val="65000"/>
+                      <a:lumOff val="35000"/>
+                    </a:schemeClr>
+                  </a:solidFill>
+                  <a:latin typeface="+mn-lt"/>
+                  <a:ea typeface="+mn-ea"/>
+                  <a:cs typeface="+mn-cs"/>
+                </a:defRPr>
+              </a:pPr>
+              <a:endParaRPr lang="en-US"/>
+            </a:p>
+          </c:txPr>
+        </c:title>
+        <c:numFmt formatCode="General" sourceLinked="1"/>
+        <c:majorTickMark val="none"/>
+        <c:minorTickMark val="none"/>
+        <c:tickLblPos val="nextTo"/>
+        <c:spPr>
+          <a:noFill/>
+          <a:ln w="9525" cap="flat" cmpd="sng" algn="ctr">
+            <a:solidFill>
+              <a:schemeClr val="tx1">
+                <a:lumMod val="25000"/>
+                <a:lumOff val="75000"/>
+              </a:schemeClr>
+            </a:solidFill>
+            <a:round/>
+          </a:ln>
+          <a:effectLst/>
+        </c:spPr>
+        <c:txPr>
+          <a:bodyPr rot="-60000000" spcFirstLastPara="1" vertOverflow="ellipsis" vert="horz" wrap="square" anchor="ctr" anchorCtr="1"/>
+          <a:lstStyle/>
+          <a:p>
+            <a:pPr>
+              <a:defRPr sz="900" b="0" i="0" u="none" strike="noStrike" kern="1200" baseline="0">
+                <a:solidFill>
+                  <a:schemeClr val="tx1">
+                    <a:lumMod val="65000"/>
+                    <a:lumOff val="35000"/>
+                  </a:schemeClr>
+                </a:solidFill>
+                <a:latin typeface="+mn-lt"/>
+                <a:ea typeface="+mn-ea"/>
+                <a:cs typeface="+mn-cs"/>
+              </a:defRPr>
+            </a:pPr>
+            <a:endParaRPr lang="en-US"/>
+          </a:p>
+        </c:txPr>
+        <c:crossAx val="707801952"/>
+        <c:crosses val="autoZero"/>
+        <c:crossBetween val="midCat"/>
+      </c:valAx>
+      <c:spPr>
+        <a:noFill/>
+        <a:ln>
+          <a:noFill/>
+        </a:ln>
+        <a:effectLst/>
+      </c:spPr>
+    </c:plotArea>
+    <c:legend>
+      <c:legendPos val="b"/>
+      <c:overlay val="0"/>
+      <c:spPr>
+        <a:noFill/>
+        <a:ln>
+          <a:noFill/>
+        </a:ln>
+        <a:effectLst/>
+      </c:spPr>
+      <c:txPr>
+        <a:bodyPr rot="0" spcFirstLastPara="1" vertOverflow="ellipsis" vert="horz" wrap="square" anchor="ctr" anchorCtr="1"/>
+        <a:lstStyle/>
+        <a:p>
+          <a:pPr>
+            <a:defRPr sz="900" b="0" i="0" u="none" strike="noStrike" kern="1200" baseline="0">
+              <a:solidFill>
+                <a:schemeClr val="tx1">
+                  <a:lumMod val="65000"/>
+                  <a:lumOff val="35000"/>
+                </a:schemeClr>
+              </a:solidFill>
+              <a:latin typeface="+mn-lt"/>
+              <a:ea typeface="+mn-ea"/>
+              <a:cs typeface="+mn-cs"/>
+            </a:defRPr>
+          </a:pPr>
+          <a:endParaRPr lang="en-US"/>
+        </a:p>
+      </c:txPr>
+    </c:legend>
+    <c:plotVisOnly val="1"/>
+    <c:dispBlanksAs val="gap"/>
+    <c:showDLblsOverMax val="0"/>
+  </c:chart>
+  <c:spPr>
+    <a:solidFill>
+      <a:schemeClr val="bg1"/>
+    </a:solidFill>
+    <a:ln w="9525" cap="flat" cmpd="sng" algn="ctr">
+      <a:solidFill>
+        <a:schemeClr val="tx1">
+          <a:lumMod val="15000"/>
+          <a:lumOff val="85000"/>
+        </a:schemeClr>
+      </a:solidFill>
+      <a:round/>
+    </a:ln>
+    <a:effectLst/>
+  </c:spPr>
+  <c:txPr>
+    <a:bodyPr/>
+    <a:lstStyle/>
+    <a:p>
+      <a:pPr>
+        <a:defRPr/>
+      </a:pPr>
+      <a:endParaRPr lang="en-US"/>
+    </a:p>
+  </c:txPr>
+  <c:externalData r:id="rId3">
+    <c:autoUpdate val="0"/>
+  </c:externalData>
+</c:chartSpace>
+</file>
+
+<file path=word/charts/colors1.xml><?xml version="1.0" encoding="utf-8"?>
+<cs:colorStyle xmlns:cs="http://schemas.microsoft.com/office/drawing/2012/chartStyle" xmlns:a="http://schemas.openxmlformats.org/drawingml/2006/main" meth="cycle" id="10">
+  <a:schemeClr val="accent1"/>
+  <a:schemeClr val="accent2"/>
+  <a:schemeClr val="accent3"/>
+  <a:schemeClr val="accent4"/>
+  <a:schemeClr val="accent5"/>
+  <a:schemeClr val="accent6"/>
+  <cs:variation/>
+  <cs:variation>
+    <a:lumMod val="60000"/>
+  </cs:variation>
+  <cs:variation>
+    <a:lumMod val="80000"/>
+    <a:lumOff val="20000"/>
+  </cs:variation>
+  <cs:variation>
+    <a:lumMod val="80000"/>
+  </cs:variation>
+  <cs:variation>
+    <a:lumMod val="60000"/>
+    <a:lumOff val="40000"/>
+  </cs:variation>
+  <cs:variation>
+    <a:lumMod val="50000"/>
+  </cs:variation>
+  <cs:variation>
+    <a:lumMod val="70000"/>
+    <a:lumOff val="30000"/>
+  </cs:variation>
+  <cs:variation>
+    <a:lumMod val="70000"/>
+  </cs:variation>
+  <cs:variation>
+    <a:lumMod val="50000"/>
+    <a:lumOff val="50000"/>
+  </cs:variation>
+</cs:colorStyle>
+</file>
+
+<file path=word/charts/style1.xml><?xml version="1.0" encoding="utf-8"?>
+<cs:chartStyle xmlns:cs="http://schemas.microsoft.com/office/drawing/2012/chartStyle" xmlns:a="http://schemas.openxmlformats.org/drawingml/2006/main" id="240">
+  <cs:axisTitle>
+    <cs:lnRef idx="0"/>
+    <cs:fillRef idx="0"/>
+    <cs:effectRef idx="0"/>
+    <cs:fontRef idx="minor">
+      <a:schemeClr val="tx1">
+        <a:lumMod val="65000"/>
+        <a:lumOff val="35000"/>
+      </a:schemeClr>
+    </cs:fontRef>
+    <cs:defRPr sz="1000" kern="1200"/>
+  </cs:axisTitle>
+  <cs:categoryAxis>
+    <cs:lnRef idx="0"/>
+    <cs:fillRef idx="0"/>
+    <cs:effectRef idx="0"/>
+    <cs:fontRef idx="minor">
+      <a:schemeClr val="tx1">
+        <a:lumMod val="65000"/>
+        <a:lumOff val="35000"/>
+      </a:schemeClr>
+    </cs:fontRef>
+    <cs:spPr>
+      <a:ln w="9525" cap="flat" cmpd="sng" algn="ctr">
+        <a:solidFill>
+          <a:schemeClr val="tx1">
+            <a:lumMod val="25000"/>
+            <a:lumOff val="75000"/>
+          </a:schemeClr>
+        </a:solidFill>
+        <a:round/>
+      </a:ln>
+    </cs:spPr>
+    <cs:defRPr sz="900" kern="1200"/>
+  </cs:categoryAxis>
+  <cs:chartArea mods="allowNoFillOverride allowNoLineOverride">
+    <cs:lnRef idx="0"/>
+    <cs:fillRef idx="0"/>
+    <cs:effectRef idx="0"/>
+    <cs:fontRef idx="minor">
+      <a:schemeClr val="tx1"/>
+    </cs:fontRef>
+    <cs:spPr>
+      <a:solidFill>
+        <a:schemeClr val="bg1"/>
+      </a:solidFill>
+      <a:ln w="9525" cap="flat" cmpd="sng" algn="ctr">
+        <a:solidFill>
+          <a:schemeClr val="tx1">
+            <a:lumMod val="15000"/>
+            <a:lumOff val="85000"/>
+          </a:schemeClr>
+        </a:solidFill>
+        <a:round/>
+      </a:ln>
+    </cs:spPr>
+    <cs:defRPr sz="1000" kern="1200"/>
+  </cs:chartArea>
+  <cs:dataLabel>
+    <cs:lnRef idx="0"/>
+    <cs:fillRef idx="0"/>
+    <cs:effectRef idx="0"/>
+    <cs:fontRef idx="minor">
+      <a:schemeClr val="tx1">
+        <a:lumMod val="75000"/>
+        <a:lumOff val="25000"/>
+      </a:schemeClr>
+    </cs:fontRef>
+    <cs:defRPr sz="900" kern="1200"/>
+  </cs:dataLabel>
+  <cs:dataLabelCallout>
+    <cs:lnRef idx="0"/>
+    <cs:fillRef idx="0"/>
+    <cs:effectRef idx="0"/>
+    <cs:fontRef idx="minor">
+      <a:schemeClr val="dk1">
+        <a:lumMod val="65000"/>
+        <a:lumOff val="35000"/>
+      </a:schemeClr>
+    </cs:fontRef>
+    <cs:spPr>
+      <a:solidFill>
+        <a:schemeClr val="lt1"/>
+      </a:solidFill>
+      <a:ln>
+        <a:solidFill>
+          <a:schemeClr val="dk1">
+            <a:lumMod val="25000"/>
+            <a:lumOff val="75000"/>
+          </a:schemeClr>
+        </a:solidFill>
+      </a:ln>
+    </cs:spPr>
+    <cs:defRPr sz="900" kern="1200"/>
+    <cs:bodyPr rot="0" spcFirstLastPara="1" vertOverflow="clip" horzOverflow="clip" vert="horz" wrap="square" lIns="36576" tIns="18288" rIns="36576" bIns="18288" anchor="ctr" anchorCtr="1">
+      <a:spAutoFit/>
+    </cs:bodyPr>
+  </cs:dataLabelCallout>
+  <cs:dataPoint>
+    <cs:lnRef idx="0"/>
+    <cs:fillRef idx="1">
+      <cs:styleClr val="auto"/>
+    </cs:fillRef>
+    <cs:effectRef idx="0"/>
+    <cs:fontRef idx="minor">
+      <a:schemeClr val="tx1"/>
+    </cs:fontRef>
+  </cs:dataPoint>
+  <cs:dataPoint3D>
+    <cs:lnRef idx="0"/>
+    <cs:fillRef idx="1">
+      <cs:styleClr val="auto"/>
+    </cs:fillRef>
+    <cs:effectRef idx="0"/>
+    <cs:fontRef idx="minor">
+      <a:schemeClr val="tx1"/>
+    </cs:fontRef>
+  </cs:dataPoint3D>
+  <cs:dataPointLine>
+    <cs:lnRef idx="0">
+      <cs:styleClr val="auto"/>
+    </cs:lnRef>
+    <cs:fillRef idx="1"/>
+    <cs:effectRef idx="0"/>
+    <cs:fontRef idx="minor">
+      <a:schemeClr val="tx1"/>
+    </cs:fontRef>
+    <cs:spPr>
+      <a:ln w="19050" cap="rnd">
+        <a:solidFill>
+          <a:schemeClr val="phClr"/>
+        </a:solidFill>
+        <a:round/>
+      </a:ln>
+    </cs:spPr>
+  </cs:dataPointLine>
+  <cs:dataPointMarker>
+    <cs:lnRef idx="0">
+      <cs:styleClr val="auto"/>
+    </cs:lnRef>
+    <cs:fillRef idx="1">
+      <cs:styleClr val="auto"/>
+    </cs:fillRef>
+    <cs:effectRef idx="0"/>
+    <cs:fontRef idx="minor">
+      <a:schemeClr val="tx1"/>
+    </cs:fontRef>
+    <cs:spPr>
+      <a:ln w="9525">
+        <a:solidFill>
+          <a:schemeClr val="phClr"/>
+        </a:solidFill>
+      </a:ln>
+    </cs:spPr>
+  </cs:dataPointMarker>
+  <cs:dataPointMarkerLayout symbol="circle" size="5"/>
+  <cs:dataPointWireframe>
+    <cs:lnRef idx="0">
+      <cs:styleClr val="auto"/>
+    </cs:lnRef>
+    <cs:fillRef idx="0"/>
+    <cs:effectRef idx="0"/>
+    <cs:fontRef idx="minor">
+      <a:schemeClr val="dk1"/>
+    </cs:fontRef>
+    <cs:spPr>
+      <a:ln w="9525" cap="rnd">
+        <a:solidFill>
+          <a:schemeClr val="phClr"/>
+        </a:solidFill>
+        <a:round/>
+      </a:ln>
+    </cs:spPr>
+  </cs:dataPointWireframe>
+  <cs:dataTable>
+    <cs:lnRef idx="0"/>
+    <cs:fillRef idx="0"/>
+    <cs:effectRef idx="0"/>
+    <cs:fontRef idx="minor">
+      <a:schemeClr val="tx1">
+        <a:lumMod val="65000"/>
+        <a:lumOff val="35000"/>
+      </a:schemeClr>
+    </cs:fontRef>
+    <cs:spPr>
+      <a:noFill/>
+      <a:ln w="9525" cap="flat" cmpd="sng" algn="ctr">
+        <a:solidFill>
+          <a:schemeClr val="tx1">
+            <a:lumMod val="15000"/>
+            <a:lumOff val="85000"/>
+          </a:schemeClr>
+        </a:solidFill>
+        <a:round/>
+      </a:ln>
+    </cs:spPr>
+    <cs:defRPr sz="900" kern="1200"/>
+  </cs:dataTable>
+  <cs:downBar>
+    <cs:lnRef idx="0"/>
+    <cs:fillRef idx="0"/>
+    <cs:effectRef idx="0"/>
+    <cs:fontRef idx="minor">
+      <a:schemeClr val="tx1"/>
+    </cs:fontRef>
+    <cs:spPr>
+      <a:solidFill>
+        <a:schemeClr val="dk1">
+          <a:lumMod val="75000"/>
+          <a:lumOff val="25000"/>
+        </a:schemeClr>
+      </a:solidFill>
+      <a:ln w="9525" cap="flat" cmpd="sng" algn="ctr">
+        <a:solidFill>
+          <a:schemeClr val="tx1">
+            <a:lumMod val="65000"/>
+            <a:lumOff val="35000"/>
+          </a:schemeClr>
+        </a:solidFill>
+        <a:round/>
+      </a:ln>
+    </cs:spPr>
+  </cs:downBar>
+  <cs:dropLine>
+    <cs:lnRef idx="0"/>
+    <cs:fillRef idx="0"/>
+    <cs:effectRef idx="0"/>
+    <cs:fontRef idx="minor">
+      <a:schemeClr val="tx1"/>
+    </cs:fontRef>
+    <cs:spPr>
+      <a:ln w="9525" cap="flat" cmpd="sng" algn="ctr">
+        <a:solidFill>
+          <a:schemeClr val="tx1">
+            <a:lumMod val="35000"/>
+            <a:lumOff val="65000"/>
+          </a:schemeClr>
+        </a:solidFill>
+        <a:round/>
+      </a:ln>
+    </cs:spPr>
+  </cs:dropLine>
+  <cs:errorBar>
+    <cs:lnRef idx="0"/>
+    <cs:fillRef idx="0"/>
+    <cs:effectRef idx="0"/>
+    <cs:fontRef idx="minor">
+      <a:schemeClr val="tx1"/>
+    </cs:fontRef>
+    <cs:spPr>
+      <a:ln w="9525" cap="flat" cmpd="sng" algn="ctr">
+        <a:solidFill>
+          <a:schemeClr val="tx1">
+            <a:lumMod val="65000"/>
+            <a:lumOff val="35000"/>
+          </a:schemeClr>
+        </a:solidFill>
+        <a:round/>
+      </a:ln>
+    </cs:spPr>
+  </cs:errorBar>
+  <cs:floor>
+    <cs:lnRef idx="0"/>
+    <cs:fillRef idx="0"/>
+    <cs:effectRef idx="0"/>
+    <cs:fontRef idx="minor">
+      <a:schemeClr val="tx1"/>
+    </cs:fontRef>
+    <cs:spPr>
+      <a:noFill/>
+      <a:ln>
+        <a:noFill/>
+      </a:ln>
+    </cs:spPr>
+  </cs:floor>
+  <cs:gridlineMajor>
+    <cs:lnRef idx="0"/>
+    <cs:fillRef idx="0"/>
+    <cs:effectRef idx="0"/>
+    <cs:fontRef idx="minor">
+      <a:schemeClr val="tx1"/>
+    </cs:fontRef>
+    <cs:spPr>
+      <a:ln w="9525" cap="flat" cmpd="sng" algn="ctr">
+        <a:solidFill>
+          <a:schemeClr val="tx1">
+            <a:lumMod val="15000"/>
+            <a:lumOff val="85000"/>
+          </a:schemeClr>
+        </a:solidFill>
+        <a:round/>
+      </a:ln>
+    </cs:spPr>
+  </cs:gridlineMajor>
+  <cs:gridlineMinor>
+    <cs:lnRef idx="0"/>
+    <cs:fillRef idx="0"/>
+    <cs:effectRef idx="0"/>
+    <cs:fontRef idx="minor">
+      <a:schemeClr val="tx1"/>
+    </cs:fontRef>
+    <cs:spPr>
+      <a:ln w="9525" cap="flat" cmpd="sng" algn="ctr">
+        <a:solidFill>
+          <a:schemeClr val="tx1">
+            <a:lumMod val="5000"/>
+            <a:lumOff val="95000"/>
+          </a:schemeClr>
+        </a:solidFill>
+        <a:round/>
+      </a:ln>
+    </cs:spPr>
+  </cs:gridlineMinor>
+  <cs:hiLoLine>
+    <cs:lnRef idx="0"/>
+    <cs:fillRef idx="0"/>
+    <cs:effectRef idx="0"/>
+    <cs:fontRef idx="minor">
+      <a:schemeClr val="tx1"/>
+    </cs:fontRef>
+    <cs:spPr>
+      <a:ln w="9525" cap="flat" cmpd="sng" algn="ctr">
+        <a:solidFill>
+          <a:schemeClr val="tx1">
+            <a:lumMod val="50000"/>
+            <a:lumOff val="50000"/>
+          </a:schemeClr>
+        </a:solidFill>
+        <a:round/>
+      </a:ln>
+    </cs:spPr>
+  </cs:hiLoLine>
+  <cs:leaderLine>
+    <cs:lnRef idx="0"/>
+    <cs:fillRef idx="0"/>
+    <cs:effectRef idx="0"/>
+    <cs:fontRef idx="minor">
+      <a:schemeClr val="tx1"/>
+    </cs:fontRef>
+    <cs:spPr>
+      <a:ln w="9525" cap="flat" cmpd="sng" algn="ctr">
+        <a:solidFill>
+          <a:schemeClr val="tx1">
+            <a:lumMod val="35000"/>
+            <a:lumOff val="65000"/>
+          </a:schemeClr>
+        </a:solidFill>
+        <a:round/>
+      </a:ln>
+    </cs:spPr>
+  </cs:leaderLine>
+  <cs:legend>
+    <cs:lnRef idx="0"/>
+    <cs:fillRef idx="0"/>
+    <cs:effectRef idx="0"/>
+    <cs:fontRef idx="minor">
+      <a:schemeClr val="tx1">
+        <a:lumMod val="65000"/>
+        <a:lumOff val="35000"/>
+      </a:schemeClr>
+    </cs:fontRef>
+    <cs:defRPr sz="900" kern="1200"/>
+  </cs:legend>
+  <cs:plotArea mods="allowNoFillOverride allowNoLineOverride">
+    <cs:lnRef idx="0"/>
+    <cs:fillRef idx="0"/>
+    <cs:effectRef idx="0"/>
+    <cs:fontRef idx="minor">
+      <a:schemeClr val="tx1"/>
+    </cs:fontRef>
+  </cs:plotArea>
+  <cs:plotArea3D mods="allowNoFillOverride allowNoLineOverride">
+    <cs:lnRef idx="0"/>
+    <cs:fillRef idx="0"/>
+    <cs:effectRef idx="0"/>
+    <cs:fontRef idx="minor">
+      <a:schemeClr val="tx1"/>
+    </cs:fontRef>
+  </cs:plotArea3D>
+  <cs:seriesAxis>
+    <cs:lnRef idx="0"/>
+    <cs:fillRef idx="0"/>
+    <cs:effectRef idx="0"/>
+    <cs:fontRef idx="minor">
+      <a:schemeClr val="tx1">
+        <a:lumMod val="65000"/>
+        <a:lumOff val="35000"/>
+      </a:schemeClr>
+    </cs:fontRef>
+    <cs:defRPr sz="900" kern="1200"/>
+  </cs:seriesAxis>
+  <cs:seriesLine>
+    <cs:lnRef idx="0"/>
+    <cs:fillRef idx="0"/>
+    <cs:effectRef idx="0"/>
+    <cs:fontRef idx="minor">
+      <a:schemeClr val="tx1"/>
+    </cs:fontRef>
+    <cs:spPr>
+      <a:ln w="9525" cap="flat" cmpd="sng" algn="ctr">
+        <a:solidFill>
+          <a:schemeClr val="tx1">
+            <a:lumMod val="35000"/>
+            <a:lumOff val="65000"/>
+          </a:schemeClr>
+        </a:solidFill>
+        <a:round/>
+      </a:ln>
+    </cs:spPr>
+  </cs:seriesLine>
+  <cs:title>
+    <cs:lnRef idx="0"/>
+    <cs:fillRef idx="0"/>
+    <cs:effectRef idx="0"/>
+    <cs:fontRef idx="minor">
+      <a:schemeClr val="tx1">
+        <a:lumMod val="65000"/>
+        <a:lumOff val="35000"/>
+      </a:schemeClr>
+    </cs:fontRef>
+    <cs:defRPr sz="1400" b="0" kern="1200" spc="0" baseline="0"/>
+  </cs:title>
+  <cs:trendline>
+    <cs:lnRef idx="0">
+      <cs:styleClr val="auto"/>
+    </cs:lnRef>
+    <cs:fillRef idx="0"/>
+    <cs:effectRef idx="0"/>
+    <cs:fontRef idx="minor">
+      <a:schemeClr val="tx1"/>
+    </cs:fontRef>
+    <cs:spPr>
+      <a:ln w="19050" cap="rnd">
+        <a:solidFill>
+          <a:schemeClr val="phClr"/>
+        </a:solidFill>
+        <a:prstDash val="sysDot"/>
+      </a:ln>
+    </cs:spPr>
+  </cs:trendline>
+  <cs:trendlineLabel>
+    <cs:lnRef idx="0"/>
+    <cs:fillRef idx="0"/>
+    <cs:effectRef idx="0"/>
+    <cs:fontRef idx="minor">
+      <a:schemeClr val="tx1">
+        <a:lumMod val="65000"/>
+        <a:lumOff val="35000"/>
+      </a:schemeClr>
+    </cs:fontRef>
+    <cs:defRPr sz="900" kern="1200"/>
+  </cs:trendlineLabel>
+  <cs:upBar>
+    <cs:lnRef idx="0"/>
+    <cs:fillRef idx="0"/>
+    <cs:effectRef idx="0"/>
+    <cs:fontRef idx="minor">
+      <a:schemeClr val="tx1"/>
+    </cs:fontRef>
+    <cs:spPr>
+      <a:solidFill>
+        <a:schemeClr val="lt1"/>
+      </a:solidFill>
+      <a:ln w="9525" cap="flat" cmpd="sng" algn="ctr">
+        <a:solidFill>
+          <a:schemeClr val="tx1">
+            <a:lumMod val="65000"/>
+            <a:lumOff val="35000"/>
+          </a:schemeClr>
+        </a:solidFill>
+        <a:round/>
+      </a:ln>
+    </cs:spPr>
+  </cs:upBar>
+  <cs:valueAxis>
+    <cs:lnRef idx="0"/>
+    <cs:fillRef idx="0"/>
+    <cs:effectRef idx="0"/>
+    <cs:fontRef idx="minor">
+      <a:schemeClr val="tx1">
+        <a:lumMod val="65000"/>
+        <a:lumOff val="35000"/>
+      </a:schemeClr>
+    </cs:fontRef>
+    <cs:spPr>
+      <a:ln w="9525" cap="flat" cmpd="sng" algn="ctr">
+        <a:solidFill>
+          <a:schemeClr val="tx1">
+            <a:lumMod val="25000"/>
+            <a:lumOff val="75000"/>
+          </a:schemeClr>
+        </a:solidFill>
+        <a:round/>
+      </a:ln>
+    </cs:spPr>
+    <cs:defRPr sz="900" kern="1200"/>
+  </cs:valueAxis>
+  <cs:wall>
+    <cs:lnRef idx="0"/>
+    <cs:fillRef idx="0"/>
+    <cs:effectRef idx="0"/>
+    <cs:fontRef idx="minor">
+      <a:schemeClr val="tx1"/>
+    </cs:fontRef>
+    <cs:spPr>
+      <a:noFill/>
+      <a:ln>
+        <a:noFill/>
+      </a:ln>
+    </cs:spPr>
+  </cs:wall>
+</cs:chartStyle>
 </file>
 
 <file path=word/theme/theme1.xml><?xml version="1.0" encoding="utf-8"?>
@@ -995,7 +2598,7 @@
 </file>
 
 <file path=customXml/itemProps1.xml><?xml version="1.0" encoding="utf-8"?>
-<ds:datastoreItem xmlns:ds="http://schemas.openxmlformats.org/officeDocument/2006/customXml" ds:itemID="{758F4EE4-8DF5-41E7-BE63-BF54B26A94B9}">
+<ds:datastoreItem xmlns:ds="http://schemas.openxmlformats.org/officeDocument/2006/customXml" ds:itemID="{BAE0B805-1D6A-4D8F-9EE7-25BFB99C8656}">
   <ds:schemaRefs>
     <ds:schemaRef ds:uri="http://schemas.openxmlformats.org/officeDocument/2006/bibliography"/>
   </ds:schemaRefs>

</xml_diff>

<commit_message>
Analysis ongoing. Currently testing multiple compression attempts
</commit_message>
<xml_diff>
--- a/Analysis.docx
+++ b/Analysis.docx
@@ -22,6 +22,36 @@
         <w:rPr>
           <w:sz w:val="24"/>
         </w:rPr>
+      </w:pPr>
+      <w:r>
+        <w:rPr>
+          <w:b/>
+          <w:sz w:val="24"/>
+        </w:rPr>
+        <w:t>Introduction</w:t>
+      </w:r>
+    </w:p>
+    <w:p>
+      <w:pPr>
+        <w:ind w:firstLine="720"/>
+      </w:pPr>
+      <w:r>
+        <w:t xml:space="preserve">The Huffman compression algorithm was first published in 1950 by David Huffman, who was then a graduate student at MIT. It relies upon analyzing which bit sequences of a </w:t>
+      </w:r>
+      <w:proofErr w:type="gramStart"/>
+      <w:r>
+        <w:t>file  occur</w:t>
+      </w:r>
+      <w:proofErr w:type="gramEnd"/>
+      <w:r>
+        <w:t xml:space="preserve"> the most frequently, so that they can then be compressed the most in order to save the most disk space possible.</w:t>
+      </w:r>
+    </w:p>
+    <w:p>
+      <w:pPr>
+        <w:rPr>
+          <w:sz w:val="24"/>
+        </w:rPr>
         <w:pPrChange w:id="0" w:author="Timothy Blumberg" w:date="2014-04-17T22:12:00Z">
           <w:pPr>
             <w:jc w:val="center"/>
@@ -37,42 +67,25 @@
       </w:r>
     </w:p>
     <w:p>
-      <w:pPr>
-        <w:rPr>
-          <w:sz w:val="24"/>
-        </w:rPr>
-      </w:pPr>
       <w:r>
         <w:rPr>
           <w:sz w:val="24"/>
         </w:rPr>
         <w:tab/>
+      </w:r>
+      <w:r>
         <w:t xml:space="preserve">Using this compression algorithm, we were able to compress practically any file that could be stored on a computer. An interesting question can then be posed by this wide-range of possible file types; do certain types of files compress better than others? In order to address this problem most analytically, we chose to assess the differences in compression between </w:t>
       </w:r>
       <w:r>
-        <w:rPr>
-          <w:sz w:val="24"/>
-        </w:rPr>
         <w:t xml:space="preserve">.tiff and .txt files. </w:t>
       </w:r>
     </w:p>
     <w:p>
-      <w:pPr>
-        <w:rPr>
-          <w:sz w:val="24"/>
-        </w:rPr>
-      </w:pPr>
-      <w:r>
-        <w:rPr>
-          <w:sz w:val="24"/>
-        </w:rPr>
+      <w:r>
         <w:tab/>
         <w:t xml:space="preserve">We found that </w:t>
       </w:r>
       <w:r>
-        <w:rPr>
-          <w:sz w:val="24"/>
-        </w:rPr>
         <w:t xml:space="preserve">.txt files actually compress better than .tiff files on average. Figure 1 shows the spectrum of compression degree as the number of characters (out of the 256 possible for the 8 bits per letter that we used) increases. Whenever the files use a similar number of the binary sequences out of the possible 256. As competent reader might notice, the low letter count TIFF files compress about as much as the average TXT files, but most TIFF files are high letter count files, so the average compression rate is much lower than the average TXT file compression rate. Table 1 outlines the basic statistics that were calculated during the analysis of the two different file formats. </w:t>
       </w:r>
     </w:p>
@@ -86,8 +99,8 @@
         </w:rPr>
         <w:drawing>
           <wp:inline distT="0" distB="0" distL="0" distR="0" wp14:anchorId="432A4278" wp14:editId="4744C505">
-            <wp:extent cx="6044540" cy="2564765"/>
-            <wp:effectExtent l="0" t="0" r="13970" b="6985"/>
+            <wp:extent cx="6020790" cy="3289465"/>
+            <wp:effectExtent l="0" t="0" r="18415" b="6350"/>
             <wp:docPr id="1" name="Chart 1"/>
             <wp:cNvGraphicFramePr/>
             <a:graphic xmlns:a="http://schemas.openxmlformats.org/drawingml/2006/main">
@@ -103,6 +116,9 @@
       <w:pPr>
         <w:pStyle w:val="Caption"/>
         <w:jc w:val="center"/>
+        <w:rPr>
+          <w:sz w:val="24"/>
+        </w:rPr>
       </w:pPr>
       <w:r>
         <w:t xml:space="preserve">Figure </w:t>
@@ -119,7 +135,46 @@
         <w:t>: Comparison of Compression as a Function of Letter Count</w:t>
       </w:r>
     </w:p>
-    <w:p/>
+    <w:p>
+      <w:pPr>
+        <w:pStyle w:val="Caption"/>
+        <w:keepNext/>
+        <w:jc w:val="center"/>
+      </w:pPr>
+      <w:r>
+        <w:lastRenderedPageBreak/>
+        <w:t xml:space="preserve">Table </w:t>
+      </w:r>
+      <w:r>
+        <w:fldChar w:fldCharType="begin"/>
+      </w:r>
+      <w:r>
+        <w:instrText xml:space="preserve"> SEQ Table \* ARABIC </w:instrText>
+      </w:r>
+      <w:r>
+        <w:fldChar w:fldCharType="separate"/>
+      </w:r>
+      <w:r>
+        <w:rPr>
+          <w:noProof/>
+        </w:rPr>
+        <w:t>1</w:t>
+      </w:r>
+      <w:r>
+        <w:fldChar w:fldCharType="end"/>
+      </w:r>
+      <w:r>
+        <w:t xml:space="preserve">: Comparison of Compression Statistics </w:t>
+      </w:r>
+      <w:proofErr w:type="gramStart"/>
+      <w:r>
+        <w:t>Between</w:t>
+      </w:r>
+      <w:proofErr w:type="gramEnd"/>
+      <w:r>
+        <w:t xml:space="preserve"> File Formats</w:t>
+      </w:r>
+    </w:p>
     <w:tbl>
       <w:tblPr>
         <w:tblStyle w:val="TableGrid"/>
@@ -199,7 +254,14 @@
                 <w:rFonts w:ascii="Calibri" w:hAnsi="Calibri"/>
                 <w:color w:val="000000"/>
               </w:rPr>
-              <w:t>total % compression:</w:t>
+              <w:t>Total % C</w:t>
+            </w:r>
+            <w:r>
+              <w:rPr>
+                <w:rFonts w:ascii="Calibri" w:hAnsi="Calibri"/>
+                <w:color w:val="000000"/>
+              </w:rPr>
+              <w:t>ompression:</w:t>
             </w:r>
           </w:p>
         </w:tc>
@@ -266,7 +328,42 @@
                 <w:rFonts w:ascii="Calibri" w:hAnsi="Calibri"/>
                 <w:color w:val="000000"/>
               </w:rPr>
-              <w:t>Compress bits / sec</w:t>
+              <w:t>Compress</w:t>
+            </w:r>
+            <w:r>
+              <w:rPr>
+                <w:rFonts w:ascii="Calibri" w:hAnsi="Calibri"/>
+                <w:color w:val="000000"/>
+              </w:rPr>
+              <w:t xml:space="preserve"> speed</w:t>
+            </w:r>
+            <w:r>
+              <w:rPr>
+                <w:rFonts w:ascii="Calibri" w:hAnsi="Calibri"/>
+                <w:color w:val="000000"/>
+              </w:rPr>
+              <w:t xml:space="preserve"> </w:t>
+            </w:r>
+            <w:r>
+              <w:rPr>
+                <w:rFonts w:ascii="Calibri" w:hAnsi="Calibri"/>
+                <w:color w:val="000000"/>
+              </w:rPr>
+              <w:t>(</w:t>
+            </w:r>
+            <w:r>
+              <w:rPr>
+                <w:rFonts w:ascii="Calibri" w:hAnsi="Calibri"/>
+                <w:color w:val="000000"/>
+              </w:rPr>
+              <w:t>bits / sec</w:t>
+            </w:r>
+            <w:r>
+              <w:rPr>
+                <w:rFonts w:ascii="Calibri" w:hAnsi="Calibri"/>
+                <w:color w:val="000000"/>
+              </w:rPr>
+              <w:t>)</w:t>
             </w:r>
           </w:p>
         </w:tc>
@@ -318,105 +415,236 @@
     </w:tbl>
     <w:p>
       <w:pPr>
-        <w:jc w:val="center"/>
         <w:rPr>
-          <w:i/>
-          <w:color w:val="323E4F" w:themeColor="text2" w:themeShade="BF"/>
-          <w:sz w:val="18"/>
-          <w:szCs w:val="18"/>
+          <w:sz w:val="24"/>
         </w:rPr>
       </w:pPr>
+    </w:p>
+    <w:p>
+      <w:r>
+        <w:tab/>
+        <w:t>Therefore, the TXT files compress far better than the TIFF files because they contain fewer of the possible binary sequences, so the total file can be compressed more. An interesting finding that is shown in Table 1 is that the TIFF files actually compress faster by well over a factor of two</w:t>
+      </w:r>
+      <w:r>
+        <w:t xml:space="preserve"> than the TXT files that we tested</w:t>
+      </w:r>
+      <w:r>
+        <w:t>. This faster compression is most likely due to the fewer number of compression actions that need to be taken to correctly compress the TIFF files as compared to the TXT files which are being more completely compressed.</w:t>
+      </w:r>
+    </w:p>
+    <w:p>
       <w:r>
         <w:rPr>
-          <w:i/>
-          <w:color w:val="323E4F" w:themeColor="text2" w:themeShade="BF"/>
-          <w:sz w:val="18"/>
-          <w:szCs w:val="18"/>
+          <w:b/>
+          <w:sz w:val="24"/>
         </w:rPr>
-        <w:t xml:space="preserve">Table </w:t>
-      </w:r>
-      <w:r>
-        <w:rPr>
-          <w:i/>
-          <w:color w:val="323E4F" w:themeColor="text2" w:themeShade="BF"/>
-          <w:sz w:val="18"/>
-          <w:szCs w:val="18"/>
-        </w:rPr>
-        <w:fldChar w:fldCharType="begin"/>
-      </w:r>
-      <w:r>
-        <w:rPr>
-          <w:i/>
-          <w:color w:val="323E4F" w:themeColor="text2" w:themeShade="BF"/>
-          <w:sz w:val="18"/>
-          <w:szCs w:val="18"/>
-        </w:rPr>
-        <w:instrText xml:space="preserve"> SEQ Table \* ARABIC </w:instrText>
-      </w:r>
-      <w:r>
-        <w:rPr>
-          <w:i/>
-          <w:color w:val="323E4F" w:themeColor="text2" w:themeShade="BF"/>
-          <w:sz w:val="18"/>
-          <w:szCs w:val="18"/>
-        </w:rPr>
-        <w:fldChar w:fldCharType="separate"/>
-      </w:r>
-      <w:r>
-        <w:rPr>
-          <w:i/>
-          <w:noProof/>
-          <w:color w:val="323E4F" w:themeColor="text2" w:themeShade="BF"/>
-          <w:sz w:val="18"/>
-          <w:szCs w:val="18"/>
-        </w:rPr>
-        <w:t>1</w:t>
-      </w:r>
-      <w:r>
-        <w:rPr>
-          <w:i/>
-          <w:color w:val="323E4F" w:themeColor="text2" w:themeShade="BF"/>
-          <w:sz w:val="18"/>
-          <w:szCs w:val="18"/>
-        </w:rPr>
-        <w:fldChar w:fldCharType="end"/>
-      </w:r>
-      <w:r>
-        <w:rPr>
-          <w:i/>
-          <w:color w:val="323E4F" w:themeColor="text2" w:themeShade="BF"/>
-          <w:sz w:val="18"/>
-          <w:szCs w:val="18"/>
-        </w:rPr>
-        <w:t xml:space="preserve">: Comparison of Compression Statistics </w:t>
-      </w:r>
-      <w:proofErr w:type="gramStart"/>
-      <w:r>
-        <w:rPr>
-          <w:i/>
-          <w:color w:val="323E4F" w:themeColor="text2" w:themeShade="BF"/>
-          <w:sz w:val="18"/>
-          <w:szCs w:val="18"/>
-        </w:rPr>
-        <w:t>Between</w:t>
-      </w:r>
-      <w:proofErr w:type="gramEnd"/>
-      <w:r>
-        <w:rPr>
-          <w:i/>
-          <w:color w:val="323E4F" w:themeColor="text2" w:themeShade="BF"/>
-          <w:sz w:val="18"/>
-          <w:szCs w:val="18"/>
-        </w:rPr>
-        <w:t xml:space="preserve"> File Formats</w:t>
+        <w:t xml:space="preserve">Analyzing Multiple Compression </w:t>
       </w:r>
     </w:p>
     <w:p>
       <w:pPr>
         <w:rPr>
-          <w:sz w:val="24"/>
+          <w:rFonts w:cs="Courier New"/>
         </w:rPr>
       </w:pPr>
+      <w:r>
+        <w:tab/>
+        <w:t>The second area of exploration th</w:t>
+      </w:r>
+      <w:r>
+        <w:t xml:space="preserve">at we undertook was how thoroughly could files be compressed before it was no longer useful? To explore this topic, we compressed files more than once and then compared how </w:t>
+      </w:r>
+      <w:r>
+        <w:t>the compression changed as the number of compressions increased.</w:t>
+      </w:r>
+      <w:r>
+        <w:t xml:space="preserve"> We ran a modified version of the compression analysis utility </w:t>
+      </w:r>
+      <w:proofErr w:type="spellStart"/>
+      <w:r>
+        <w:rPr>
+          <w:rFonts w:ascii="Courier New" w:hAnsi="Courier New" w:cs="Courier New"/>
+        </w:rPr>
+        <w:t>HuffMark</w:t>
+      </w:r>
+      <w:proofErr w:type="spellEnd"/>
+      <w:r>
+        <w:rPr>
+          <w:rFonts w:cs="Courier New"/>
+        </w:rPr>
+        <w:t xml:space="preserve"> that would compress the files several times and measure how things changed as the number of compressions increased.</w:t>
+      </w:r>
+    </w:p>
+    <w:p>
+      <w:r>
+        <w:rPr>
+          <w:rFonts w:cs="Courier New"/>
+        </w:rPr>
+        <w:tab/>
+      </w:r>
+    </w:p>
+    <w:tbl>
+      <w:tblPr>
+        <w:tblStyle w:val="TableGrid"/>
+        <w:tblW w:w="0" w:type="auto"/>
+        <w:tblLook w:val="04A0" w:firstRow="1" w:lastRow="0" w:firstColumn="1" w:lastColumn="0" w:noHBand="0" w:noVBand="1"/>
+      </w:tblPr>
+      <w:tblGrid>
+        <w:gridCol w:w="2337"/>
+        <w:gridCol w:w="2337"/>
+        <w:gridCol w:w="2338"/>
+        <w:gridCol w:w="2338"/>
+      </w:tblGrid>
+      <w:tr>
+        <w:tc>
+          <w:tcPr>
+            <w:tcW w:w="2337" w:type="dxa"/>
+          </w:tcPr>
+          <w:p/>
+        </w:tc>
+        <w:tc>
+          <w:tcPr>
+            <w:tcW w:w="2337" w:type="dxa"/>
+          </w:tcPr>
+          <w:p>
+            <w:r>
+              <w:t>Initially uncompressed</w:t>
+            </w:r>
+          </w:p>
+        </w:tc>
+        <w:tc>
+          <w:tcPr>
+            <w:tcW w:w="2338" w:type="dxa"/>
+          </w:tcPr>
+          <w:p>
+            <w:r>
+              <w:t>One Compression</w:t>
+            </w:r>
+          </w:p>
+        </w:tc>
+        <w:tc>
+          <w:tcPr>
+            <w:tcW w:w="2338" w:type="dxa"/>
+          </w:tcPr>
+          <w:p>
+            <w:r>
+              <w:t>Two Compressions</w:t>
+            </w:r>
+          </w:p>
+        </w:tc>
+      </w:tr>
+      <w:tr>
+        <w:tc>
+          <w:tcPr>
+            <w:tcW w:w="2337" w:type="dxa"/>
+          </w:tcPr>
+          <w:p>
+            <w:r>
+              <w:t>Total % Compression</w:t>
+            </w:r>
+          </w:p>
+        </w:tc>
+        <w:tc>
+          <w:tcPr>
+            <w:tcW w:w="2337" w:type="dxa"/>
+          </w:tcPr>
+          <w:p>
+            <w:r>
+              <w:t>43.24</w:t>
+            </w:r>
+          </w:p>
+        </w:tc>
+        <w:tc>
+          <w:tcPr>
+            <w:tcW w:w="2338" w:type="dxa"/>
+          </w:tcPr>
+          <w:p>
+            <w:r>
+              <w:t>1.96</w:t>
+            </w:r>
+          </w:p>
+        </w:tc>
+        <w:tc>
+          <w:tcPr>
+            <w:tcW w:w="2338" w:type="dxa"/>
+          </w:tcPr>
+          <w:p>
+            <w:r>
+              <w:t>1.96</w:t>
+            </w:r>
+          </w:p>
+        </w:tc>
+      </w:tr>
+      <w:tr>
+        <w:tc>
+          <w:tcPr>
+            <w:tcW w:w="2337" w:type="dxa"/>
+          </w:tcPr>
+          <w:p>
+            <w:r>
+              <w:t>Time Taken</w:t>
+            </w:r>
+          </w:p>
+        </w:tc>
+        <w:tc>
+          <w:tcPr>
+            <w:tcW w:w="2337" w:type="dxa"/>
+          </w:tcPr>
+          <w:p/>
+        </w:tc>
+        <w:tc>
+          <w:tcPr>
+            <w:tcW w:w="2338" w:type="dxa"/>
+          </w:tcPr>
+          <w:p/>
+        </w:tc>
+        <w:tc>
+          <w:tcPr>
+            <w:tcW w:w="2338" w:type="dxa"/>
+          </w:tcPr>
+          <w:p/>
+        </w:tc>
+      </w:tr>
+      <w:tr>
+        <w:tc>
+          <w:tcPr>
+            <w:tcW w:w="2337" w:type="dxa"/>
+          </w:tcPr>
+          <w:p>
+            <w:r>
+              <w:t xml:space="preserve">Compress </w:t>
+            </w:r>
+            <w:proofErr w:type="spellStart"/>
+            <w:r>
+              <w:t>spd</w:t>
+            </w:r>
+            <w:proofErr w:type="spellEnd"/>
+            <w:r>
+              <w:t>. (bits/s)</w:t>
+            </w:r>
+          </w:p>
+        </w:tc>
+        <w:tc>
+          <w:tcPr>
+            <w:tcW w:w="2337" w:type="dxa"/>
+          </w:tcPr>
+          <w:p/>
+        </w:tc>
+        <w:tc>
+          <w:tcPr>
+            <w:tcW w:w="2338" w:type="dxa"/>
+          </w:tcPr>
+          <w:p/>
+        </w:tc>
+        <w:tc>
+          <w:tcPr>
+            <w:tcW w:w="2338" w:type="dxa"/>
+          </w:tcPr>
+          <w:p/>
+        </w:tc>
+      </w:tr>
+    </w:tbl>
+    <w:p>
       <w:bookmarkStart w:id="1" w:name="_GoBack"/>
       <w:bookmarkEnd w:id="1"/>
     </w:p>
@@ -1185,7 +1413,7 @@
           <c:order val="0"/>
           <c:tx>
             <c:strRef>
-              <c:f>'Main Data Set'!$B$2</c:f>
+              <c:f>'File Formats'!$B$2</c:f>
               <c:strCache>
                 <c:ptCount val="1"/>
                 <c:pt idx="0">
@@ -1220,7 +1448,7 @@
           </c:marker>
           <c:xVal>
             <c:numRef>
-              <c:f>'Main Data Set'!$A$3:$A$20</c:f>
+              <c:f>'File Formats'!$A$3:$A$20</c:f>
               <c:numCache>
                 <c:formatCode>General</c:formatCode>
                 <c:ptCount val="18"/>
@@ -1283,7 +1511,7 @@
           </c:xVal>
           <c:yVal>
             <c:numRef>
-              <c:f>'Main Data Set'!$B$3:$B$20</c:f>
+              <c:f>'File Formats'!$B$3:$B$20</c:f>
               <c:numCache>
                 <c:formatCode>General</c:formatCode>
                 <c:ptCount val="18"/>
@@ -1351,7 +1579,7 @@
           <c:order val="1"/>
           <c:tx>
             <c:strRef>
-              <c:f>'Main Data Set'!$B$28</c:f>
+              <c:f>'File Formats'!$B$28</c:f>
               <c:strCache>
                 <c:ptCount val="1"/>
                 <c:pt idx="0">
@@ -1386,7 +1614,7 @@
           </c:marker>
           <c:xVal>
             <c:numRef>
-              <c:f>'Main Data Set'!$A$29:$A$36</c:f>
+              <c:f>'File Formats'!$A$29:$A$36</c:f>
               <c:numCache>
                 <c:formatCode>General</c:formatCode>
                 <c:ptCount val="8"/>
@@ -1419,7 +1647,7 @@
           </c:xVal>
           <c:yVal>
             <c:numRef>
-              <c:f>'Main Data Set'!$B$29:$B$36</c:f>
+              <c:f>'File Formats'!$B$29:$B$36</c:f>
               <c:numCache>
                 <c:formatCode>General</c:formatCode>
                 <c:ptCount val="8"/>
@@ -1460,11 +1688,11 @@
           <c:showPercent val="0"/>
           <c:showBubbleSize val="0"/>
         </c:dLbls>
-        <c:axId val="707801952"/>
-        <c:axId val="707798688"/>
+        <c:axId val="826138144"/>
+        <c:axId val="826138688"/>
       </c:scatterChart>
       <c:valAx>
-        <c:axId val="707801952"/>
+        <c:axId val="826138144"/>
         <c:scaling>
           <c:orientation val="minMax"/>
         </c:scaling>
@@ -1581,12 +1809,12 @@
             <a:endParaRPr lang="en-US"/>
           </a:p>
         </c:txPr>
-        <c:crossAx val="707798688"/>
+        <c:crossAx val="826138688"/>
         <c:crosses val="autoZero"/>
         <c:crossBetween val="midCat"/>
       </c:valAx>
       <c:valAx>
-        <c:axId val="707798688"/>
+        <c:axId val="826138688"/>
         <c:scaling>
           <c:orientation val="minMax"/>
         </c:scaling>
@@ -1698,7 +1926,7 @@
             <a:endParaRPr lang="en-US"/>
           </a:p>
         </c:txPr>
-        <c:crossAx val="707801952"/>
+        <c:crossAx val="826138144"/>
         <c:crosses val="autoZero"/>
         <c:crossBetween val="midCat"/>
       </c:valAx>
@@ -2598,7 +2826,7 @@
 </file>
 
 <file path=customXml/itemProps1.xml><?xml version="1.0" encoding="utf-8"?>
-<ds:datastoreItem xmlns:ds="http://schemas.openxmlformats.org/officeDocument/2006/customXml" ds:itemID="{BAE0B805-1D6A-4D8F-9EE7-25BFB99C8656}">
+<ds:datastoreItem xmlns:ds="http://schemas.openxmlformats.org/officeDocument/2006/customXml" ds:itemID="{E6ADB60D-9AF0-4CF7-B970-51710A62282F}">
   <ds:schemaRefs>
     <ds:schemaRef ds:uri="http://schemas.openxmlformats.org/officeDocument/2006/bibliography"/>
   </ds:schemaRefs>

</xml_diff>

<commit_message>
Fixed an original file size error that occured when the file in question wasn't opened directly before it was uncompressed
</commit_message>
<xml_diff>
--- a/Analysis.docx
+++ b/Analysis.docx
@@ -36,15 +36,7 @@
         <w:ind w:firstLine="720"/>
       </w:pPr>
       <w:r>
-        <w:t xml:space="preserve">The Huffman compression algorithm was first published in 1950 by David Huffman, who was then a graduate student at MIT. It relies upon analyzing which bit sequences of a </w:t>
-      </w:r>
-      <w:proofErr w:type="gramStart"/>
-      <w:r>
-        <w:t>file  occur</w:t>
-      </w:r>
-      <w:proofErr w:type="gramEnd"/>
-      <w:r>
-        <w:t xml:space="preserve"> the most frequently, so that they can then be compressed the most in order to save the most disk space possible.</w:t>
+        <w:t>The Huffman compression algorithm was first published in 1950 by David Huffman, who was then a graduate student at MIT. It relies upon analyzing which bit sequences of a file  occur the most frequently, so that they can then be compressed the most in order to save the most disk space possible.</w:t>
       </w:r>
     </w:p>
     <w:p>
@@ -123,14 +115,24 @@
       <w:r>
         <w:t xml:space="preserve">Figure </w:t>
       </w:r>
-      <w:fldSimple w:instr=" SEQ Figure \* ARABIC ">
-        <w:r>
-          <w:rPr>
-            <w:noProof/>
-          </w:rPr>
-          <w:t>1</w:t>
-        </w:r>
-      </w:fldSimple>
+      <w:r>
+        <w:fldChar w:fldCharType="begin"/>
+      </w:r>
+      <w:r>
+        <w:instrText xml:space="preserve"> SEQ Figure \* ARABIC </w:instrText>
+      </w:r>
+      <w:r>
+        <w:fldChar w:fldCharType="separate"/>
+      </w:r>
+      <w:r>
+        <w:rPr>
+          <w:noProof/>
+        </w:rPr>
+        <w:t>1</w:t>
+      </w:r>
+      <w:r>
+        <w:fldChar w:fldCharType="end"/>
+      </w:r>
       <w:r>
         <w:t>: Comparison of Compression as a Function of Letter Count</w:t>
       </w:r>
@@ -164,15 +166,7 @@
         <w:fldChar w:fldCharType="end"/>
       </w:r>
       <w:r>
-        <w:t xml:space="preserve">: Comparison of Compression Statistics </w:t>
-      </w:r>
-      <w:proofErr w:type="gramStart"/>
-      <w:r>
-        <w:t>Between</w:t>
-      </w:r>
-      <w:proofErr w:type="gramEnd"/>
-      <w:r>
-        <w:t xml:space="preserve"> File Formats</w:t>
+        <w:t>: Comparison of Compression Statistics Between File Formats</w:t>
       </w:r>
     </w:p>
     <w:tbl>
@@ -460,20 +454,26 @@
       <w:r>
         <w:t xml:space="preserve"> We ran a modified version of the compression analysis utility </w:t>
       </w:r>
-      <w:proofErr w:type="spellStart"/>
       <w:r>
         <w:rPr>
           <w:rFonts w:ascii="Courier New" w:hAnsi="Courier New" w:cs="Courier New"/>
         </w:rPr>
         <w:t>HuffMark</w:t>
       </w:r>
-      <w:proofErr w:type="spellEnd"/>
       <w:r>
         <w:rPr>
           <w:rFonts w:cs="Courier New"/>
         </w:rPr>
         <w:t xml:space="preserve"> that would compress the files several times and measure how things changed as the number of compressions increased.</w:t>
       </w:r>
+      <w:r>
+        <w:rPr>
+          <w:rFonts w:cs="Courier New"/>
+        </w:rPr>
+        <w:t xml:space="preserve"> Table 2 contains the hard numbers for these iterative tests and this data is visualized in Figure 2.</w:t>
+      </w:r>
+      <w:bookmarkStart w:id="1" w:name="_GoBack"/>
+      <w:bookmarkEnd w:id="1"/>
     </w:p>
     <w:p>
       <w:r>
@@ -483,173 +483,97 @@
         <w:tab/>
       </w:r>
     </w:p>
-    <w:tbl>
-      <w:tblPr>
-        <w:tblStyle w:val="TableGrid"/>
-        <w:tblW w:w="0" w:type="auto"/>
-        <w:tblLook w:val="04A0" w:firstRow="1" w:lastRow="0" w:firstColumn="1" w:lastColumn="0" w:noHBand="0" w:noVBand="1"/>
-      </w:tblPr>
-      <w:tblGrid>
-        <w:gridCol w:w="2337"/>
-        <w:gridCol w:w="2337"/>
-        <w:gridCol w:w="2338"/>
-        <w:gridCol w:w="2338"/>
-      </w:tblGrid>
-      <w:tr>
-        <w:tc>
-          <w:tcPr>
-            <w:tcW w:w="2337" w:type="dxa"/>
-          </w:tcPr>
-          <w:p/>
-        </w:tc>
-        <w:tc>
-          <w:tcPr>
-            <w:tcW w:w="2337" w:type="dxa"/>
-          </w:tcPr>
-          <w:p>
-            <w:r>
-              <w:t>Initially uncompressed</w:t>
-            </w:r>
-          </w:p>
-        </w:tc>
-        <w:tc>
-          <w:tcPr>
-            <w:tcW w:w="2338" w:type="dxa"/>
-          </w:tcPr>
-          <w:p>
-            <w:r>
-              <w:t>One Compression</w:t>
-            </w:r>
-          </w:p>
-        </w:tc>
-        <w:tc>
-          <w:tcPr>
-            <w:tcW w:w="2338" w:type="dxa"/>
-          </w:tcPr>
-          <w:p>
-            <w:r>
-              <w:t>Two Compressions</w:t>
-            </w:r>
-          </w:p>
-        </w:tc>
-      </w:tr>
-      <w:tr>
-        <w:tc>
-          <w:tcPr>
-            <w:tcW w:w="2337" w:type="dxa"/>
-          </w:tcPr>
-          <w:p>
-            <w:r>
-              <w:t>Total % Compression</w:t>
-            </w:r>
-          </w:p>
-        </w:tc>
-        <w:tc>
-          <w:tcPr>
-            <w:tcW w:w="2337" w:type="dxa"/>
-          </w:tcPr>
-          <w:p>
-            <w:r>
-              <w:t>43.24</w:t>
-            </w:r>
-          </w:p>
-        </w:tc>
-        <w:tc>
-          <w:tcPr>
-            <w:tcW w:w="2338" w:type="dxa"/>
-          </w:tcPr>
-          <w:p>
-            <w:r>
-              <w:t>1.96</w:t>
-            </w:r>
-          </w:p>
-        </w:tc>
-        <w:tc>
-          <w:tcPr>
-            <w:tcW w:w="2338" w:type="dxa"/>
-          </w:tcPr>
-          <w:p>
-            <w:r>
-              <w:t>1.96</w:t>
-            </w:r>
-          </w:p>
-        </w:tc>
-      </w:tr>
-      <w:tr>
-        <w:tc>
-          <w:tcPr>
-            <w:tcW w:w="2337" w:type="dxa"/>
-          </w:tcPr>
-          <w:p>
-            <w:r>
-              <w:t>Time Taken</w:t>
-            </w:r>
-          </w:p>
-        </w:tc>
-        <w:tc>
-          <w:tcPr>
-            <w:tcW w:w="2337" w:type="dxa"/>
-          </w:tcPr>
-          <w:p/>
-        </w:tc>
-        <w:tc>
-          <w:tcPr>
-            <w:tcW w:w="2338" w:type="dxa"/>
-          </w:tcPr>
-          <w:p/>
-        </w:tc>
-        <w:tc>
-          <w:tcPr>
-            <w:tcW w:w="2338" w:type="dxa"/>
-          </w:tcPr>
-          <w:p/>
-        </w:tc>
-      </w:tr>
-      <w:tr>
-        <w:tc>
-          <w:tcPr>
-            <w:tcW w:w="2337" w:type="dxa"/>
-          </w:tcPr>
-          <w:p>
-            <w:r>
-              <w:t xml:space="preserve">Compress </w:t>
-            </w:r>
-            <w:proofErr w:type="spellStart"/>
-            <w:r>
-              <w:t>spd</w:t>
-            </w:r>
-            <w:proofErr w:type="spellEnd"/>
-            <w:r>
-              <w:t>. (bits/s)</w:t>
-            </w:r>
-          </w:p>
-        </w:tc>
-        <w:tc>
-          <w:tcPr>
-            <w:tcW w:w="2337" w:type="dxa"/>
-          </w:tcPr>
-          <w:p/>
-        </w:tc>
-        <w:tc>
-          <w:tcPr>
-            <w:tcW w:w="2338" w:type="dxa"/>
-          </w:tcPr>
-          <w:p/>
-        </w:tc>
-        <w:tc>
-          <w:tcPr>
-            <w:tcW w:w="2338" w:type="dxa"/>
-          </w:tcPr>
-          <w:p/>
-        </w:tc>
-      </w:tr>
-    </w:tbl>
     <w:p>
-      <w:bookmarkStart w:id="1" w:name="_GoBack"/>
-      <w:bookmarkEnd w:id="1"/>
+      <w:pPr>
+        <w:pStyle w:val="Caption"/>
+        <w:keepNext/>
+        <w:jc w:val="center"/>
+      </w:pPr>
+      <w:r>
+        <w:t xml:space="preserve">Table </w:t>
+      </w:r>
+      <w:r>
+        <w:fldChar w:fldCharType="begin"/>
+      </w:r>
+      <w:r>
+        <w:instrText xml:space="preserve"> SEQ Table \* ARABIC </w:instrText>
+      </w:r>
+      <w:r>
+        <w:fldChar w:fldCharType="separate"/>
+      </w:r>
+      <w:r>
+        <w:rPr>
+          <w:noProof/>
+        </w:rPr>
+        <w:t>2</w:t>
+      </w:r>
+      <w:r>
+        <w:fldChar w:fldCharType="end"/>
+      </w:r>
+      <w:r>
+        <w:t>: Comparison of Compression Iteration Effectiveness</w:t>
+      </w:r>
+    </w:p>
+    <w:bookmarkStart w:id="2" w:name="_MON_1459289011"/>
+    <w:bookmarkEnd w:id="2"/>
+    <w:p>
+      <w:r>
+        <w:object w:dxaOrig="8665" w:dyaOrig="1530">
+          <v:shapetype id="_x0000_t75" coordsize="21600,21600" o:spt="75" o:preferrelative="t" path="m@4@5l@4@11@9@11@9@5xe" filled="f" stroked="f">
+            <v:stroke joinstyle="miter"/>
+            <v:formulas>
+              <v:f eqn="if lineDrawn pixelLineWidth 0"/>
+              <v:f eqn="sum @0 1 0"/>
+              <v:f eqn="sum 0 0 @1"/>
+              <v:f eqn="prod @2 1 2"/>
+              <v:f eqn="prod @3 21600 pixelWidth"/>
+              <v:f eqn="prod @3 21600 pixelHeight"/>
+              <v:f eqn="sum @0 0 1"/>
+              <v:f eqn="prod @6 1 2"/>
+              <v:f eqn="prod @7 21600 pixelWidth"/>
+              <v:f eqn="sum @8 21600 0"/>
+              <v:f eqn="prod @7 21600 pixelHeight"/>
+              <v:f eqn="sum @10 21600 0"/>
+            </v:formulas>
+            <v:path o:extrusionok="f" gradientshapeok="t" o:connecttype="rect"/>
+            <o:lock v:ext="edit" aspectratio="t"/>
+          </v:shapetype>
+          <v:shape id="_x0000_i1025" type="#_x0000_t75" style="width:432.95pt;height:76.7pt" o:ole="">
+            <v:imagedata r:id="rId8" o:title=""/>
+          </v:shape>
+          <o:OLEObject Type="Embed" ProgID="Excel.Sheet.12" ShapeID="_x0000_i1025" DrawAspect="Content" ObjectID="_1459289293" r:id="rId9"/>
+        </w:object>
+      </w:r>
+    </w:p>
+    <w:p/>
+    <w:p/>
+    <w:p/>
+    <w:p/>
+    <w:p/>
+    <w:p/>
+    <w:p>
+      <w:r>
+        <w:rPr>
+          <w:noProof/>
+        </w:rPr>
+        <w:lastRenderedPageBreak/>
+        <w:drawing>
+          <wp:inline distT="0" distB="0" distL="0" distR="0" wp14:anchorId="0DE22EF5" wp14:editId="0854C999">
+            <wp:extent cx="6080166" cy="3621974"/>
+            <wp:effectExtent l="0" t="0" r="15875" b="17145"/>
+            <wp:docPr id="2" name="Chart 2"/>
+            <wp:cNvGraphicFramePr/>
+            <a:graphic xmlns:a="http://schemas.openxmlformats.org/drawingml/2006/main">
+              <a:graphicData uri="http://schemas.openxmlformats.org/drawingml/2006/chart">
+                <c:chart xmlns:c="http://schemas.openxmlformats.org/drawingml/2006/chart" xmlns:r="http://schemas.openxmlformats.org/officeDocument/2006/relationships" r:id="rId10"/>
+              </a:graphicData>
+            </a:graphic>
+          </wp:inline>
+        </w:drawing>
+      </w:r>
     </w:p>
     <w:sectPr>
-      <w:headerReference w:type="default" r:id="rId8"/>
+      <w:headerReference w:type="default" r:id="rId11"/>
       <w:pgSz w:w="12240" w:h="15840"/>
       <w:pgMar w:top="1440" w:right="1440" w:bottom="1440" w:left="1440" w:header="720" w:footer="720" w:gutter="0"/>
       <w:cols w:space="720"/>
@@ -715,19 +639,9 @@
     <w:pPr>
       <w:pStyle w:val="Header"/>
     </w:pPr>
-    <w:proofErr w:type="spellStart"/>
     <w:r>
-      <w:t>Emre</w:t>
+      <w:t>Emre Sonrez</w:t>
     </w:r>
-    <w:proofErr w:type="spellEnd"/>
-    <w:r>
-      <w:t xml:space="preserve"> </w:t>
-    </w:r>
-    <w:proofErr w:type="spellStart"/>
-    <w:r>
-      <w:t>Sonrez</w:t>
-    </w:r>
-    <w:proofErr w:type="spellEnd"/>
   </w:p>
   <w:p>
     <w:pPr>
@@ -741,13 +655,8 @@
     <w:pPr>
       <w:pStyle w:val="Header"/>
     </w:pPr>
-    <w:proofErr w:type="spellStart"/>
     <w:r>
-      <w:t>CompSci</w:t>
-    </w:r>
-    <w:proofErr w:type="spellEnd"/>
-    <w:r>
-      <w:t xml:space="preserve"> 201: Data Structures and Algorithms</w:t>
+      <w:t>CompSci 201: Data Structures and Algorithms</w:t>
     </w:r>
   </w:p>
   <w:p>
@@ -1688,11 +1597,11 @@
           <c:showPercent val="0"/>
           <c:showBubbleSize val="0"/>
         </c:dLbls>
-        <c:axId val="826138144"/>
-        <c:axId val="826138688"/>
+        <c:axId val="702022064"/>
+        <c:axId val="702022608"/>
       </c:scatterChart>
       <c:valAx>
-        <c:axId val="826138144"/>
+        <c:axId val="702022064"/>
         <c:scaling>
           <c:orientation val="minMax"/>
         </c:scaling>
@@ -1809,12 +1718,12 @@
             <a:endParaRPr lang="en-US"/>
           </a:p>
         </c:txPr>
-        <c:crossAx val="826138688"/>
+        <c:crossAx val="702022608"/>
         <c:crosses val="autoZero"/>
         <c:crossBetween val="midCat"/>
       </c:valAx>
       <c:valAx>
-        <c:axId val="826138688"/>
+        <c:axId val="702022608"/>
         <c:scaling>
           <c:orientation val="minMax"/>
         </c:scaling>
@@ -1926,10 +1835,628 @@
             <a:endParaRPr lang="en-US"/>
           </a:p>
         </c:txPr>
-        <c:crossAx val="826138144"/>
+        <c:crossAx val="702022064"/>
         <c:crosses val="autoZero"/>
         <c:crossBetween val="midCat"/>
       </c:valAx>
+      <c:spPr>
+        <a:noFill/>
+        <a:ln>
+          <a:noFill/>
+        </a:ln>
+        <a:effectLst/>
+      </c:spPr>
+    </c:plotArea>
+    <c:legend>
+      <c:legendPos val="b"/>
+      <c:overlay val="0"/>
+      <c:spPr>
+        <a:noFill/>
+        <a:ln>
+          <a:noFill/>
+        </a:ln>
+        <a:effectLst/>
+      </c:spPr>
+      <c:txPr>
+        <a:bodyPr rot="0" spcFirstLastPara="1" vertOverflow="ellipsis" vert="horz" wrap="square" anchor="ctr" anchorCtr="1"/>
+        <a:lstStyle/>
+        <a:p>
+          <a:pPr>
+            <a:defRPr sz="900" b="0" i="0" u="none" strike="noStrike" kern="1200" baseline="0">
+              <a:solidFill>
+                <a:schemeClr val="tx1">
+                  <a:lumMod val="65000"/>
+                  <a:lumOff val="35000"/>
+                </a:schemeClr>
+              </a:solidFill>
+              <a:latin typeface="+mn-lt"/>
+              <a:ea typeface="+mn-ea"/>
+              <a:cs typeface="+mn-cs"/>
+            </a:defRPr>
+          </a:pPr>
+          <a:endParaRPr lang="en-US"/>
+        </a:p>
+      </c:txPr>
+    </c:legend>
+    <c:plotVisOnly val="1"/>
+    <c:dispBlanksAs val="gap"/>
+    <c:showDLblsOverMax val="0"/>
+  </c:chart>
+  <c:spPr>
+    <a:solidFill>
+      <a:schemeClr val="bg1"/>
+    </a:solidFill>
+    <a:ln w="9525" cap="flat" cmpd="sng" algn="ctr">
+      <a:solidFill>
+        <a:schemeClr val="tx1">
+          <a:lumMod val="15000"/>
+          <a:lumOff val="85000"/>
+        </a:schemeClr>
+      </a:solidFill>
+      <a:round/>
+    </a:ln>
+    <a:effectLst/>
+  </c:spPr>
+  <c:txPr>
+    <a:bodyPr/>
+    <a:lstStyle/>
+    <a:p>
+      <a:pPr>
+        <a:defRPr/>
+      </a:pPr>
+      <a:endParaRPr lang="en-US"/>
+    </a:p>
+  </c:txPr>
+  <c:externalData r:id="rId3">
+    <c:autoUpdate val="0"/>
+  </c:externalData>
+</c:chartSpace>
+</file>
+
+<file path=word/charts/chart2.xml><?xml version="1.0" encoding="utf-8"?>
+<c:chartSpace xmlns:c="http://schemas.openxmlformats.org/drawingml/2006/chart" xmlns:a="http://schemas.openxmlformats.org/drawingml/2006/main" xmlns:r="http://schemas.openxmlformats.org/officeDocument/2006/relationships">
+  <c:date1904 val="0"/>
+  <c:lang val="en-US"/>
+  <c:roundedCorners val="0"/>
+  <mc:AlternateContent xmlns:mc="http://schemas.openxmlformats.org/markup-compatibility/2006">
+    <mc:Choice xmlns:c14="http://schemas.microsoft.com/office/drawing/2007/8/2/chart" Requires="c14">
+      <c14:style val="102"/>
+    </mc:Choice>
+    <mc:Fallback>
+      <c:style val="2"/>
+    </mc:Fallback>
+  </mc:AlternateContent>
+  <c:chart>
+    <c:title>
+      <c:tx>
+        <c:rich>
+          <a:bodyPr rot="0" spcFirstLastPara="1" vertOverflow="ellipsis" vert="horz" wrap="square" anchor="ctr" anchorCtr="1"/>
+          <a:lstStyle/>
+          <a:p>
+            <a:pPr>
+              <a:defRPr sz="1400" b="0" i="0" u="none" strike="noStrike" kern="1200" spc="0" baseline="0">
+                <a:solidFill>
+                  <a:schemeClr val="tx1">
+                    <a:lumMod val="65000"/>
+                    <a:lumOff val="35000"/>
+                  </a:schemeClr>
+                </a:solidFill>
+                <a:latin typeface="+mn-lt"/>
+                <a:ea typeface="+mn-ea"/>
+                <a:cs typeface="+mn-cs"/>
+              </a:defRPr>
+            </a:pPr>
+            <a:r>
+              <a:rPr lang="en-US"/>
+              <a:t>Comparsion</a:t>
+            </a:r>
+            <a:r>
+              <a:rPr lang="en-US" baseline="0"/>
+              <a:t> of Number of Compressions</a:t>
+            </a:r>
+            <a:endParaRPr lang="en-US"/>
+          </a:p>
+        </c:rich>
+      </c:tx>
+      <c:overlay val="0"/>
+      <c:spPr>
+        <a:noFill/>
+        <a:ln>
+          <a:noFill/>
+        </a:ln>
+        <a:effectLst/>
+      </c:spPr>
+      <c:txPr>
+        <a:bodyPr rot="0" spcFirstLastPara="1" vertOverflow="ellipsis" vert="horz" wrap="square" anchor="ctr" anchorCtr="1"/>
+        <a:lstStyle/>
+        <a:p>
+          <a:pPr>
+            <a:defRPr sz="1400" b="0" i="0" u="none" strike="noStrike" kern="1200" spc="0" baseline="0">
+              <a:solidFill>
+                <a:schemeClr val="tx1">
+                  <a:lumMod val="65000"/>
+                  <a:lumOff val="35000"/>
+                </a:schemeClr>
+              </a:solidFill>
+              <a:latin typeface="+mn-lt"/>
+              <a:ea typeface="+mn-ea"/>
+              <a:cs typeface="+mn-cs"/>
+            </a:defRPr>
+          </a:pPr>
+          <a:endParaRPr lang="en-US"/>
+        </a:p>
+      </c:txPr>
+    </c:title>
+    <c:autoTitleDeleted val="0"/>
+    <c:plotArea>
+      <c:layout/>
+      <c:barChart>
+        <c:barDir val="col"/>
+        <c:grouping val="clustered"/>
+        <c:varyColors val="0"/>
+        <c:ser>
+          <c:idx val="0"/>
+          <c:order val="0"/>
+          <c:tx>
+            <c:strRef>
+              <c:f>'Double Compression'!$A$2</c:f>
+              <c:strCache>
+                <c:ptCount val="1"/>
+                <c:pt idx="0">
+                  <c:v>Total % Compression</c:v>
+                </c:pt>
+              </c:strCache>
+            </c:strRef>
+          </c:tx>
+          <c:spPr>
+            <a:solidFill>
+              <a:schemeClr val="accent1"/>
+            </a:solidFill>
+            <a:ln>
+              <a:noFill/>
+            </a:ln>
+            <a:effectLst/>
+          </c:spPr>
+          <c:invertIfNegative val="0"/>
+          <c:cat>
+            <c:strRef>
+              <c:f>'Double Compression'!$B$1:$F$1</c:f>
+              <c:strCache>
+                <c:ptCount val="5"/>
+                <c:pt idx="0">
+                  <c:v>First Comp.</c:v>
+                </c:pt>
+                <c:pt idx="1">
+                  <c:v>Two Comp.</c:v>
+                </c:pt>
+                <c:pt idx="2">
+                  <c:v>Three Comp.</c:v>
+                </c:pt>
+                <c:pt idx="3">
+                  <c:v>Four Comp.</c:v>
+                </c:pt>
+                <c:pt idx="4">
+                  <c:v>Five Comp.</c:v>
+                </c:pt>
+              </c:strCache>
+            </c:strRef>
+          </c:cat>
+          <c:val>
+            <c:numRef>
+              <c:f>'Double Compression'!$B$2:$F$2</c:f>
+              <c:numCache>
+                <c:formatCode>0.00%</c:formatCode>
+                <c:ptCount val="5"/>
+                <c:pt idx="0">
+                  <c:v>0.43240000000000001</c:v>
+                </c:pt>
+                <c:pt idx="1">
+                  <c:v>1.9599999999999999E-2</c:v>
+                </c:pt>
+                <c:pt idx="2">
+                  <c:v>1.9299999999999998E-2</c:v>
+                </c:pt>
+                <c:pt idx="3">
+                  <c:v>-8.1900000000000011E-3</c:v>
+                </c:pt>
+                <c:pt idx="4">
+                  <c:v>-8.199999999999999E-3</c:v>
+                </c:pt>
+              </c:numCache>
+            </c:numRef>
+          </c:val>
+        </c:ser>
+        <c:dLbls>
+          <c:showLegendKey val="0"/>
+          <c:showVal val="0"/>
+          <c:showCatName val="0"/>
+          <c:showSerName val="0"/>
+          <c:showPercent val="0"/>
+          <c:showBubbleSize val="0"/>
+        </c:dLbls>
+        <c:gapWidth val="74"/>
+        <c:overlap val="5"/>
+        <c:axId val="805475024"/>
+        <c:axId val="805471760"/>
+      </c:barChart>
+      <c:lineChart>
+        <c:grouping val="standard"/>
+        <c:varyColors val="0"/>
+        <c:ser>
+          <c:idx val="1"/>
+          <c:order val="1"/>
+          <c:tx>
+            <c:strRef>
+              <c:f>'Double Compression'!$A$3</c:f>
+              <c:strCache>
+                <c:ptCount val="1"/>
+                <c:pt idx="0">
+                  <c:v>Time Taken</c:v>
+                </c:pt>
+              </c:strCache>
+            </c:strRef>
+          </c:tx>
+          <c:spPr>
+            <a:ln w="28575" cap="rnd">
+              <a:solidFill>
+                <a:schemeClr val="accent2"/>
+              </a:solidFill>
+              <a:round/>
+            </a:ln>
+            <a:effectLst/>
+          </c:spPr>
+          <c:marker>
+            <c:symbol val="none"/>
+          </c:marker>
+          <c:cat>
+            <c:strRef>
+              <c:f>'Double Compression'!$B$1:$F$1</c:f>
+              <c:strCache>
+                <c:ptCount val="5"/>
+                <c:pt idx="0">
+                  <c:v>First Comp.</c:v>
+                </c:pt>
+                <c:pt idx="1">
+                  <c:v>Two Comp.</c:v>
+                </c:pt>
+                <c:pt idx="2">
+                  <c:v>Three Comp.</c:v>
+                </c:pt>
+                <c:pt idx="3">
+                  <c:v>Four Comp.</c:v>
+                </c:pt>
+                <c:pt idx="4">
+                  <c:v>Five Comp.</c:v>
+                </c:pt>
+              </c:strCache>
+            </c:strRef>
+          </c:cat>
+          <c:val>
+            <c:numRef>
+              <c:f>'Double Compression'!$B$3:$F$3</c:f>
+              <c:numCache>
+                <c:formatCode>General</c:formatCode>
+                <c:ptCount val="5"/>
+                <c:pt idx="0">
+                  <c:v>4.9020000000000001</c:v>
+                </c:pt>
+                <c:pt idx="1">
+                  <c:v>4.7249999999999996</c:v>
+                </c:pt>
+                <c:pt idx="2">
+                  <c:v>4.6109999999999998</c:v>
+                </c:pt>
+                <c:pt idx="3">
+                  <c:v>4.5940000000000003</c:v>
+                </c:pt>
+                <c:pt idx="4">
+                  <c:v>4.66</c:v>
+                </c:pt>
+              </c:numCache>
+            </c:numRef>
+          </c:val>
+          <c:smooth val="0"/>
+        </c:ser>
+        <c:dLbls>
+          <c:showLegendKey val="0"/>
+          <c:showVal val="0"/>
+          <c:showCatName val="0"/>
+          <c:showSerName val="0"/>
+          <c:showPercent val="0"/>
+          <c:showBubbleSize val="0"/>
+        </c:dLbls>
+        <c:marker val="1"/>
+        <c:smooth val="0"/>
+        <c:axId val="805472304"/>
+        <c:axId val="805474480"/>
+      </c:lineChart>
+      <c:catAx>
+        <c:axId val="805475024"/>
+        <c:scaling>
+          <c:orientation val="minMax"/>
+        </c:scaling>
+        <c:delete val="0"/>
+        <c:axPos val="b"/>
+        <c:numFmt formatCode="General" sourceLinked="1"/>
+        <c:majorTickMark val="none"/>
+        <c:minorTickMark val="none"/>
+        <c:tickLblPos val="nextTo"/>
+        <c:spPr>
+          <a:noFill/>
+          <a:ln w="9525" cap="flat" cmpd="sng" algn="ctr">
+            <a:solidFill>
+              <a:schemeClr val="tx1">
+                <a:lumMod val="15000"/>
+                <a:lumOff val="85000"/>
+              </a:schemeClr>
+            </a:solidFill>
+            <a:round/>
+          </a:ln>
+          <a:effectLst/>
+        </c:spPr>
+        <c:txPr>
+          <a:bodyPr rot="-60000000" spcFirstLastPara="1" vertOverflow="ellipsis" vert="horz" wrap="square" anchor="ctr" anchorCtr="1"/>
+          <a:lstStyle/>
+          <a:p>
+            <a:pPr>
+              <a:defRPr sz="900" b="0" i="0" u="none" strike="noStrike" kern="1200" baseline="0">
+                <a:solidFill>
+                  <a:schemeClr val="tx1">
+                    <a:lumMod val="65000"/>
+                    <a:lumOff val="35000"/>
+                  </a:schemeClr>
+                </a:solidFill>
+                <a:latin typeface="+mn-lt"/>
+                <a:ea typeface="+mn-ea"/>
+                <a:cs typeface="+mn-cs"/>
+              </a:defRPr>
+            </a:pPr>
+            <a:endParaRPr lang="en-US"/>
+          </a:p>
+        </c:txPr>
+        <c:crossAx val="805471760"/>
+        <c:crosses val="autoZero"/>
+        <c:auto val="1"/>
+        <c:lblAlgn val="ctr"/>
+        <c:lblOffset val="100"/>
+        <c:noMultiLvlLbl val="0"/>
+      </c:catAx>
+      <c:valAx>
+        <c:axId val="805471760"/>
+        <c:scaling>
+          <c:orientation val="minMax"/>
+        </c:scaling>
+        <c:delete val="0"/>
+        <c:axPos val="l"/>
+        <c:majorGridlines>
+          <c:spPr>
+            <a:ln w="9525" cap="flat" cmpd="sng" algn="ctr">
+              <a:solidFill>
+                <a:schemeClr val="tx1">
+                  <a:lumMod val="15000"/>
+                  <a:lumOff val="85000"/>
+                </a:schemeClr>
+              </a:solidFill>
+              <a:round/>
+            </a:ln>
+            <a:effectLst/>
+          </c:spPr>
+        </c:majorGridlines>
+        <c:title>
+          <c:tx>
+            <c:rich>
+              <a:bodyPr rot="-5400000" spcFirstLastPara="1" vertOverflow="ellipsis" vert="horz" wrap="square" anchor="ctr" anchorCtr="1"/>
+              <a:lstStyle/>
+              <a:p>
+                <a:pPr>
+                  <a:defRPr sz="1000" b="0" i="0" u="none" strike="noStrike" kern="1200" baseline="0">
+                    <a:solidFill>
+                      <a:schemeClr val="tx1">
+                        <a:lumMod val="65000"/>
+                        <a:lumOff val="35000"/>
+                      </a:schemeClr>
+                    </a:solidFill>
+                    <a:latin typeface="+mn-lt"/>
+                    <a:ea typeface="+mn-ea"/>
+                    <a:cs typeface="+mn-cs"/>
+                  </a:defRPr>
+                </a:pPr>
+                <a:r>
+                  <a:rPr lang="en-US"/>
+                  <a:t>Percent</a:t>
+                </a:r>
+                <a:r>
+                  <a:rPr lang="en-US" baseline="0"/>
+                  <a:t> Compression</a:t>
+                </a:r>
+                <a:endParaRPr lang="en-US"/>
+              </a:p>
+            </c:rich>
+          </c:tx>
+          <c:overlay val="0"/>
+          <c:spPr>
+            <a:noFill/>
+            <a:ln>
+              <a:noFill/>
+            </a:ln>
+            <a:effectLst/>
+          </c:spPr>
+          <c:txPr>
+            <a:bodyPr rot="-5400000" spcFirstLastPara="1" vertOverflow="ellipsis" vert="horz" wrap="square" anchor="ctr" anchorCtr="1"/>
+            <a:lstStyle/>
+            <a:p>
+              <a:pPr>
+                <a:defRPr sz="1000" b="0" i="0" u="none" strike="noStrike" kern="1200" baseline="0">
+                  <a:solidFill>
+                    <a:schemeClr val="tx1">
+                      <a:lumMod val="65000"/>
+                      <a:lumOff val="35000"/>
+                    </a:schemeClr>
+                  </a:solidFill>
+                  <a:latin typeface="+mn-lt"/>
+                  <a:ea typeface="+mn-ea"/>
+                  <a:cs typeface="+mn-cs"/>
+                </a:defRPr>
+              </a:pPr>
+              <a:endParaRPr lang="en-US"/>
+            </a:p>
+          </c:txPr>
+        </c:title>
+        <c:numFmt formatCode="0.00%" sourceLinked="1"/>
+        <c:majorTickMark val="none"/>
+        <c:minorTickMark val="none"/>
+        <c:tickLblPos val="nextTo"/>
+        <c:spPr>
+          <a:noFill/>
+          <a:ln>
+            <a:noFill/>
+          </a:ln>
+          <a:effectLst/>
+        </c:spPr>
+        <c:txPr>
+          <a:bodyPr rot="-60000000" spcFirstLastPara="1" vertOverflow="ellipsis" vert="horz" wrap="square" anchor="ctr" anchorCtr="1"/>
+          <a:lstStyle/>
+          <a:p>
+            <a:pPr>
+              <a:defRPr sz="900" b="0" i="0" u="none" strike="noStrike" kern="1200" baseline="0">
+                <a:solidFill>
+                  <a:schemeClr val="tx1">
+                    <a:lumMod val="65000"/>
+                    <a:lumOff val="35000"/>
+                  </a:schemeClr>
+                </a:solidFill>
+                <a:latin typeface="+mn-lt"/>
+                <a:ea typeface="+mn-ea"/>
+                <a:cs typeface="+mn-cs"/>
+              </a:defRPr>
+            </a:pPr>
+            <a:endParaRPr lang="en-US"/>
+          </a:p>
+        </c:txPr>
+        <c:crossAx val="805475024"/>
+        <c:crosses val="autoZero"/>
+        <c:crossBetween val="between"/>
+      </c:valAx>
+      <c:valAx>
+        <c:axId val="805474480"/>
+        <c:scaling>
+          <c:orientation val="minMax"/>
+        </c:scaling>
+        <c:delete val="0"/>
+        <c:axPos val="r"/>
+        <c:title>
+          <c:tx>
+            <c:rich>
+              <a:bodyPr rot="-5400000" spcFirstLastPara="1" vertOverflow="ellipsis" vert="horz" wrap="square" anchor="ctr" anchorCtr="1"/>
+              <a:lstStyle/>
+              <a:p>
+                <a:pPr>
+                  <a:defRPr sz="1000" b="0" i="0" u="none" strike="noStrike" kern="1200" baseline="0">
+                    <a:solidFill>
+                      <a:schemeClr val="tx1">
+                        <a:lumMod val="65000"/>
+                        <a:lumOff val="35000"/>
+                      </a:schemeClr>
+                    </a:solidFill>
+                    <a:latin typeface="+mn-lt"/>
+                    <a:ea typeface="+mn-ea"/>
+                    <a:cs typeface="+mn-cs"/>
+                  </a:defRPr>
+                </a:pPr>
+                <a:r>
+                  <a:rPr lang="en-US"/>
+                  <a:t>Time</a:t>
+                </a:r>
+                <a:r>
+                  <a:rPr lang="en-US" baseline="0"/>
+                  <a:t> Taken (s)</a:t>
+                </a:r>
+                <a:endParaRPr lang="en-US"/>
+              </a:p>
+            </c:rich>
+          </c:tx>
+          <c:overlay val="0"/>
+          <c:spPr>
+            <a:noFill/>
+            <a:ln>
+              <a:noFill/>
+            </a:ln>
+            <a:effectLst/>
+          </c:spPr>
+          <c:txPr>
+            <a:bodyPr rot="-5400000" spcFirstLastPara="1" vertOverflow="ellipsis" vert="horz" wrap="square" anchor="ctr" anchorCtr="1"/>
+            <a:lstStyle/>
+            <a:p>
+              <a:pPr>
+                <a:defRPr sz="1000" b="0" i="0" u="none" strike="noStrike" kern="1200" baseline="0">
+                  <a:solidFill>
+                    <a:schemeClr val="tx1">
+                      <a:lumMod val="65000"/>
+                      <a:lumOff val="35000"/>
+                    </a:schemeClr>
+                  </a:solidFill>
+                  <a:latin typeface="+mn-lt"/>
+                  <a:ea typeface="+mn-ea"/>
+                  <a:cs typeface="+mn-cs"/>
+                </a:defRPr>
+              </a:pPr>
+              <a:endParaRPr lang="en-US"/>
+            </a:p>
+          </c:txPr>
+        </c:title>
+        <c:numFmt formatCode="General" sourceLinked="1"/>
+        <c:majorTickMark val="out"/>
+        <c:minorTickMark val="none"/>
+        <c:tickLblPos val="nextTo"/>
+        <c:spPr>
+          <a:noFill/>
+          <a:ln>
+            <a:noFill/>
+          </a:ln>
+          <a:effectLst/>
+        </c:spPr>
+        <c:txPr>
+          <a:bodyPr rot="-60000000" spcFirstLastPara="1" vertOverflow="ellipsis" vert="horz" wrap="square" anchor="ctr" anchorCtr="1"/>
+          <a:lstStyle/>
+          <a:p>
+            <a:pPr>
+              <a:defRPr sz="900" b="0" i="0" u="none" strike="noStrike" kern="1200" baseline="0">
+                <a:solidFill>
+                  <a:schemeClr val="tx1">
+                    <a:lumMod val="65000"/>
+                    <a:lumOff val="35000"/>
+                  </a:schemeClr>
+                </a:solidFill>
+                <a:latin typeface="+mn-lt"/>
+                <a:ea typeface="+mn-ea"/>
+                <a:cs typeface="+mn-cs"/>
+              </a:defRPr>
+            </a:pPr>
+            <a:endParaRPr lang="en-US"/>
+          </a:p>
+        </c:txPr>
+        <c:crossAx val="805472304"/>
+        <c:crosses val="max"/>
+        <c:crossBetween val="between"/>
+      </c:valAx>
+      <c:catAx>
+        <c:axId val="805472304"/>
+        <c:scaling>
+          <c:orientation val="minMax"/>
+        </c:scaling>
+        <c:delete val="1"/>
+        <c:axPos val="b"/>
+        <c:numFmt formatCode="General" sourceLinked="1"/>
+        <c:majorTickMark val="out"/>
+        <c:minorTickMark val="none"/>
+        <c:tickLblPos val="nextTo"/>
+        <c:crossAx val="805474480"/>
+        <c:crosses val="autoZero"/>
+        <c:auto val="1"/>
+        <c:lblAlgn val="ctr"/>
+        <c:lblOffset val="100"/>
+        <c:noMultiLvlLbl val="0"/>
+      </c:catAx>
       <c:spPr>
         <a:noFill/>
         <a:ln>
@@ -2044,6 +2571,46 @@
 </cs:colorStyle>
 </file>
 
+<file path=word/charts/colors2.xml><?xml version="1.0" encoding="utf-8"?>
+<cs:colorStyle xmlns:cs="http://schemas.microsoft.com/office/drawing/2012/chartStyle" xmlns:a="http://schemas.openxmlformats.org/drawingml/2006/main" meth="cycle" id="10">
+  <a:schemeClr val="accent1"/>
+  <a:schemeClr val="accent2"/>
+  <a:schemeClr val="accent3"/>
+  <a:schemeClr val="accent4"/>
+  <a:schemeClr val="accent5"/>
+  <a:schemeClr val="accent6"/>
+  <cs:variation/>
+  <cs:variation>
+    <a:lumMod val="60000"/>
+  </cs:variation>
+  <cs:variation>
+    <a:lumMod val="80000"/>
+    <a:lumOff val="20000"/>
+  </cs:variation>
+  <cs:variation>
+    <a:lumMod val="80000"/>
+  </cs:variation>
+  <cs:variation>
+    <a:lumMod val="60000"/>
+    <a:lumOff val="40000"/>
+  </cs:variation>
+  <cs:variation>
+    <a:lumMod val="50000"/>
+  </cs:variation>
+  <cs:variation>
+    <a:lumMod val="70000"/>
+    <a:lumOff val="30000"/>
+  </cs:variation>
+  <cs:variation>
+    <a:lumMod val="70000"/>
+  </cs:variation>
+  <cs:variation>
+    <a:lumMod val="50000"/>
+    <a:lumOff val="50000"/>
+  </cs:variation>
+</cs:colorStyle>
+</file>
+
 <file path=word/charts/style1.xml><?xml version="1.0" encoding="utf-8"?>
 <cs:chartStyle xmlns:cs="http://schemas.microsoft.com/office/drawing/2012/chartStyle" xmlns:a="http://schemas.openxmlformats.org/drawingml/2006/main" id="240">
   <cs:axisTitle>
@@ -2541,6 +3108,509 @@
         <a:round/>
       </a:ln>
     </cs:spPr>
+    <cs:defRPr sz="900" kern="1200"/>
+  </cs:valueAxis>
+  <cs:wall>
+    <cs:lnRef idx="0"/>
+    <cs:fillRef idx="0"/>
+    <cs:effectRef idx="0"/>
+    <cs:fontRef idx="minor">
+      <a:schemeClr val="tx1"/>
+    </cs:fontRef>
+    <cs:spPr>
+      <a:noFill/>
+      <a:ln>
+        <a:noFill/>
+      </a:ln>
+    </cs:spPr>
+  </cs:wall>
+</cs:chartStyle>
+</file>
+
+<file path=word/charts/style2.xml><?xml version="1.0" encoding="utf-8"?>
+<cs:chartStyle xmlns:cs="http://schemas.microsoft.com/office/drawing/2012/chartStyle" xmlns:a="http://schemas.openxmlformats.org/drawingml/2006/main" id="201">
+  <cs:axisTitle>
+    <cs:lnRef idx="0"/>
+    <cs:fillRef idx="0"/>
+    <cs:effectRef idx="0"/>
+    <cs:fontRef idx="minor">
+      <a:schemeClr val="tx1">
+        <a:lumMod val="65000"/>
+        <a:lumOff val="35000"/>
+      </a:schemeClr>
+    </cs:fontRef>
+    <cs:defRPr sz="1000" kern="1200"/>
+  </cs:axisTitle>
+  <cs:categoryAxis>
+    <cs:lnRef idx="0"/>
+    <cs:fillRef idx="0"/>
+    <cs:effectRef idx="0"/>
+    <cs:fontRef idx="minor">
+      <a:schemeClr val="tx1">
+        <a:lumMod val="65000"/>
+        <a:lumOff val="35000"/>
+      </a:schemeClr>
+    </cs:fontRef>
+    <cs:spPr>
+      <a:ln w="9525" cap="flat" cmpd="sng" algn="ctr">
+        <a:solidFill>
+          <a:schemeClr val="tx1">
+            <a:lumMod val="15000"/>
+            <a:lumOff val="85000"/>
+          </a:schemeClr>
+        </a:solidFill>
+        <a:round/>
+      </a:ln>
+    </cs:spPr>
+    <cs:defRPr sz="900" kern="1200"/>
+  </cs:categoryAxis>
+  <cs:chartArea mods="allowNoFillOverride allowNoLineOverride">
+    <cs:lnRef idx="0"/>
+    <cs:fillRef idx="0"/>
+    <cs:effectRef idx="0"/>
+    <cs:fontRef idx="minor">
+      <a:schemeClr val="tx1"/>
+    </cs:fontRef>
+    <cs:spPr>
+      <a:solidFill>
+        <a:schemeClr val="bg1"/>
+      </a:solidFill>
+      <a:ln w="9525" cap="flat" cmpd="sng" algn="ctr">
+        <a:solidFill>
+          <a:schemeClr val="tx1">
+            <a:lumMod val="15000"/>
+            <a:lumOff val="85000"/>
+          </a:schemeClr>
+        </a:solidFill>
+        <a:round/>
+      </a:ln>
+    </cs:spPr>
+    <cs:defRPr sz="1000" kern="1200"/>
+  </cs:chartArea>
+  <cs:dataLabel>
+    <cs:lnRef idx="0"/>
+    <cs:fillRef idx="0"/>
+    <cs:effectRef idx="0"/>
+    <cs:fontRef idx="minor">
+      <a:schemeClr val="tx1">
+        <a:lumMod val="75000"/>
+        <a:lumOff val="25000"/>
+      </a:schemeClr>
+    </cs:fontRef>
+    <cs:defRPr sz="900" kern="1200"/>
+  </cs:dataLabel>
+  <cs:dataLabelCallout>
+    <cs:lnRef idx="0"/>
+    <cs:fillRef idx="0"/>
+    <cs:effectRef idx="0"/>
+    <cs:fontRef idx="minor">
+      <a:schemeClr val="dk1">
+        <a:lumMod val="65000"/>
+        <a:lumOff val="35000"/>
+      </a:schemeClr>
+    </cs:fontRef>
+    <cs:spPr>
+      <a:solidFill>
+        <a:schemeClr val="lt1"/>
+      </a:solidFill>
+      <a:ln>
+        <a:solidFill>
+          <a:schemeClr val="dk1">
+            <a:lumMod val="25000"/>
+            <a:lumOff val="75000"/>
+          </a:schemeClr>
+        </a:solidFill>
+      </a:ln>
+    </cs:spPr>
+    <cs:defRPr sz="900" kern="1200"/>
+    <cs:bodyPr rot="0" spcFirstLastPara="1" vertOverflow="clip" horzOverflow="clip" vert="horz" wrap="square" lIns="36576" tIns="18288" rIns="36576" bIns="18288" anchor="ctr" anchorCtr="1">
+      <a:spAutoFit/>
+    </cs:bodyPr>
+  </cs:dataLabelCallout>
+  <cs:dataPoint>
+    <cs:lnRef idx="0"/>
+    <cs:fillRef idx="1">
+      <cs:styleClr val="auto"/>
+    </cs:fillRef>
+    <cs:effectRef idx="0"/>
+    <cs:fontRef idx="minor">
+      <a:schemeClr val="tx1"/>
+    </cs:fontRef>
+  </cs:dataPoint>
+  <cs:dataPoint3D>
+    <cs:lnRef idx="0"/>
+    <cs:fillRef idx="1">
+      <cs:styleClr val="auto"/>
+    </cs:fillRef>
+    <cs:effectRef idx="0"/>
+    <cs:fontRef idx="minor">
+      <a:schemeClr val="tx1"/>
+    </cs:fontRef>
+  </cs:dataPoint3D>
+  <cs:dataPointLine>
+    <cs:lnRef idx="0">
+      <cs:styleClr val="auto"/>
+    </cs:lnRef>
+    <cs:fillRef idx="1"/>
+    <cs:effectRef idx="0"/>
+    <cs:fontRef idx="minor">
+      <a:schemeClr val="tx1"/>
+    </cs:fontRef>
+    <cs:spPr>
+      <a:ln w="28575" cap="rnd">
+        <a:solidFill>
+          <a:schemeClr val="phClr"/>
+        </a:solidFill>
+        <a:round/>
+      </a:ln>
+    </cs:spPr>
+  </cs:dataPointLine>
+  <cs:dataPointMarker>
+    <cs:lnRef idx="0">
+      <cs:styleClr val="auto"/>
+    </cs:lnRef>
+    <cs:fillRef idx="1">
+      <cs:styleClr val="auto"/>
+    </cs:fillRef>
+    <cs:effectRef idx="0"/>
+    <cs:fontRef idx="minor">
+      <a:schemeClr val="tx1"/>
+    </cs:fontRef>
+    <cs:spPr>
+      <a:ln w="9525">
+        <a:solidFill>
+          <a:schemeClr val="phClr"/>
+        </a:solidFill>
+      </a:ln>
+    </cs:spPr>
+  </cs:dataPointMarker>
+  <cs:dataPointMarkerLayout symbol="circle" size="5"/>
+  <cs:dataPointWireframe>
+    <cs:lnRef idx="0">
+      <cs:styleClr val="auto"/>
+    </cs:lnRef>
+    <cs:fillRef idx="1"/>
+    <cs:effectRef idx="0"/>
+    <cs:fontRef idx="minor">
+      <a:schemeClr val="tx1"/>
+    </cs:fontRef>
+    <cs:spPr>
+      <a:ln w="9525" cap="rnd">
+        <a:solidFill>
+          <a:schemeClr val="phClr"/>
+        </a:solidFill>
+        <a:round/>
+      </a:ln>
+    </cs:spPr>
+  </cs:dataPointWireframe>
+  <cs:dataTable>
+    <cs:lnRef idx="0"/>
+    <cs:fillRef idx="0"/>
+    <cs:effectRef idx="0"/>
+    <cs:fontRef idx="minor">
+      <a:schemeClr val="tx1">
+        <a:lumMod val="65000"/>
+        <a:lumOff val="35000"/>
+      </a:schemeClr>
+    </cs:fontRef>
+    <cs:spPr>
+      <a:noFill/>
+      <a:ln w="9525" cap="flat" cmpd="sng" algn="ctr">
+        <a:solidFill>
+          <a:schemeClr val="tx1">
+            <a:lumMod val="15000"/>
+            <a:lumOff val="85000"/>
+          </a:schemeClr>
+        </a:solidFill>
+        <a:round/>
+      </a:ln>
+    </cs:spPr>
+    <cs:defRPr sz="900" kern="1200"/>
+  </cs:dataTable>
+  <cs:downBar>
+    <cs:lnRef idx="0"/>
+    <cs:fillRef idx="0"/>
+    <cs:effectRef idx="0"/>
+    <cs:fontRef idx="minor">
+      <a:schemeClr val="dk1"/>
+    </cs:fontRef>
+    <cs:spPr>
+      <a:solidFill>
+        <a:schemeClr val="dk1">
+          <a:lumMod val="65000"/>
+          <a:lumOff val="35000"/>
+        </a:schemeClr>
+      </a:solidFill>
+      <a:ln w="9525">
+        <a:solidFill>
+          <a:schemeClr val="tx1">
+            <a:lumMod val="65000"/>
+            <a:lumOff val="35000"/>
+          </a:schemeClr>
+        </a:solidFill>
+      </a:ln>
+    </cs:spPr>
+  </cs:downBar>
+  <cs:dropLine>
+    <cs:lnRef idx="0"/>
+    <cs:fillRef idx="0"/>
+    <cs:effectRef idx="0"/>
+    <cs:fontRef idx="minor">
+      <a:schemeClr val="tx1"/>
+    </cs:fontRef>
+    <cs:spPr>
+      <a:ln w="9525" cap="flat" cmpd="sng" algn="ctr">
+        <a:solidFill>
+          <a:schemeClr val="tx1">
+            <a:lumMod val="35000"/>
+            <a:lumOff val="65000"/>
+          </a:schemeClr>
+        </a:solidFill>
+        <a:round/>
+      </a:ln>
+    </cs:spPr>
+  </cs:dropLine>
+  <cs:errorBar>
+    <cs:lnRef idx="0"/>
+    <cs:fillRef idx="0"/>
+    <cs:effectRef idx="0"/>
+    <cs:fontRef idx="minor">
+      <a:schemeClr val="tx1"/>
+    </cs:fontRef>
+    <cs:spPr>
+      <a:ln w="9525" cap="flat" cmpd="sng" algn="ctr">
+        <a:solidFill>
+          <a:schemeClr val="tx1">
+            <a:lumMod val="65000"/>
+            <a:lumOff val="35000"/>
+          </a:schemeClr>
+        </a:solidFill>
+        <a:round/>
+      </a:ln>
+    </cs:spPr>
+  </cs:errorBar>
+  <cs:floor>
+    <cs:lnRef idx="0"/>
+    <cs:fillRef idx="0"/>
+    <cs:effectRef idx="0"/>
+    <cs:fontRef idx="minor">
+      <a:schemeClr val="tx1"/>
+    </cs:fontRef>
+    <cs:spPr>
+      <a:noFill/>
+      <a:ln>
+        <a:noFill/>
+      </a:ln>
+    </cs:spPr>
+  </cs:floor>
+  <cs:gridlineMajor>
+    <cs:lnRef idx="0"/>
+    <cs:fillRef idx="0"/>
+    <cs:effectRef idx="0"/>
+    <cs:fontRef idx="minor">
+      <a:schemeClr val="tx1"/>
+    </cs:fontRef>
+    <cs:spPr>
+      <a:ln w="9525" cap="flat" cmpd="sng" algn="ctr">
+        <a:solidFill>
+          <a:schemeClr val="tx1">
+            <a:lumMod val="15000"/>
+            <a:lumOff val="85000"/>
+          </a:schemeClr>
+        </a:solidFill>
+        <a:round/>
+      </a:ln>
+    </cs:spPr>
+  </cs:gridlineMajor>
+  <cs:gridlineMinor>
+    <cs:lnRef idx="0"/>
+    <cs:fillRef idx="0"/>
+    <cs:effectRef idx="0"/>
+    <cs:fontRef idx="minor">
+      <a:schemeClr val="tx1"/>
+    </cs:fontRef>
+    <cs:spPr>
+      <a:ln w="9525" cap="flat" cmpd="sng" algn="ctr">
+        <a:solidFill>
+          <a:schemeClr val="tx1">
+            <a:lumMod val="5000"/>
+            <a:lumOff val="95000"/>
+          </a:schemeClr>
+        </a:solidFill>
+        <a:round/>
+      </a:ln>
+    </cs:spPr>
+  </cs:gridlineMinor>
+  <cs:hiLoLine>
+    <cs:lnRef idx="0"/>
+    <cs:fillRef idx="0"/>
+    <cs:effectRef idx="0"/>
+    <cs:fontRef idx="minor">
+      <a:schemeClr val="tx1"/>
+    </cs:fontRef>
+    <cs:spPr>
+      <a:ln w="9525" cap="flat" cmpd="sng" algn="ctr">
+        <a:solidFill>
+          <a:schemeClr val="tx1">
+            <a:lumMod val="75000"/>
+            <a:lumOff val="25000"/>
+          </a:schemeClr>
+        </a:solidFill>
+        <a:round/>
+      </a:ln>
+    </cs:spPr>
+  </cs:hiLoLine>
+  <cs:leaderLine>
+    <cs:lnRef idx="0"/>
+    <cs:fillRef idx="0"/>
+    <cs:effectRef idx="0"/>
+    <cs:fontRef idx="minor">
+      <a:schemeClr val="tx1"/>
+    </cs:fontRef>
+    <cs:spPr>
+      <a:ln w="9525" cap="flat" cmpd="sng" algn="ctr">
+        <a:solidFill>
+          <a:schemeClr val="tx1">
+            <a:lumMod val="35000"/>
+            <a:lumOff val="65000"/>
+          </a:schemeClr>
+        </a:solidFill>
+        <a:round/>
+      </a:ln>
+    </cs:spPr>
+  </cs:leaderLine>
+  <cs:legend>
+    <cs:lnRef idx="0"/>
+    <cs:fillRef idx="0"/>
+    <cs:effectRef idx="0"/>
+    <cs:fontRef idx="minor">
+      <a:schemeClr val="tx1">
+        <a:lumMod val="65000"/>
+        <a:lumOff val="35000"/>
+      </a:schemeClr>
+    </cs:fontRef>
+    <cs:defRPr sz="900" kern="1200"/>
+  </cs:legend>
+  <cs:plotArea mods="allowNoFillOverride allowNoLineOverride">
+    <cs:lnRef idx="0"/>
+    <cs:fillRef idx="0"/>
+    <cs:effectRef idx="0"/>
+    <cs:fontRef idx="minor">
+      <a:schemeClr val="tx1"/>
+    </cs:fontRef>
+  </cs:plotArea>
+  <cs:plotArea3D mods="allowNoFillOverride allowNoLineOverride">
+    <cs:lnRef idx="0"/>
+    <cs:fillRef idx="0"/>
+    <cs:effectRef idx="0"/>
+    <cs:fontRef idx="minor">
+      <a:schemeClr val="tx1"/>
+    </cs:fontRef>
+  </cs:plotArea3D>
+  <cs:seriesAxis>
+    <cs:lnRef idx="0"/>
+    <cs:fillRef idx="0"/>
+    <cs:effectRef idx="0"/>
+    <cs:fontRef idx="minor">
+      <a:schemeClr val="tx1">
+        <a:lumMod val="65000"/>
+        <a:lumOff val="35000"/>
+      </a:schemeClr>
+    </cs:fontRef>
+    <cs:defRPr sz="900" kern="1200"/>
+  </cs:seriesAxis>
+  <cs:seriesLine>
+    <cs:lnRef idx="0"/>
+    <cs:fillRef idx="0"/>
+    <cs:effectRef idx="0"/>
+    <cs:fontRef idx="minor">
+      <a:schemeClr val="tx1"/>
+    </cs:fontRef>
+    <cs:spPr>
+      <a:ln w="9525" cap="flat" cmpd="sng" algn="ctr">
+        <a:solidFill>
+          <a:schemeClr val="tx1">
+            <a:lumMod val="35000"/>
+            <a:lumOff val="65000"/>
+          </a:schemeClr>
+        </a:solidFill>
+        <a:round/>
+      </a:ln>
+    </cs:spPr>
+  </cs:seriesLine>
+  <cs:title>
+    <cs:lnRef idx="0"/>
+    <cs:fillRef idx="0"/>
+    <cs:effectRef idx="0"/>
+    <cs:fontRef idx="minor">
+      <a:schemeClr val="tx1">
+        <a:lumMod val="65000"/>
+        <a:lumOff val="35000"/>
+      </a:schemeClr>
+    </cs:fontRef>
+    <cs:defRPr sz="1400" b="0" kern="1200" spc="0" baseline="0"/>
+  </cs:title>
+  <cs:trendline>
+    <cs:lnRef idx="0">
+      <cs:styleClr val="auto"/>
+    </cs:lnRef>
+    <cs:fillRef idx="0"/>
+    <cs:effectRef idx="0"/>
+    <cs:fontRef idx="minor">
+      <a:schemeClr val="tx1"/>
+    </cs:fontRef>
+    <cs:spPr>
+      <a:ln w="19050" cap="rnd">
+        <a:solidFill>
+          <a:schemeClr val="phClr"/>
+        </a:solidFill>
+        <a:prstDash val="sysDot"/>
+      </a:ln>
+    </cs:spPr>
+  </cs:trendline>
+  <cs:trendlineLabel>
+    <cs:lnRef idx="0"/>
+    <cs:fillRef idx="0"/>
+    <cs:effectRef idx="0"/>
+    <cs:fontRef idx="minor">
+      <a:schemeClr val="tx1">
+        <a:lumMod val="65000"/>
+        <a:lumOff val="35000"/>
+      </a:schemeClr>
+    </cs:fontRef>
+    <cs:defRPr sz="900" kern="1200"/>
+  </cs:trendlineLabel>
+  <cs:upBar>
+    <cs:lnRef idx="0"/>
+    <cs:fillRef idx="0"/>
+    <cs:effectRef idx="0"/>
+    <cs:fontRef idx="minor">
+      <a:schemeClr val="dk1"/>
+    </cs:fontRef>
+    <cs:spPr>
+      <a:solidFill>
+        <a:schemeClr val="lt1"/>
+      </a:solidFill>
+      <a:ln w="9525">
+        <a:solidFill>
+          <a:schemeClr val="tx1">
+            <a:lumMod val="15000"/>
+            <a:lumOff val="85000"/>
+          </a:schemeClr>
+        </a:solidFill>
+      </a:ln>
+    </cs:spPr>
+  </cs:upBar>
+  <cs:valueAxis>
+    <cs:lnRef idx="0"/>
+    <cs:fillRef idx="0"/>
+    <cs:effectRef idx="0"/>
+    <cs:fontRef idx="minor">
+      <a:schemeClr val="tx1">
+        <a:lumMod val="65000"/>
+        <a:lumOff val="35000"/>
+      </a:schemeClr>
+    </cs:fontRef>
     <cs:defRPr sz="900" kern="1200"/>
   </cs:valueAxis>
   <cs:wall>
@@ -2826,7 +3896,7 @@
 </file>
 
 <file path=customXml/itemProps1.xml><?xml version="1.0" encoding="utf-8"?>
-<ds:datastoreItem xmlns:ds="http://schemas.openxmlformats.org/officeDocument/2006/customXml" ds:itemID="{E6ADB60D-9AF0-4CF7-B970-51710A62282F}">
+<ds:datastoreItem xmlns:ds="http://schemas.openxmlformats.org/officeDocument/2006/customXml" ds:itemID="{0F5ABEAA-E204-4183-8DFC-6A760EFBDA72}">
   <ds:schemaRefs>
     <ds:schemaRef ds:uri="http://schemas.openxmlformats.org/officeDocument/2006/bibliography"/>
   </ds:schemaRefs>

</xml_diff>

<commit_message>
Updated test files. Final version of the Analysis.pdf. FINISHED REGULAR ASSIGNMENT
</commit_message>
<xml_diff>
--- a/Analysis.docx
+++ b/Analysis.docx
@@ -2,20 +2,22 @@
 <file path=word/document.xml><?xml version="1.0" encoding="utf-8"?>
 <w:document xmlns:wpc="http://schemas.microsoft.com/office/word/2010/wordprocessingCanvas" xmlns:mc="http://schemas.openxmlformats.org/markup-compatibility/2006" xmlns:o="urn:schemas-microsoft-com:office:office" xmlns:r="http://schemas.openxmlformats.org/officeDocument/2006/relationships" xmlns:m="http://schemas.openxmlformats.org/officeDocument/2006/math" xmlns:v="urn:schemas-microsoft-com:vml" xmlns:wp14="http://schemas.microsoft.com/office/word/2010/wordprocessingDrawing" xmlns:wp="http://schemas.openxmlformats.org/drawingml/2006/wordprocessingDrawing" xmlns:w10="urn:schemas-microsoft-com:office:word" xmlns:w="http://schemas.openxmlformats.org/wordprocessingml/2006/main" xmlns:w14="http://schemas.microsoft.com/office/word/2010/wordml" xmlns:w15="http://schemas.microsoft.com/office/word/2012/wordml" xmlns:wpg="http://schemas.microsoft.com/office/word/2010/wordprocessingGroup" xmlns:wpi="http://schemas.microsoft.com/office/word/2010/wordprocessingInk" xmlns:wne="http://schemas.microsoft.com/office/word/2006/wordml" xmlns:wps="http://schemas.microsoft.com/office/word/2010/wordprocessingShape" mc:Ignorable="w14 w15 wp14">
   <w:body>
-    <w:p/>
     <w:p>
       <w:pPr>
+        <w:pStyle w:val="Heading1"/>
         <w:jc w:val="center"/>
+      </w:pPr>
+      <w:r>
+        <w:t>Huffman Compression: An Analysis of the Compression Effectiveness</w:t>
+      </w:r>
+    </w:p>
+    <w:p>
+      <w:pPr>
         <w:rPr>
-          <w:sz w:val="24"/>
+          <w:sz w:val="16"/>
+          <w:szCs w:val="16"/>
         </w:rPr>
       </w:pPr>
-      <w:r>
-        <w:rPr>
-          <w:sz w:val="24"/>
-        </w:rPr>
-        <w:t>Huffman Compression: An Analysis of the Compression Effectiveness</w:t>
-      </w:r>
     </w:p>
     <w:p>
       <w:pPr>
@@ -36,7 +38,15 @@
         <w:ind w:firstLine="720"/>
       </w:pPr>
       <w:r>
-        <w:t>The Huffman compression algorithm was first published in 1950 by David Huffman, who was then a graduate student at MIT. It relies upon analyzing which bit sequences of a file  occur the most frequently, so that they can then be compressed the most in order to save the most disk space possible.</w:t>
+        <w:t xml:space="preserve">The Huffman compression algorithm was first published in 1950 by David Huffman, who was then a graduate student at MIT. It relies upon analyzing which bit sequences of a </w:t>
+      </w:r>
+      <w:proofErr w:type="gramStart"/>
+      <w:r>
+        <w:t>file  occur</w:t>
+      </w:r>
+      <w:proofErr w:type="gramEnd"/>
+      <w:r>
+        <w:t xml:space="preserve"> the most frequently, so that they can then be compressed the most in order to save the most disk space possible.</w:t>
       </w:r>
     </w:p>
     <w:p>
@@ -82,17 +92,14 @@
       </w:r>
     </w:p>
     <w:p>
-      <w:pPr>
-        <w:keepNext/>
-      </w:pPr>
       <w:r>
         <w:rPr>
           <w:noProof/>
         </w:rPr>
         <w:drawing>
-          <wp:inline distT="0" distB="0" distL="0" distR="0" wp14:anchorId="432A4278" wp14:editId="4744C505">
-            <wp:extent cx="6020790" cy="3289465"/>
-            <wp:effectExtent l="0" t="0" r="18415" b="6350"/>
+          <wp:inline distT="0" distB="0" distL="0" distR="0" wp14:anchorId="68B448DC" wp14:editId="675BFC3B">
+            <wp:extent cx="5985164" cy="3218213"/>
+            <wp:effectExtent l="0" t="0" r="15875" b="1270"/>
             <wp:docPr id="1" name="Chart 1"/>
             <wp:cNvGraphicFramePr/>
             <a:graphic xmlns:a="http://schemas.openxmlformats.org/drawingml/2006/main">
@@ -166,7 +173,15 @@
         <w:fldChar w:fldCharType="end"/>
       </w:r>
       <w:r>
-        <w:t>: Comparison of Compression Statistics Between File Formats</w:t>
+        <w:t xml:space="preserve">: Comparison of Compression Statistics </w:t>
+      </w:r>
+      <w:proofErr w:type="gramStart"/>
+      <w:r>
+        <w:t>Between</w:t>
+      </w:r>
+      <w:proofErr w:type="gramEnd"/>
+      <w:r>
+        <w:t xml:space="preserve"> File Formats</w:t>
       </w:r>
     </w:p>
     <w:tbl>
@@ -436,11 +451,177 @@
       </w:r>
     </w:p>
     <w:p>
-      <w:pPr>
+      <w:r>
         <w:rPr>
-          <w:rFonts w:cs="Courier New"/>
+          <w:noProof/>
         </w:rPr>
-      </w:pPr>
+        <mc:AlternateContent>
+          <mc:Choice Requires="wps">
+            <w:drawing>
+              <wp:anchor distT="0" distB="0" distL="114300" distR="114300" simplePos="0" relativeHeight="251660288" behindDoc="0" locked="0" layoutInCell="1" allowOverlap="1" wp14:anchorId="2F4F7590" wp14:editId="165DEB42">
+                <wp:simplePos x="0" y="0"/>
+                <wp:positionH relativeFrom="margin">
+                  <wp:align>left</wp:align>
+                </wp:positionH>
+                <wp:positionV relativeFrom="paragraph">
+                  <wp:posOffset>4746963</wp:posOffset>
+                </wp:positionV>
+                <wp:extent cx="5937250" cy="635"/>
+                <wp:effectExtent l="0" t="0" r="6350" b="0"/>
+                <wp:wrapSquare wrapText="bothSides"/>
+                <wp:docPr id="4" name="Text Box 4"/>
+                <wp:cNvGraphicFramePr/>
+                <a:graphic xmlns:a="http://schemas.openxmlformats.org/drawingml/2006/main">
+                  <a:graphicData uri="http://schemas.microsoft.com/office/word/2010/wordprocessingShape">
+                    <wps:wsp>
+                      <wps:cNvSpPr txBox="1"/>
+                      <wps:spPr>
+                        <a:xfrm>
+                          <a:off x="0" y="0"/>
+                          <a:ext cx="5937250" cy="635"/>
+                        </a:xfrm>
+                        <a:prstGeom prst="rect">
+                          <a:avLst/>
+                        </a:prstGeom>
+                        <a:solidFill>
+                          <a:prstClr val="white"/>
+                        </a:solidFill>
+                        <a:ln>
+                          <a:noFill/>
+                        </a:ln>
+                        <a:effectLst/>
+                      </wps:spPr>
+                      <wps:txbx>
+                        <w:txbxContent>
+                          <w:p>
+                            <w:pPr>
+                              <w:pStyle w:val="Caption"/>
+                              <w:jc w:val="center"/>
+                              <w:rPr>
+                                <w:noProof/>
+                              </w:rPr>
+                            </w:pPr>
+                            <w:r>
+                              <w:t xml:space="preserve">Figure </w:t>
+                            </w:r>
+                            <w:r>
+                              <w:fldChar w:fldCharType="begin"/>
+                            </w:r>
+                            <w:r>
+                              <w:instrText xml:space="preserve"> SEQ Figure \* ARABIC </w:instrText>
+                            </w:r>
+                            <w:r>
+                              <w:fldChar w:fldCharType="separate"/>
+                            </w:r>
+                            <w:r>
+                              <w:rPr>
+                                <w:noProof/>
+                              </w:rPr>
+                              <w:t>2</w:t>
+                            </w:r>
+                            <w:r>
+                              <w:fldChar w:fldCharType="end"/>
+                            </w:r>
+                            <w:r>
+                              <w:t>: How the Number of Compressions Affects Compression Statistics</w:t>
+                            </w:r>
+                          </w:p>
+                        </w:txbxContent>
+                      </wps:txbx>
+                      <wps:bodyPr rot="0" spcFirstLastPara="0" vertOverflow="overflow" horzOverflow="overflow" vert="horz" wrap="square" lIns="0" tIns="0" rIns="0" bIns="0" numCol="1" spcCol="0" rtlCol="0" fromWordArt="0" anchor="t" anchorCtr="0" forceAA="0" compatLnSpc="1">
+                        <a:prstTxWarp prst="textNoShape">
+                          <a:avLst/>
+                        </a:prstTxWarp>
+                        <a:spAutoFit/>
+                      </wps:bodyPr>
+                    </wps:wsp>
+                  </a:graphicData>
+                </a:graphic>
+              </wp:anchor>
+            </w:drawing>
+          </mc:Choice>
+          <mc:Fallback>
+            <w:pict>
+              <v:shapetype w14:anchorId="2F4F7590" id="_x0000_t202" coordsize="21600,21600" o:spt="202" path="m,l,21600r21600,l21600,xe">
+                <v:stroke joinstyle="miter"/>
+                <v:path gradientshapeok="t" o:connecttype="rect"/>
+              </v:shapetype>
+              <v:shape id="Text Box 4" o:spid="_x0000_s1026" type="#_x0000_t202" style="position:absolute;margin-left:0;margin-top:373.8pt;width:467.5pt;height:.05pt;z-index:251660288;visibility:visible;mso-wrap-style:square;mso-wrap-distance-left:9pt;mso-wrap-distance-top:0;mso-wrap-distance-right:9pt;mso-wrap-distance-bottom:0;mso-position-horizontal:left;mso-position-horizontal-relative:margin;mso-position-vertical:absolute;mso-position-vertical-relative:text;v-text-anchor:top" o:gfxdata="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" stroked="f">
+                <v:textbox style="mso-fit-shape-to-text:t" inset="0,0,0,0">
+                  <w:txbxContent>
+                    <w:p>
+                      <w:pPr>
+                        <w:pStyle w:val="Caption"/>
+                        <w:jc w:val="center"/>
+                        <w:rPr>
+                          <w:noProof/>
+                        </w:rPr>
+                      </w:pPr>
+                      <w:r>
+                        <w:t xml:space="preserve">Figure </w:t>
+                      </w:r>
+                      <w:r>
+                        <w:fldChar w:fldCharType="begin"/>
+                      </w:r>
+                      <w:r>
+                        <w:instrText xml:space="preserve"> SEQ Figure \* ARABIC </w:instrText>
+                      </w:r>
+                      <w:r>
+                        <w:fldChar w:fldCharType="separate"/>
+                      </w:r>
+                      <w:r>
+                        <w:rPr>
+                          <w:noProof/>
+                        </w:rPr>
+                        <w:t>2</w:t>
+                      </w:r>
+                      <w:r>
+                        <w:fldChar w:fldCharType="end"/>
+                      </w:r>
+                      <w:r>
+                        <w:t>: How the Number of Compressions Affects Compression Statistics</w:t>
+                      </w:r>
+                    </w:p>
+                  </w:txbxContent>
+                </v:textbox>
+                <w10:wrap type="square" anchorx="margin"/>
+              </v:shape>
+            </w:pict>
+          </mc:Fallback>
+        </mc:AlternateContent>
+      </w:r>
+      <w:r>
+        <w:rPr>
+          <w:noProof/>
+        </w:rPr>
+        <w:drawing>
+          <wp:anchor distT="0" distB="0" distL="114300" distR="114300" simplePos="0" relativeHeight="251658240" behindDoc="1" locked="0" layoutInCell="1" allowOverlap="1" wp14:anchorId="0FF83195" wp14:editId="3F92C7DE">
+            <wp:simplePos x="0" y="0"/>
+            <wp:positionH relativeFrom="margin">
+              <wp:align>left</wp:align>
+            </wp:positionH>
+            <wp:positionV relativeFrom="paragraph">
+              <wp:posOffset>1293495</wp:posOffset>
+            </wp:positionV>
+            <wp:extent cx="5889625" cy="3348355"/>
+            <wp:effectExtent l="0" t="0" r="15875" b="4445"/>
+            <wp:wrapSquare wrapText="bothSides"/>
+            <wp:docPr id="2" name="Chart 2"/>
+            <wp:cNvGraphicFramePr/>
+            <a:graphic xmlns:a="http://schemas.openxmlformats.org/drawingml/2006/main">
+              <a:graphicData uri="http://schemas.openxmlformats.org/drawingml/2006/chart">
+                <c:chart xmlns:c="http://schemas.openxmlformats.org/drawingml/2006/chart" xmlns:r="http://schemas.openxmlformats.org/officeDocument/2006/relationships" r:id="rId8"/>
+              </a:graphicData>
+            </a:graphic>
+            <wp14:sizeRelH relativeFrom="margin">
+              <wp14:pctWidth>0</wp14:pctWidth>
+            </wp14:sizeRelH>
+            <wp14:sizeRelV relativeFrom="margin">
+              <wp14:pctHeight>0</wp14:pctHeight>
+            </wp14:sizeRelV>
+          </wp:anchor>
+        </w:drawing>
+      </w:r>
       <w:r>
         <w:tab/>
         <w:t>The second area of exploration th</w:t>
@@ -454,12 +635,14 @@
       <w:r>
         <w:t xml:space="preserve"> We ran a modified version of the compression analysis utility </w:t>
       </w:r>
+      <w:proofErr w:type="spellStart"/>
       <w:r>
         <w:rPr>
           <w:rFonts w:ascii="Courier New" w:hAnsi="Courier New" w:cs="Courier New"/>
         </w:rPr>
         <w:t>HuffMark</w:t>
       </w:r>
+      <w:proofErr w:type="spellEnd"/>
       <w:r>
         <w:rPr>
           <w:rFonts w:cs="Courier New"/>
@@ -472,15 +655,36 @@
         </w:rPr>
         <w:t xml:space="preserve"> Table 2 contains the hard numbers for these iterative tests and this data is visualized in Figure 2.</w:t>
       </w:r>
-      <w:bookmarkStart w:id="1" w:name="_GoBack"/>
-      <w:bookmarkEnd w:id="1"/>
     </w:p>
     <w:p>
       <w:r>
+        <w:lastRenderedPageBreak/>
+        <w:tab/>
+        <w:t>The data that was collected during our experiments indicates that on average with TXT files, the 3</w:t>
+      </w:r>
+      <w:r>
         <w:rPr>
-          <w:rFonts w:cs="Courier New"/>
+          <w:vertAlign w:val="superscript"/>
         </w:rPr>
-        <w:tab/>
+        <w:t>rd</w:t>
+      </w:r>
+      <w:r>
+        <w:t xml:space="preserve"> compression offers the last amount of compression. The first compression is always the most significant</w:t>
+      </w:r>
+      <w:r>
+        <w:t xml:space="preserve">, but the next two iterations usually </w:t>
+      </w:r>
+      <w:r>
+        <w:t>only slightly decrease the amount that a file can be compres</w:t>
+      </w:r>
+      <w:r>
+        <w:t xml:space="preserve">sed, although they do actually compress the file slightly more. After three compressions, the “compressed” file size was slightly larger than the writing file size. </w:t>
+      </w:r>
+      <w:r>
+        <w:t>At this point, the compression was no longer serving any function, but testing was continued until 10 compression trials had been completed. The dataset here was truncated to include only the most pertinent information. The compression algorithm was then extremely useful in the first compression, but lacked any serious utility in any of the following trials. It is also of note that once the compressions began to fail to reduce the file size, it never got better. The rate at which the compression trial was increasing the file size did seem to eventually slow down at around -%18.</w:t>
+      </w:r>
+      <w:r>
+        <w:t xml:space="preserve"> </w:t>
       </w:r>
     </w:p>
     <w:p>
@@ -514,8 +718,8 @@
         <w:t>: Comparison of Compression Iteration Effectiveness</w:t>
       </w:r>
     </w:p>
-    <w:bookmarkStart w:id="2" w:name="_MON_1459289011"/>
-    <w:bookmarkEnd w:id="2"/>
+    <w:bookmarkStart w:id="1" w:name="_MON_1459289011"/>
+    <w:bookmarkEnd w:id="1"/>
     <w:p>
       <w:r>
         <w:object w:dxaOrig="8665" w:dyaOrig="1530">
@@ -538,42 +742,109 @@
             <v:path o:extrusionok="f" gradientshapeok="t" o:connecttype="rect"/>
             <o:lock v:ext="edit" aspectratio="t"/>
           </v:shapetype>
-          <v:shape id="_x0000_i1025" type="#_x0000_t75" style="width:432.95pt;height:76.7pt" o:ole="">
-            <v:imagedata r:id="rId8" o:title=""/>
+          <v:shape id="_x0000_i1025" type="#_x0000_t75" style="width:433.25pt;height:76.5pt" o:ole="">
+            <v:imagedata r:id="rId9" o:title=""/>
           </v:shape>
-          <o:OLEObject Type="Embed" ProgID="Excel.Sheet.12" ShapeID="_x0000_i1025" DrawAspect="Content" ObjectID="_1459289293" r:id="rId9"/>
+          <o:OLEObject Type="Embed" ProgID="Excel.Sheet.12" ShapeID="_x0000_i1025" DrawAspect="Content" ObjectID="_1459302361" r:id="rId10"/>
         </w:object>
       </w:r>
     </w:p>
-    <w:p/>
-    <w:p/>
-    <w:p/>
-    <w:p/>
-    <w:p/>
-    <w:p/>
     <w:p>
+      <w:r>
+        <w:tab/>
+        <w:t xml:space="preserve">We also then constructed and ran a similar battery of tests on a test file that was designed to be highly compressible. We created a file </w:t>
+      </w:r>
+      <w:r>
+        <w:rPr>
+          <w:rFonts w:ascii="Courier New" w:hAnsi="Courier New" w:cs="Courier New"/>
+        </w:rPr>
+        <w:t>a.txt</w:t>
+      </w:r>
+      <w:r>
+        <w:t xml:space="preserve"> (in the test directory), that consisted of 433 KB of only the letter a. This file design easily and drastically compresses because there is only one letter, so algorithm can save quite a bit of space on each cha</w:t>
+      </w:r>
+      <w:r>
+        <w:t>racter. We also compressed this file 10 times, and its compression effectiveness per trial stayed positive until the 5</w:t>
+      </w:r>
+      <w:r>
+        <w:rPr>
+          <w:vertAlign w:val="superscript"/>
+        </w:rPr>
+        <w:t>th</w:t>
+      </w:r>
+      <w:r>
+        <w:t xml:space="preserve"> compression trial. This file not only compressed far more initially, but also in each compression run thereafter. The compression trials did start to become ineffective at the 5</w:t>
+      </w:r>
+      <w:r>
+        <w:rPr>
+          <w:vertAlign w:val="superscript"/>
+        </w:rPr>
+        <w:t>th</w:t>
+      </w:r>
+      <w:r>
+        <w:t xml:space="preserve"> compression trial though.</w:t>
+      </w:r>
+    </w:p>
+    <w:p>
+      <w:pPr>
+        <w:keepNext/>
+      </w:pPr>
       <w:r>
         <w:rPr>
           <w:noProof/>
         </w:rPr>
-        <w:lastRenderedPageBreak/>
         <w:drawing>
-          <wp:inline distT="0" distB="0" distL="0" distR="0" wp14:anchorId="0DE22EF5" wp14:editId="0854C999">
-            <wp:extent cx="6080166" cy="3621974"/>
-            <wp:effectExtent l="0" t="0" r="15875" b="17145"/>
-            <wp:docPr id="2" name="Chart 2"/>
+          <wp:inline distT="0" distB="0" distL="0" distR="0" wp14:anchorId="36571A0F" wp14:editId="468F831F">
+            <wp:extent cx="5842660" cy="2505693"/>
+            <wp:effectExtent l="0" t="0" r="5715" b="9525"/>
+            <wp:docPr id="3" name="Chart 3"/>
             <wp:cNvGraphicFramePr/>
             <a:graphic xmlns:a="http://schemas.openxmlformats.org/drawingml/2006/main">
               <a:graphicData uri="http://schemas.openxmlformats.org/drawingml/2006/chart">
-                <c:chart xmlns:c="http://schemas.openxmlformats.org/drawingml/2006/chart" xmlns:r="http://schemas.openxmlformats.org/officeDocument/2006/relationships" r:id="rId10"/>
+                <c:chart xmlns:c="http://schemas.openxmlformats.org/drawingml/2006/chart" xmlns:r="http://schemas.openxmlformats.org/officeDocument/2006/relationships" r:id="rId11"/>
               </a:graphicData>
             </a:graphic>
           </wp:inline>
         </w:drawing>
       </w:r>
     </w:p>
+    <w:p>
+      <w:pPr>
+        <w:pStyle w:val="Caption"/>
+        <w:jc w:val="center"/>
+        <w:rPr>
+          <w:sz w:val="22"/>
+        </w:rPr>
+      </w:pPr>
+      <w:r>
+        <w:t xml:space="preserve">Figure </w:t>
+      </w:r>
+      <w:r>
+        <w:fldChar w:fldCharType="begin"/>
+      </w:r>
+      <w:r>
+        <w:instrText xml:space="preserve"> SEQ Figure \* ARABIC </w:instrText>
+      </w:r>
+      <w:r>
+        <w:fldChar w:fldCharType="separate"/>
+      </w:r>
+      <w:r>
+        <w:rPr>
+          <w:noProof/>
+        </w:rPr>
+        <w:t>3</w:t>
+      </w:r>
+      <w:r>
+        <w:fldChar w:fldCharType="end"/>
+      </w:r>
+      <w:r>
+        <w:t>: Performance Comparison of Multiple Compression Trials on Differently Styled Files</w:t>
+      </w:r>
+      <w:bookmarkStart w:id="2" w:name="_GoBack"/>
+      <w:bookmarkEnd w:id="2"/>
+    </w:p>
     <w:sectPr>
-      <w:headerReference w:type="default" r:id="rId11"/>
+      <w:headerReference w:type="default" r:id="rId12"/>
       <w:pgSz w:w="12240" w:h="15840"/>
       <w:pgMar w:top="1440" w:right="1440" w:bottom="1440" w:left="1440" w:header="720" w:footer="720" w:gutter="0"/>
       <w:cols w:space="720"/>
@@ -639,9 +910,19 @@
     <w:pPr>
       <w:pStyle w:val="Header"/>
     </w:pPr>
+    <w:proofErr w:type="spellStart"/>
     <w:r>
-      <w:t>Emre Sonrez</w:t>
+      <w:t>Emre</w:t>
     </w:r>
+    <w:proofErr w:type="spellEnd"/>
+    <w:r>
+      <w:t xml:space="preserve"> </w:t>
+    </w:r>
+    <w:proofErr w:type="spellStart"/>
+    <w:r>
+      <w:t>Sonrez</w:t>
+    </w:r>
+    <w:proofErr w:type="spellEnd"/>
   </w:p>
   <w:p>
     <w:pPr>
@@ -655,8 +936,13 @@
     <w:pPr>
       <w:pStyle w:val="Header"/>
     </w:pPr>
+    <w:proofErr w:type="spellStart"/>
     <w:r>
-      <w:t>CompSci 201: Data Structures and Algorithms</w:t>
+      <w:t>CompSci</w:t>
+    </w:r>
+    <w:proofErr w:type="spellEnd"/>
+    <w:r>
+      <w:t xml:space="preserve"> 201: Data Structures and Algorithms</w:t>
     </w:r>
   </w:p>
   <w:p>
@@ -1088,6 +1374,27 @@
     <w:name w:val="Normal"/>
     <w:qFormat/>
   </w:style>
+  <w:style w:type="paragraph" w:styleId="Heading1">
+    <w:name w:val="heading 1"/>
+    <w:basedOn w:val="Normal"/>
+    <w:next w:val="Normal"/>
+    <w:link w:val="Heading1Char"/>
+    <w:uiPriority w:val="9"/>
+    <w:qFormat/>
+    <w:rsid w:val="00887D7E"/>
+    <w:pPr>
+      <w:keepNext/>
+      <w:keepLines/>
+      <w:spacing w:before="240" w:after="0"/>
+      <w:outlineLvl w:val="0"/>
+    </w:pPr>
+    <w:rPr>
+      <w:rFonts w:asciiTheme="majorHAnsi" w:eastAsiaTheme="majorEastAsia" w:hAnsiTheme="majorHAnsi" w:cstheme="majorBidi"/>
+      <w:color w:val="2E74B5" w:themeColor="accent1" w:themeShade="BF"/>
+      <w:sz w:val="32"/>
+      <w:szCs w:val="32"/>
+    </w:rPr>
+  </w:style>
   <w:style w:type="character" w:default="1" w:styleId="DefaultParagraphFont">
     <w:name w:val="Default Paragraph Font"/>
     <w:uiPriority w:val="1"/>
@@ -1234,6 +1541,19 @@
       <w:szCs w:val="18"/>
     </w:rPr>
   </w:style>
+  <w:style w:type="character" w:customStyle="1" w:styleId="Heading1Char">
+    <w:name w:val="Heading 1 Char"/>
+    <w:basedOn w:val="DefaultParagraphFont"/>
+    <w:link w:val="Heading1"/>
+    <w:uiPriority w:val="9"/>
+    <w:rsid w:val="00887D7E"/>
+    <w:rPr>
+      <w:rFonts w:asciiTheme="majorHAnsi" w:eastAsiaTheme="majorEastAsia" w:hAnsiTheme="majorHAnsi" w:cstheme="majorBidi"/>
+      <w:color w:val="2E74B5" w:themeColor="accent1" w:themeShade="BF"/>
+      <w:sz w:val="32"/>
+      <w:szCs w:val="32"/>
+    </w:rPr>
+  </w:style>
 </w:styles>
 </file>
 
@@ -1597,11 +1917,11 @@
           <c:showPercent val="0"/>
           <c:showBubbleSize val="0"/>
         </c:dLbls>
-        <c:axId val="702022064"/>
-        <c:axId val="702022608"/>
+        <c:axId val="802471504"/>
+        <c:axId val="802470416"/>
       </c:scatterChart>
       <c:valAx>
-        <c:axId val="702022064"/>
+        <c:axId val="802471504"/>
         <c:scaling>
           <c:orientation val="minMax"/>
         </c:scaling>
@@ -1718,12 +2038,12 @@
             <a:endParaRPr lang="en-US"/>
           </a:p>
         </c:txPr>
-        <c:crossAx val="702022608"/>
+        <c:crossAx val="802470416"/>
         <c:crosses val="autoZero"/>
         <c:crossBetween val="midCat"/>
       </c:valAx>
       <c:valAx>
-        <c:axId val="702022608"/>
+        <c:axId val="802470416"/>
         <c:scaling>
           <c:orientation val="minMax"/>
         </c:scaling>
@@ -1835,7 +2155,7 @@
             <a:endParaRPr lang="en-US"/>
           </a:p>
         </c:txPr>
-        <c:crossAx val="702022064"/>
+        <c:crossAx val="802471504"/>
         <c:crosses val="autoZero"/>
         <c:crossBetween val="midCat"/>
       </c:valAx>
@@ -2076,8 +2396,8 @@
         </c:dLbls>
         <c:gapWidth val="74"/>
         <c:overlap val="5"/>
-        <c:axId val="805475024"/>
-        <c:axId val="805471760"/>
+        <c:axId val="804820704"/>
+        <c:axId val="804821248"/>
       </c:barChart>
       <c:lineChart>
         <c:grouping val="standard"/>
@@ -2167,11 +2487,11 @@
         </c:dLbls>
         <c:marker val="1"/>
         <c:smooth val="0"/>
-        <c:axId val="805472304"/>
-        <c:axId val="805474480"/>
+        <c:axId val="804819616"/>
+        <c:axId val="804818528"/>
       </c:lineChart>
       <c:catAx>
-        <c:axId val="805475024"/>
+        <c:axId val="804820704"/>
         <c:scaling>
           <c:orientation val="minMax"/>
         </c:scaling>
@@ -2214,7 +2534,7 @@
             <a:endParaRPr lang="en-US"/>
           </a:p>
         </c:txPr>
-        <c:crossAx val="805471760"/>
+        <c:crossAx val="804821248"/>
         <c:crosses val="autoZero"/>
         <c:auto val="1"/>
         <c:lblAlgn val="ctr"/>
@@ -2222,7 +2542,7 @@
         <c:noMultiLvlLbl val="0"/>
       </c:catAx>
       <c:valAx>
-        <c:axId val="805471760"/>
+        <c:axId val="804821248"/>
         <c:scaling>
           <c:orientation val="minMax"/>
         </c:scaling>
@@ -2333,12 +2653,12 @@
             <a:endParaRPr lang="en-US"/>
           </a:p>
         </c:txPr>
-        <c:crossAx val="805475024"/>
+        <c:crossAx val="804820704"/>
         <c:crosses val="autoZero"/>
         <c:crossBetween val="between"/>
       </c:valAx>
       <c:valAx>
-        <c:axId val="805474480"/>
+        <c:axId val="804818528"/>
         <c:scaling>
           <c:orientation val="minMax"/>
         </c:scaling>
@@ -2435,12 +2755,12 @@
             <a:endParaRPr lang="en-US"/>
           </a:p>
         </c:txPr>
-        <c:crossAx val="805472304"/>
+        <c:crossAx val="804819616"/>
         <c:crosses val="max"/>
         <c:crossBetween val="between"/>
       </c:valAx>
       <c:catAx>
-        <c:axId val="805472304"/>
+        <c:axId val="804819616"/>
         <c:scaling>
           <c:orientation val="minMax"/>
         </c:scaling>
@@ -2450,13 +2770,555 @@
         <c:majorTickMark val="out"/>
         <c:minorTickMark val="none"/>
         <c:tickLblPos val="nextTo"/>
-        <c:crossAx val="805474480"/>
+        <c:crossAx val="804818528"/>
         <c:crosses val="autoZero"/>
         <c:auto val="1"/>
         <c:lblAlgn val="ctr"/>
         <c:lblOffset val="100"/>
         <c:noMultiLvlLbl val="0"/>
       </c:catAx>
+      <c:spPr>
+        <a:noFill/>
+        <a:ln>
+          <a:noFill/>
+        </a:ln>
+        <a:effectLst/>
+      </c:spPr>
+    </c:plotArea>
+    <c:legend>
+      <c:legendPos val="b"/>
+      <c:overlay val="0"/>
+      <c:spPr>
+        <a:noFill/>
+        <a:ln>
+          <a:noFill/>
+        </a:ln>
+        <a:effectLst/>
+      </c:spPr>
+      <c:txPr>
+        <a:bodyPr rot="0" spcFirstLastPara="1" vertOverflow="ellipsis" vert="horz" wrap="square" anchor="ctr" anchorCtr="1"/>
+        <a:lstStyle/>
+        <a:p>
+          <a:pPr>
+            <a:defRPr sz="900" b="0" i="0" u="none" strike="noStrike" kern="1200" baseline="0">
+              <a:solidFill>
+                <a:schemeClr val="tx1">
+                  <a:lumMod val="65000"/>
+                  <a:lumOff val="35000"/>
+                </a:schemeClr>
+              </a:solidFill>
+              <a:latin typeface="+mn-lt"/>
+              <a:ea typeface="+mn-ea"/>
+              <a:cs typeface="+mn-cs"/>
+            </a:defRPr>
+          </a:pPr>
+          <a:endParaRPr lang="en-US"/>
+        </a:p>
+      </c:txPr>
+    </c:legend>
+    <c:plotVisOnly val="1"/>
+    <c:dispBlanksAs val="gap"/>
+    <c:showDLblsOverMax val="0"/>
+  </c:chart>
+  <c:spPr>
+    <a:solidFill>
+      <a:schemeClr val="bg1"/>
+    </a:solidFill>
+    <a:ln w="9525" cap="flat" cmpd="sng" algn="ctr">
+      <a:solidFill>
+        <a:schemeClr val="tx1">
+          <a:lumMod val="15000"/>
+          <a:lumOff val="85000"/>
+        </a:schemeClr>
+      </a:solidFill>
+      <a:round/>
+    </a:ln>
+    <a:effectLst/>
+  </c:spPr>
+  <c:txPr>
+    <a:bodyPr/>
+    <a:lstStyle/>
+    <a:p>
+      <a:pPr>
+        <a:defRPr/>
+      </a:pPr>
+      <a:endParaRPr lang="en-US"/>
+    </a:p>
+  </c:txPr>
+  <c:externalData r:id="rId3">
+    <c:autoUpdate val="0"/>
+  </c:externalData>
+</c:chartSpace>
+</file>
+
+<file path=word/charts/chart3.xml><?xml version="1.0" encoding="utf-8"?>
+<c:chartSpace xmlns:c="http://schemas.openxmlformats.org/drawingml/2006/chart" xmlns:a="http://schemas.openxmlformats.org/drawingml/2006/main" xmlns:r="http://schemas.openxmlformats.org/officeDocument/2006/relationships">
+  <c:date1904 val="0"/>
+  <c:lang val="en-US"/>
+  <c:roundedCorners val="0"/>
+  <mc:AlternateContent xmlns:mc="http://schemas.openxmlformats.org/markup-compatibility/2006">
+    <mc:Choice xmlns:c14="http://schemas.microsoft.com/office/drawing/2007/8/2/chart" Requires="c14">
+      <c14:style val="102"/>
+    </mc:Choice>
+    <mc:Fallback>
+      <c:style val="2"/>
+    </mc:Fallback>
+  </mc:AlternateContent>
+  <c:chart>
+    <c:title>
+      <c:tx>
+        <c:rich>
+          <a:bodyPr rot="0" spcFirstLastPara="1" vertOverflow="ellipsis" vert="horz" wrap="square" anchor="ctr" anchorCtr="1"/>
+          <a:lstStyle/>
+          <a:p>
+            <a:pPr>
+              <a:defRPr sz="1400" b="0" i="0" u="none" strike="noStrike" kern="1200" spc="0" baseline="0">
+                <a:solidFill>
+                  <a:schemeClr val="tx1">
+                    <a:lumMod val="65000"/>
+                    <a:lumOff val="35000"/>
+                  </a:schemeClr>
+                </a:solidFill>
+                <a:latin typeface="+mn-lt"/>
+                <a:ea typeface="+mn-ea"/>
+                <a:cs typeface="+mn-cs"/>
+              </a:defRPr>
+            </a:pPr>
+            <a:r>
+              <a:rPr lang="en-US"/>
+              <a:t>Compression</a:t>
+            </a:r>
+            <a:r>
+              <a:rPr lang="en-US" baseline="0"/>
+              <a:t> Comparison of Highly Compressible and Regular FIles</a:t>
+            </a:r>
+            <a:endParaRPr lang="en-US"/>
+          </a:p>
+        </c:rich>
+      </c:tx>
+      <c:overlay val="0"/>
+      <c:spPr>
+        <a:noFill/>
+        <a:ln>
+          <a:noFill/>
+        </a:ln>
+        <a:effectLst/>
+      </c:spPr>
+      <c:txPr>
+        <a:bodyPr rot="0" spcFirstLastPara="1" vertOverflow="ellipsis" vert="horz" wrap="square" anchor="ctr" anchorCtr="1"/>
+        <a:lstStyle/>
+        <a:p>
+          <a:pPr>
+            <a:defRPr sz="1400" b="0" i="0" u="none" strike="noStrike" kern="1200" spc="0" baseline="0">
+              <a:solidFill>
+                <a:schemeClr val="tx1">
+                  <a:lumMod val="65000"/>
+                  <a:lumOff val="35000"/>
+                </a:schemeClr>
+              </a:solidFill>
+              <a:latin typeface="+mn-lt"/>
+              <a:ea typeface="+mn-ea"/>
+              <a:cs typeface="+mn-cs"/>
+            </a:defRPr>
+          </a:pPr>
+          <a:endParaRPr lang="en-US"/>
+        </a:p>
+      </c:txPr>
+    </c:title>
+    <c:autoTitleDeleted val="0"/>
+    <c:plotArea>
+      <c:layout/>
+      <c:barChart>
+        <c:barDir val="col"/>
+        <c:grouping val="clustered"/>
+        <c:varyColors val="0"/>
+        <c:ser>
+          <c:idx val="0"/>
+          <c:order val="0"/>
+          <c:tx>
+            <c:strRef>
+              <c:f>'Double Compression'!$A$7</c:f>
+              <c:strCache>
+                <c:ptCount val="1"/>
+                <c:pt idx="0">
+                  <c:v>Regular File</c:v>
+                </c:pt>
+              </c:strCache>
+            </c:strRef>
+          </c:tx>
+          <c:spPr>
+            <a:solidFill>
+              <a:schemeClr val="accent1"/>
+            </a:solidFill>
+            <a:ln cap="rnd">
+              <a:solidFill>
+                <a:schemeClr val="accent1"/>
+              </a:solidFill>
+            </a:ln>
+            <a:effectLst/>
+          </c:spPr>
+          <c:invertIfNegative val="0"/>
+          <c:cat>
+            <c:numRef>
+              <c:f>'Double Compression'!$B$6:$F$6</c:f>
+              <c:numCache>
+                <c:formatCode>General</c:formatCode>
+                <c:ptCount val="5"/>
+                <c:pt idx="0">
+                  <c:v>1</c:v>
+                </c:pt>
+                <c:pt idx="1">
+                  <c:v>2</c:v>
+                </c:pt>
+                <c:pt idx="2">
+                  <c:v>3</c:v>
+                </c:pt>
+                <c:pt idx="3">
+                  <c:v>4</c:v>
+                </c:pt>
+                <c:pt idx="4">
+                  <c:v>5</c:v>
+                </c:pt>
+              </c:numCache>
+            </c:numRef>
+          </c:cat>
+          <c:val>
+            <c:numRef>
+              <c:f>'Double Compression'!$B$7:$F$7</c:f>
+              <c:numCache>
+                <c:formatCode>0.00%</c:formatCode>
+                <c:ptCount val="5"/>
+                <c:pt idx="0">
+                  <c:v>0.43240000000000001</c:v>
+                </c:pt>
+                <c:pt idx="1">
+                  <c:v>1.9599999999999999E-2</c:v>
+                </c:pt>
+                <c:pt idx="2">
+                  <c:v>1.9299999999999998E-2</c:v>
+                </c:pt>
+                <c:pt idx="3">
+                  <c:v>-8.1900000000000011E-3</c:v>
+                </c:pt>
+                <c:pt idx="4">
+                  <c:v>-8.199999999999999E-3</c:v>
+                </c:pt>
+              </c:numCache>
+            </c:numRef>
+          </c:val>
+        </c:ser>
+        <c:ser>
+          <c:idx val="1"/>
+          <c:order val="1"/>
+          <c:tx>
+            <c:strRef>
+              <c:f>'Double Compression'!$A$8</c:f>
+              <c:strCache>
+                <c:ptCount val="1"/>
+                <c:pt idx="0">
+                  <c:v>Higly Compressible File</c:v>
+                </c:pt>
+              </c:strCache>
+            </c:strRef>
+          </c:tx>
+          <c:spPr>
+            <a:solidFill>
+              <a:schemeClr val="accent2"/>
+            </a:solidFill>
+            <a:ln>
+              <a:noFill/>
+            </a:ln>
+            <a:effectLst/>
+          </c:spPr>
+          <c:invertIfNegative val="0"/>
+          <c:cat>
+            <c:numRef>
+              <c:f>'Double Compression'!$B$6:$F$6</c:f>
+              <c:numCache>
+                <c:formatCode>General</c:formatCode>
+                <c:ptCount val="5"/>
+                <c:pt idx="0">
+                  <c:v>1</c:v>
+                </c:pt>
+                <c:pt idx="1">
+                  <c:v>2</c:v>
+                </c:pt>
+                <c:pt idx="2">
+                  <c:v>3</c:v>
+                </c:pt>
+                <c:pt idx="3">
+                  <c:v>4</c:v>
+                </c:pt>
+                <c:pt idx="4">
+                  <c:v>5</c:v>
+                </c:pt>
+              </c:numCache>
+            </c:numRef>
+          </c:cat>
+          <c:val>
+            <c:numRef>
+              <c:f>'Double Compression'!$B$8:$F$8</c:f>
+              <c:numCache>
+                <c:formatCode>0.00%</c:formatCode>
+                <c:ptCount val="5"/>
+                <c:pt idx="0">
+                  <c:v>0.87060000000000004</c:v>
+                </c:pt>
+                <c:pt idx="1">
+                  <c:v>0.72330000000000005</c:v>
+                </c:pt>
+                <c:pt idx="2">
+                  <c:v>0.3014</c:v>
+                </c:pt>
+                <c:pt idx="3">
+                  <c:v>7.8100000000000003E-2</c:v>
+                </c:pt>
+                <c:pt idx="4">
+                  <c:v>-5.2600000000000001E-2</c:v>
+                </c:pt>
+              </c:numCache>
+            </c:numRef>
+          </c:val>
+        </c:ser>
+        <c:dLbls>
+          <c:showLegendKey val="0"/>
+          <c:showVal val="0"/>
+          <c:showCatName val="0"/>
+          <c:showSerName val="0"/>
+          <c:showPercent val="0"/>
+          <c:showBubbleSize val="0"/>
+        </c:dLbls>
+        <c:gapWidth val="24"/>
+        <c:axId val="712529536"/>
+        <c:axId val="832582048"/>
+      </c:barChart>
+      <c:catAx>
+        <c:axId val="712529536"/>
+        <c:scaling>
+          <c:orientation val="minMax"/>
+        </c:scaling>
+        <c:delete val="0"/>
+        <c:axPos val="b"/>
+        <c:title>
+          <c:tx>
+            <c:rich>
+              <a:bodyPr rot="0" spcFirstLastPara="1" vertOverflow="ellipsis" vert="horz" wrap="square" anchor="ctr" anchorCtr="1"/>
+              <a:lstStyle/>
+              <a:p>
+                <a:pPr>
+                  <a:defRPr sz="1000" b="0" i="0" u="none" strike="noStrike" kern="1200" baseline="0">
+                    <a:solidFill>
+                      <a:schemeClr val="tx1">
+                        <a:lumMod val="65000"/>
+                        <a:lumOff val="35000"/>
+                      </a:schemeClr>
+                    </a:solidFill>
+                    <a:latin typeface="+mn-lt"/>
+                    <a:ea typeface="+mn-ea"/>
+                    <a:cs typeface="+mn-cs"/>
+                  </a:defRPr>
+                </a:pPr>
+                <a:r>
+                  <a:rPr lang="en-US"/>
+                  <a:t>Compression</a:t>
+                </a:r>
+                <a:r>
+                  <a:rPr lang="en-US" baseline="0"/>
+                  <a:t> Number</a:t>
+                </a:r>
+                <a:endParaRPr lang="en-US"/>
+              </a:p>
+            </c:rich>
+          </c:tx>
+          <c:overlay val="0"/>
+          <c:spPr>
+            <a:noFill/>
+            <a:ln>
+              <a:noFill/>
+            </a:ln>
+            <a:effectLst/>
+          </c:spPr>
+          <c:txPr>
+            <a:bodyPr rot="0" spcFirstLastPara="1" vertOverflow="ellipsis" vert="horz" wrap="square" anchor="ctr" anchorCtr="1"/>
+            <a:lstStyle/>
+            <a:p>
+              <a:pPr>
+                <a:defRPr sz="1000" b="0" i="0" u="none" strike="noStrike" kern="1200" baseline="0">
+                  <a:solidFill>
+                    <a:schemeClr val="tx1">
+                      <a:lumMod val="65000"/>
+                      <a:lumOff val="35000"/>
+                    </a:schemeClr>
+                  </a:solidFill>
+                  <a:latin typeface="+mn-lt"/>
+                  <a:ea typeface="+mn-ea"/>
+                  <a:cs typeface="+mn-cs"/>
+                </a:defRPr>
+              </a:pPr>
+              <a:endParaRPr lang="en-US"/>
+            </a:p>
+          </c:txPr>
+        </c:title>
+        <c:numFmt formatCode="General" sourceLinked="1"/>
+        <c:majorTickMark val="none"/>
+        <c:minorTickMark val="none"/>
+        <c:tickLblPos val="nextTo"/>
+        <c:spPr>
+          <a:noFill/>
+          <a:ln w="9525" cap="flat" cmpd="sng" algn="ctr">
+            <a:solidFill>
+              <a:schemeClr val="tx1">
+                <a:lumMod val="15000"/>
+                <a:lumOff val="85000"/>
+              </a:schemeClr>
+            </a:solidFill>
+            <a:round/>
+          </a:ln>
+          <a:effectLst/>
+        </c:spPr>
+        <c:txPr>
+          <a:bodyPr rot="-60000000" spcFirstLastPara="1" vertOverflow="ellipsis" vert="horz" wrap="square" anchor="ctr" anchorCtr="1"/>
+          <a:lstStyle/>
+          <a:p>
+            <a:pPr>
+              <a:defRPr sz="900" b="0" i="0" u="none" strike="noStrike" kern="1200" baseline="0">
+                <a:solidFill>
+                  <a:schemeClr val="tx1">
+                    <a:lumMod val="65000"/>
+                    <a:lumOff val="35000"/>
+                  </a:schemeClr>
+                </a:solidFill>
+                <a:latin typeface="+mn-lt"/>
+                <a:ea typeface="+mn-ea"/>
+                <a:cs typeface="+mn-cs"/>
+              </a:defRPr>
+            </a:pPr>
+            <a:endParaRPr lang="en-US"/>
+          </a:p>
+        </c:txPr>
+        <c:crossAx val="832582048"/>
+        <c:crosses val="autoZero"/>
+        <c:auto val="1"/>
+        <c:lblAlgn val="ctr"/>
+        <c:lblOffset val="100"/>
+        <c:noMultiLvlLbl val="0"/>
+      </c:catAx>
+      <c:valAx>
+        <c:axId val="832582048"/>
+        <c:scaling>
+          <c:orientation val="minMax"/>
+        </c:scaling>
+        <c:delete val="0"/>
+        <c:axPos val="l"/>
+        <c:majorGridlines>
+          <c:spPr>
+            <a:ln w="9525" cap="flat" cmpd="sng" algn="ctr">
+              <a:solidFill>
+                <a:schemeClr val="tx1">
+                  <a:lumMod val="15000"/>
+                  <a:lumOff val="85000"/>
+                </a:schemeClr>
+              </a:solidFill>
+              <a:round/>
+            </a:ln>
+            <a:effectLst/>
+          </c:spPr>
+        </c:majorGridlines>
+        <c:title>
+          <c:tx>
+            <c:rich>
+              <a:bodyPr rot="-5400000" spcFirstLastPara="1" vertOverflow="ellipsis" vert="horz" wrap="square" anchor="ctr" anchorCtr="1"/>
+              <a:lstStyle/>
+              <a:p>
+                <a:pPr>
+                  <a:defRPr sz="1000" b="0" i="0" u="none" strike="noStrike" kern="1200" baseline="0">
+                    <a:solidFill>
+                      <a:schemeClr val="tx1">
+                        <a:lumMod val="65000"/>
+                        <a:lumOff val="35000"/>
+                      </a:schemeClr>
+                    </a:solidFill>
+                    <a:latin typeface="+mn-lt"/>
+                    <a:ea typeface="+mn-ea"/>
+                    <a:cs typeface="+mn-cs"/>
+                  </a:defRPr>
+                </a:pPr>
+                <a:r>
+                  <a:rPr lang="en-US"/>
+                  <a:t>Percentage</a:t>
+                </a:r>
+                <a:r>
+                  <a:rPr lang="en-US" baseline="0"/>
+                  <a:t> Compression</a:t>
+                </a:r>
+                <a:endParaRPr lang="en-US"/>
+              </a:p>
+            </c:rich>
+          </c:tx>
+          <c:overlay val="0"/>
+          <c:spPr>
+            <a:noFill/>
+            <a:ln>
+              <a:noFill/>
+            </a:ln>
+            <a:effectLst/>
+          </c:spPr>
+          <c:txPr>
+            <a:bodyPr rot="-5400000" spcFirstLastPara="1" vertOverflow="ellipsis" vert="horz" wrap="square" anchor="ctr" anchorCtr="1"/>
+            <a:lstStyle/>
+            <a:p>
+              <a:pPr>
+                <a:defRPr sz="1000" b="0" i="0" u="none" strike="noStrike" kern="1200" baseline="0">
+                  <a:solidFill>
+                    <a:schemeClr val="tx1">
+                      <a:lumMod val="65000"/>
+                      <a:lumOff val="35000"/>
+                    </a:schemeClr>
+                  </a:solidFill>
+                  <a:latin typeface="+mn-lt"/>
+                  <a:ea typeface="+mn-ea"/>
+                  <a:cs typeface="+mn-cs"/>
+                </a:defRPr>
+              </a:pPr>
+              <a:endParaRPr lang="en-US"/>
+            </a:p>
+          </c:txPr>
+        </c:title>
+        <c:numFmt formatCode="0.00%" sourceLinked="1"/>
+        <c:majorTickMark val="none"/>
+        <c:minorTickMark val="none"/>
+        <c:tickLblPos val="nextTo"/>
+        <c:spPr>
+          <a:noFill/>
+          <a:ln>
+            <a:noFill/>
+          </a:ln>
+          <a:effectLst/>
+        </c:spPr>
+        <c:txPr>
+          <a:bodyPr rot="-60000000" spcFirstLastPara="1" vertOverflow="ellipsis" vert="horz" wrap="square" anchor="ctr" anchorCtr="1"/>
+          <a:lstStyle/>
+          <a:p>
+            <a:pPr>
+              <a:defRPr sz="900" b="0" i="0" u="none" strike="noStrike" kern="1200" baseline="0">
+                <a:solidFill>
+                  <a:schemeClr val="tx1">
+                    <a:lumMod val="65000"/>
+                    <a:lumOff val="35000"/>
+                  </a:schemeClr>
+                </a:solidFill>
+                <a:latin typeface="+mn-lt"/>
+                <a:ea typeface="+mn-ea"/>
+                <a:cs typeface="+mn-cs"/>
+              </a:defRPr>
+            </a:pPr>
+            <a:endParaRPr lang="en-US"/>
+          </a:p>
+        </c:txPr>
+        <c:crossAx val="712529536"/>
+        <c:crosses val="autoZero"/>
+        <c:crossBetween val="between"/>
+      </c:valAx>
       <c:spPr>
         <a:noFill/>
         <a:ln>
@@ -2611,6 +3473,46 @@
 </cs:colorStyle>
 </file>
 
+<file path=word/charts/colors3.xml><?xml version="1.0" encoding="utf-8"?>
+<cs:colorStyle xmlns:cs="http://schemas.microsoft.com/office/drawing/2012/chartStyle" xmlns:a="http://schemas.openxmlformats.org/drawingml/2006/main" meth="cycle" id="10">
+  <a:schemeClr val="accent1"/>
+  <a:schemeClr val="accent2"/>
+  <a:schemeClr val="accent3"/>
+  <a:schemeClr val="accent4"/>
+  <a:schemeClr val="accent5"/>
+  <a:schemeClr val="accent6"/>
+  <cs:variation/>
+  <cs:variation>
+    <a:lumMod val="60000"/>
+  </cs:variation>
+  <cs:variation>
+    <a:lumMod val="80000"/>
+    <a:lumOff val="20000"/>
+  </cs:variation>
+  <cs:variation>
+    <a:lumMod val="80000"/>
+  </cs:variation>
+  <cs:variation>
+    <a:lumMod val="60000"/>
+    <a:lumOff val="40000"/>
+  </cs:variation>
+  <cs:variation>
+    <a:lumMod val="50000"/>
+  </cs:variation>
+  <cs:variation>
+    <a:lumMod val="70000"/>
+    <a:lumOff val="30000"/>
+  </cs:variation>
+  <cs:variation>
+    <a:lumMod val="70000"/>
+  </cs:variation>
+  <cs:variation>
+    <a:lumMod val="50000"/>
+    <a:lumOff val="50000"/>
+  </cs:variation>
+</cs:colorStyle>
+</file>
+
 <file path=word/charts/style1.xml><?xml version="1.0" encoding="utf-8"?>
 <cs:chartStyle xmlns:cs="http://schemas.microsoft.com/office/drawing/2012/chartStyle" xmlns:a="http://schemas.openxmlformats.org/drawingml/2006/main" id="240">
   <cs:axisTitle>
@@ -3128,6 +4030,509 @@
 </file>
 
 <file path=word/charts/style2.xml><?xml version="1.0" encoding="utf-8"?>
+<cs:chartStyle xmlns:cs="http://schemas.microsoft.com/office/drawing/2012/chartStyle" xmlns:a="http://schemas.openxmlformats.org/drawingml/2006/main" id="201">
+  <cs:axisTitle>
+    <cs:lnRef idx="0"/>
+    <cs:fillRef idx="0"/>
+    <cs:effectRef idx="0"/>
+    <cs:fontRef idx="minor">
+      <a:schemeClr val="tx1">
+        <a:lumMod val="65000"/>
+        <a:lumOff val="35000"/>
+      </a:schemeClr>
+    </cs:fontRef>
+    <cs:defRPr sz="1000" kern="1200"/>
+  </cs:axisTitle>
+  <cs:categoryAxis>
+    <cs:lnRef idx="0"/>
+    <cs:fillRef idx="0"/>
+    <cs:effectRef idx="0"/>
+    <cs:fontRef idx="minor">
+      <a:schemeClr val="tx1">
+        <a:lumMod val="65000"/>
+        <a:lumOff val="35000"/>
+      </a:schemeClr>
+    </cs:fontRef>
+    <cs:spPr>
+      <a:ln w="9525" cap="flat" cmpd="sng" algn="ctr">
+        <a:solidFill>
+          <a:schemeClr val="tx1">
+            <a:lumMod val="15000"/>
+            <a:lumOff val="85000"/>
+          </a:schemeClr>
+        </a:solidFill>
+        <a:round/>
+      </a:ln>
+    </cs:spPr>
+    <cs:defRPr sz="900" kern="1200"/>
+  </cs:categoryAxis>
+  <cs:chartArea mods="allowNoFillOverride allowNoLineOverride">
+    <cs:lnRef idx="0"/>
+    <cs:fillRef idx="0"/>
+    <cs:effectRef idx="0"/>
+    <cs:fontRef idx="minor">
+      <a:schemeClr val="tx1"/>
+    </cs:fontRef>
+    <cs:spPr>
+      <a:solidFill>
+        <a:schemeClr val="bg1"/>
+      </a:solidFill>
+      <a:ln w="9525" cap="flat" cmpd="sng" algn="ctr">
+        <a:solidFill>
+          <a:schemeClr val="tx1">
+            <a:lumMod val="15000"/>
+            <a:lumOff val="85000"/>
+          </a:schemeClr>
+        </a:solidFill>
+        <a:round/>
+      </a:ln>
+    </cs:spPr>
+    <cs:defRPr sz="1000" kern="1200"/>
+  </cs:chartArea>
+  <cs:dataLabel>
+    <cs:lnRef idx="0"/>
+    <cs:fillRef idx="0"/>
+    <cs:effectRef idx="0"/>
+    <cs:fontRef idx="minor">
+      <a:schemeClr val="tx1">
+        <a:lumMod val="75000"/>
+        <a:lumOff val="25000"/>
+      </a:schemeClr>
+    </cs:fontRef>
+    <cs:defRPr sz="900" kern="1200"/>
+  </cs:dataLabel>
+  <cs:dataLabelCallout>
+    <cs:lnRef idx="0"/>
+    <cs:fillRef idx="0"/>
+    <cs:effectRef idx="0"/>
+    <cs:fontRef idx="minor">
+      <a:schemeClr val="dk1">
+        <a:lumMod val="65000"/>
+        <a:lumOff val="35000"/>
+      </a:schemeClr>
+    </cs:fontRef>
+    <cs:spPr>
+      <a:solidFill>
+        <a:schemeClr val="lt1"/>
+      </a:solidFill>
+      <a:ln>
+        <a:solidFill>
+          <a:schemeClr val="dk1">
+            <a:lumMod val="25000"/>
+            <a:lumOff val="75000"/>
+          </a:schemeClr>
+        </a:solidFill>
+      </a:ln>
+    </cs:spPr>
+    <cs:defRPr sz="900" kern="1200"/>
+    <cs:bodyPr rot="0" spcFirstLastPara="1" vertOverflow="clip" horzOverflow="clip" vert="horz" wrap="square" lIns="36576" tIns="18288" rIns="36576" bIns="18288" anchor="ctr" anchorCtr="1">
+      <a:spAutoFit/>
+    </cs:bodyPr>
+  </cs:dataLabelCallout>
+  <cs:dataPoint>
+    <cs:lnRef idx="0"/>
+    <cs:fillRef idx="1">
+      <cs:styleClr val="auto"/>
+    </cs:fillRef>
+    <cs:effectRef idx="0"/>
+    <cs:fontRef idx="minor">
+      <a:schemeClr val="tx1"/>
+    </cs:fontRef>
+  </cs:dataPoint>
+  <cs:dataPoint3D>
+    <cs:lnRef idx="0"/>
+    <cs:fillRef idx="1">
+      <cs:styleClr val="auto"/>
+    </cs:fillRef>
+    <cs:effectRef idx="0"/>
+    <cs:fontRef idx="minor">
+      <a:schemeClr val="tx1"/>
+    </cs:fontRef>
+  </cs:dataPoint3D>
+  <cs:dataPointLine>
+    <cs:lnRef idx="0">
+      <cs:styleClr val="auto"/>
+    </cs:lnRef>
+    <cs:fillRef idx="1"/>
+    <cs:effectRef idx="0"/>
+    <cs:fontRef idx="minor">
+      <a:schemeClr val="tx1"/>
+    </cs:fontRef>
+    <cs:spPr>
+      <a:ln w="28575" cap="rnd">
+        <a:solidFill>
+          <a:schemeClr val="phClr"/>
+        </a:solidFill>
+        <a:round/>
+      </a:ln>
+    </cs:spPr>
+  </cs:dataPointLine>
+  <cs:dataPointMarker>
+    <cs:lnRef idx="0">
+      <cs:styleClr val="auto"/>
+    </cs:lnRef>
+    <cs:fillRef idx="1">
+      <cs:styleClr val="auto"/>
+    </cs:fillRef>
+    <cs:effectRef idx="0"/>
+    <cs:fontRef idx="minor">
+      <a:schemeClr val="tx1"/>
+    </cs:fontRef>
+    <cs:spPr>
+      <a:ln w="9525">
+        <a:solidFill>
+          <a:schemeClr val="phClr"/>
+        </a:solidFill>
+      </a:ln>
+    </cs:spPr>
+  </cs:dataPointMarker>
+  <cs:dataPointMarkerLayout symbol="circle" size="5"/>
+  <cs:dataPointWireframe>
+    <cs:lnRef idx="0">
+      <cs:styleClr val="auto"/>
+    </cs:lnRef>
+    <cs:fillRef idx="1"/>
+    <cs:effectRef idx="0"/>
+    <cs:fontRef idx="minor">
+      <a:schemeClr val="tx1"/>
+    </cs:fontRef>
+    <cs:spPr>
+      <a:ln w="9525" cap="rnd">
+        <a:solidFill>
+          <a:schemeClr val="phClr"/>
+        </a:solidFill>
+        <a:round/>
+      </a:ln>
+    </cs:spPr>
+  </cs:dataPointWireframe>
+  <cs:dataTable>
+    <cs:lnRef idx="0"/>
+    <cs:fillRef idx="0"/>
+    <cs:effectRef idx="0"/>
+    <cs:fontRef idx="minor">
+      <a:schemeClr val="tx1">
+        <a:lumMod val="65000"/>
+        <a:lumOff val="35000"/>
+      </a:schemeClr>
+    </cs:fontRef>
+    <cs:spPr>
+      <a:noFill/>
+      <a:ln w="9525" cap="flat" cmpd="sng" algn="ctr">
+        <a:solidFill>
+          <a:schemeClr val="tx1">
+            <a:lumMod val="15000"/>
+            <a:lumOff val="85000"/>
+          </a:schemeClr>
+        </a:solidFill>
+        <a:round/>
+      </a:ln>
+    </cs:spPr>
+    <cs:defRPr sz="900" kern="1200"/>
+  </cs:dataTable>
+  <cs:downBar>
+    <cs:lnRef idx="0"/>
+    <cs:fillRef idx="0"/>
+    <cs:effectRef idx="0"/>
+    <cs:fontRef idx="minor">
+      <a:schemeClr val="dk1"/>
+    </cs:fontRef>
+    <cs:spPr>
+      <a:solidFill>
+        <a:schemeClr val="dk1">
+          <a:lumMod val="65000"/>
+          <a:lumOff val="35000"/>
+        </a:schemeClr>
+      </a:solidFill>
+      <a:ln w="9525">
+        <a:solidFill>
+          <a:schemeClr val="tx1">
+            <a:lumMod val="65000"/>
+            <a:lumOff val="35000"/>
+          </a:schemeClr>
+        </a:solidFill>
+      </a:ln>
+    </cs:spPr>
+  </cs:downBar>
+  <cs:dropLine>
+    <cs:lnRef idx="0"/>
+    <cs:fillRef idx="0"/>
+    <cs:effectRef idx="0"/>
+    <cs:fontRef idx="minor">
+      <a:schemeClr val="tx1"/>
+    </cs:fontRef>
+    <cs:spPr>
+      <a:ln w="9525" cap="flat" cmpd="sng" algn="ctr">
+        <a:solidFill>
+          <a:schemeClr val="tx1">
+            <a:lumMod val="35000"/>
+            <a:lumOff val="65000"/>
+          </a:schemeClr>
+        </a:solidFill>
+        <a:round/>
+      </a:ln>
+    </cs:spPr>
+  </cs:dropLine>
+  <cs:errorBar>
+    <cs:lnRef idx="0"/>
+    <cs:fillRef idx="0"/>
+    <cs:effectRef idx="0"/>
+    <cs:fontRef idx="minor">
+      <a:schemeClr val="tx1"/>
+    </cs:fontRef>
+    <cs:spPr>
+      <a:ln w="9525" cap="flat" cmpd="sng" algn="ctr">
+        <a:solidFill>
+          <a:schemeClr val="tx1">
+            <a:lumMod val="65000"/>
+            <a:lumOff val="35000"/>
+          </a:schemeClr>
+        </a:solidFill>
+        <a:round/>
+      </a:ln>
+    </cs:spPr>
+  </cs:errorBar>
+  <cs:floor>
+    <cs:lnRef idx="0"/>
+    <cs:fillRef idx="0"/>
+    <cs:effectRef idx="0"/>
+    <cs:fontRef idx="minor">
+      <a:schemeClr val="tx1"/>
+    </cs:fontRef>
+    <cs:spPr>
+      <a:noFill/>
+      <a:ln>
+        <a:noFill/>
+      </a:ln>
+    </cs:spPr>
+  </cs:floor>
+  <cs:gridlineMajor>
+    <cs:lnRef idx="0"/>
+    <cs:fillRef idx="0"/>
+    <cs:effectRef idx="0"/>
+    <cs:fontRef idx="minor">
+      <a:schemeClr val="tx1"/>
+    </cs:fontRef>
+    <cs:spPr>
+      <a:ln w="9525" cap="flat" cmpd="sng" algn="ctr">
+        <a:solidFill>
+          <a:schemeClr val="tx1">
+            <a:lumMod val="15000"/>
+            <a:lumOff val="85000"/>
+          </a:schemeClr>
+        </a:solidFill>
+        <a:round/>
+      </a:ln>
+    </cs:spPr>
+  </cs:gridlineMajor>
+  <cs:gridlineMinor>
+    <cs:lnRef idx="0"/>
+    <cs:fillRef idx="0"/>
+    <cs:effectRef idx="0"/>
+    <cs:fontRef idx="minor">
+      <a:schemeClr val="tx1"/>
+    </cs:fontRef>
+    <cs:spPr>
+      <a:ln w="9525" cap="flat" cmpd="sng" algn="ctr">
+        <a:solidFill>
+          <a:schemeClr val="tx1">
+            <a:lumMod val="5000"/>
+            <a:lumOff val="95000"/>
+          </a:schemeClr>
+        </a:solidFill>
+        <a:round/>
+      </a:ln>
+    </cs:spPr>
+  </cs:gridlineMinor>
+  <cs:hiLoLine>
+    <cs:lnRef idx="0"/>
+    <cs:fillRef idx="0"/>
+    <cs:effectRef idx="0"/>
+    <cs:fontRef idx="minor">
+      <a:schemeClr val="tx1"/>
+    </cs:fontRef>
+    <cs:spPr>
+      <a:ln w="9525" cap="flat" cmpd="sng" algn="ctr">
+        <a:solidFill>
+          <a:schemeClr val="tx1">
+            <a:lumMod val="75000"/>
+            <a:lumOff val="25000"/>
+          </a:schemeClr>
+        </a:solidFill>
+        <a:round/>
+      </a:ln>
+    </cs:spPr>
+  </cs:hiLoLine>
+  <cs:leaderLine>
+    <cs:lnRef idx="0"/>
+    <cs:fillRef idx="0"/>
+    <cs:effectRef idx="0"/>
+    <cs:fontRef idx="minor">
+      <a:schemeClr val="tx1"/>
+    </cs:fontRef>
+    <cs:spPr>
+      <a:ln w="9525" cap="flat" cmpd="sng" algn="ctr">
+        <a:solidFill>
+          <a:schemeClr val="tx1">
+            <a:lumMod val="35000"/>
+            <a:lumOff val="65000"/>
+          </a:schemeClr>
+        </a:solidFill>
+        <a:round/>
+      </a:ln>
+    </cs:spPr>
+  </cs:leaderLine>
+  <cs:legend>
+    <cs:lnRef idx="0"/>
+    <cs:fillRef idx="0"/>
+    <cs:effectRef idx="0"/>
+    <cs:fontRef idx="minor">
+      <a:schemeClr val="tx1">
+        <a:lumMod val="65000"/>
+        <a:lumOff val="35000"/>
+      </a:schemeClr>
+    </cs:fontRef>
+    <cs:defRPr sz="900" kern="1200"/>
+  </cs:legend>
+  <cs:plotArea mods="allowNoFillOverride allowNoLineOverride">
+    <cs:lnRef idx="0"/>
+    <cs:fillRef idx="0"/>
+    <cs:effectRef idx="0"/>
+    <cs:fontRef idx="minor">
+      <a:schemeClr val="tx1"/>
+    </cs:fontRef>
+  </cs:plotArea>
+  <cs:plotArea3D mods="allowNoFillOverride allowNoLineOverride">
+    <cs:lnRef idx="0"/>
+    <cs:fillRef idx="0"/>
+    <cs:effectRef idx="0"/>
+    <cs:fontRef idx="minor">
+      <a:schemeClr val="tx1"/>
+    </cs:fontRef>
+  </cs:plotArea3D>
+  <cs:seriesAxis>
+    <cs:lnRef idx="0"/>
+    <cs:fillRef idx="0"/>
+    <cs:effectRef idx="0"/>
+    <cs:fontRef idx="minor">
+      <a:schemeClr val="tx1">
+        <a:lumMod val="65000"/>
+        <a:lumOff val="35000"/>
+      </a:schemeClr>
+    </cs:fontRef>
+    <cs:defRPr sz="900" kern="1200"/>
+  </cs:seriesAxis>
+  <cs:seriesLine>
+    <cs:lnRef idx="0"/>
+    <cs:fillRef idx="0"/>
+    <cs:effectRef idx="0"/>
+    <cs:fontRef idx="minor">
+      <a:schemeClr val="tx1"/>
+    </cs:fontRef>
+    <cs:spPr>
+      <a:ln w="9525" cap="flat" cmpd="sng" algn="ctr">
+        <a:solidFill>
+          <a:schemeClr val="tx1">
+            <a:lumMod val="35000"/>
+            <a:lumOff val="65000"/>
+          </a:schemeClr>
+        </a:solidFill>
+        <a:round/>
+      </a:ln>
+    </cs:spPr>
+  </cs:seriesLine>
+  <cs:title>
+    <cs:lnRef idx="0"/>
+    <cs:fillRef idx="0"/>
+    <cs:effectRef idx="0"/>
+    <cs:fontRef idx="minor">
+      <a:schemeClr val="tx1">
+        <a:lumMod val="65000"/>
+        <a:lumOff val="35000"/>
+      </a:schemeClr>
+    </cs:fontRef>
+    <cs:defRPr sz="1400" b="0" kern="1200" spc="0" baseline="0"/>
+  </cs:title>
+  <cs:trendline>
+    <cs:lnRef idx="0">
+      <cs:styleClr val="auto"/>
+    </cs:lnRef>
+    <cs:fillRef idx="0"/>
+    <cs:effectRef idx="0"/>
+    <cs:fontRef idx="minor">
+      <a:schemeClr val="tx1"/>
+    </cs:fontRef>
+    <cs:spPr>
+      <a:ln w="19050" cap="rnd">
+        <a:solidFill>
+          <a:schemeClr val="phClr"/>
+        </a:solidFill>
+        <a:prstDash val="sysDot"/>
+      </a:ln>
+    </cs:spPr>
+  </cs:trendline>
+  <cs:trendlineLabel>
+    <cs:lnRef idx="0"/>
+    <cs:fillRef idx="0"/>
+    <cs:effectRef idx="0"/>
+    <cs:fontRef idx="minor">
+      <a:schemeClr val="tx1">
+        <a:lumMod val="65000"/>
+        <a:lumOff val="35000"/>
+      </a:schemeClr>
+    </cs:fontRef>
+    <cs:defRPr sz="900" kern="1200"/>
+  </cs:trendlineLabel>
+  <cs:upBar>
+    <cs:lnRef idx="0"/>
+    <cs:fillRef idx="0"/>
+    <cs:effectRef idx="0"/>
+    <cs:fontRef idx="minor">
+      <a:schemeClr val="dk1"/>
+    </cs:fontRef>
+    <cs:spPr>
+      <a:solidFill>
+        <a:schemeClr val="lt1"/>
+      </a:solidFill>
+      <a:ln w="9525">
+        <a:solidFill>
+          <a:schemeClr val="tx1">
+            <a:lumMod val="15000"/>
+            <a:lumOff val="85000"/>
+          </a:schemeClr>
+        </a:solidFill>
+      </a:ln>
+    </cs:spPr>
+  </cs:upBar>
+  <cs:valueAxis>
+    <cs:lnRef idx="0"/>
+    <cs:fillRef idx="0"/>
+    <cs:effectRef idx="0"/>
+    <cs:fontRef idx="minor">
+      <a:schemeClr val="tx1">
+        <a:lumMod val="65000"/>
+        <a:lumOff val="35000"/>
+      </a:schemeClr>
+    </cs:fontRef>
+    <cs:defRPr sz="900" kern="1200"/>
+  </cs:valueAxis>
+  <cs:wall>
+    <cs:lnRef idx="0"/>
+    <cs:fillRef idx="0"/>
+    <cs:effectRef idx="0"/>
+    <cs:fontRef idx="minor">
+      <a:schemeClr val="tx1"/>
+    </cs:fontRef>
+    <cs:spPr>
+      <a:noFill/>
+      <a:ln>
+        <a:noFill/>
+      </a:ln>
+    </cs:spPr>
+  </cs:wall>
+</cs:chartStyle>
+</file>
+
+<file path=word/charts/style3.xml><?xml version="1.0" encoding="utf-8"?>
 <cs:chartStyle xmlns:cs="http://schemas.microsoft.com/office/drawing/2012/chartStyle" xmlns:a="http://schemas.openxmlformats.org/drawingml/2006/main" id="201">
   <cs:axisTitle>
     <cs:lnRef idx="0"/>
@@ -3896,7 +5301,7 @@
 </file>
 
 <file path=customXml/itemProps1.xml><?xml version="1.0" encoding="utf-8"?>
-<ds:datastoreItem xmlns:ds="http://schemas.openxmlformats.org/officeDocument/2006/customXml" ds:itemID="{0F5ABEAA-E204-4183-8DFC-6A760EFBDA72}">
+<ds:datastoreItem xmlns:ds="http://schemas.openxmlformats.org/officeDocument/2006/customXml" ds:itemID="{EE4CA2CD-DD87-4534-BDE0-9990AF207DA5}">
   <ds:schemaRefs>
     <ds:schemaRef ds:uri="http://schemas.openxmlformats.org/officeDocument/2006/bibliography"/>
   </ds:schemaRefs>

</xml_diff>